<commit_message>
newest versions of all the files. WIll work with version 1.4.1.0 of crop and 1.6.2.9 of 2dsoil
</commit_message>
<xml_diff>
--- a/ExcelInterface/How to use the Excel tool.docx
+++ b/ExcelInterface/How to use the Excel tool.docx
@@ -9,15 +9,25 @@
     </w:p>
     <w:p>
       <w:r>
-        <w:t xml:space="preserve">The scripts and written in VBA and </w:t>
-      </w:r>
-      <w:proofErr w:type="gramStart"/>
-      <w:r>
-        <w:t>are located in</w:t>
-      </w:r>
-      <w:proofErr w:type="gramEnd"/>
-      <w:r>
-        <w:t xml:space="preserve"> the Code section of the Excel file (turn on the Developer menu item). Code and data are also included to automatically build the grid files needed for the finite element domain. Each input file has its own sheet.</w:t>
+        <w:t>The scripts a</w:t>
+      </w:r>
+      <w:r>
+        <w:t>re</w:t>
+      </w:r>
+      <w:r>
+        <w:t xml:space="preserve"> written in VBA and are located in the </w:t>
+      </w:r>
+      <w:r>
+        <w:t xml:space="preserve">VBA </w:t>
+      </w:r>
+      <w:r>
+        <w:t>Code section of the Excel file (turn on the Developer menu item). Code and data are also included to automatically build the grid files needed for the finite element domain. Each input file has its own sheet.</w:t>
+      </w:r>
+      <w:r>
+        <w:t xml:space="preserve"> The only files that are not created are the weather files.</w:t>
+      </w:r>
+      <w:r>
+        <w:t xml:space="preserve"> These must be done separately.</w:t>
       </w:r>
     </w:p>
     <w:p>
@@ -36,13 +46,7 @@
     </w:p>
     <w:p>
       <w:r>
-        <w:t xml:space="preserve">The following files are used to </w:t>
-      </w:r>
-      <w:r>
-        <w:t xml:space="preserve">create the grid and soil files. </w:t>
-      </w:r>
-      <w:r>
-        <w:t xml:space="preserve">These are not executed by the </w:t>
+        <w:t xml:space="preserve">The following files are used to create the grid and soil files. These are not executed by the </w:t>
       </w:r>
       <w:proofErr w:type="spellStart"/>
       <w:r>
@@ -185,18 +189,24 @@
       <w:r>
         <w:t xml:space="preserve"> vs soil texture class</w:t>
       </w:r>
+      <w:r>
+        <w:t xml:space="preserve">. It should be in the same folder as the </w:t>
+      </w:r>
+      <w:proofErr w:type="spellStart"/>
+      <w:r>
+        <w:t>ExcelInterface</w:t>
+      </w:r>
+      <w:proofErr w:type="spellEnd"/>
+      <w:r>
+        <w:t xml:space="preserve"> file.</w:t>
+      </w:r>
     </w:p>
     <w:p>
       <w:pPr>
         <w:ind w:left="720"/>
       </w:pPr>
-      <w:proofErr w:type="gramStart"/>
-      <w:r>
-        <w:t>TextureClass(</w:t>
-      </w:r>
-      <w:proofErr w:type="gramEnd"/>
-      <w:r>
-        <w:t>32).dll</w:t>
+      <w:r>
+        <w:t>TextureClass(32).dll</w:t>
       </w:r>
       <w:r>
         <w:tab/>
@@ -266,6 +276,9 @@
       </w:r>
     </w:p>
     <w:p>
+      <w:pPr>
+        <w:pStyle w:val="NoSpacing"/>
+      </w:pPr>
       <w:r>
         <w:t xml:space="preserve">TextureClass.dll finds the soil texture class and this is used to lookup the correct value of </w:t>
       </w:r>
@@ -286,6 +299,267 @@
         <w:t xml:space="preserve"> lookup file. </w:t>
       </w:r>
     </w:p>
+    <w:p>
+      <w:pPr>
+        <w:pStyle w:val="NoSpacing"/>
+      </w:pPr>
+      <w:r>
+        <w:t>CreateSoilFiles.exe usage:</w:t>
+      </w:r>
+    </w:p>
+    <w:p>
+      <w:pPr>
+        <w:pStyle w:val="NoSpacing"/>
+      </w:pPr>
+    </w:p>
+    <w:p>
+      <w:pPr>
+        <w:pStyle w:val="NoSpacing"/>
+      </w:pPr>
+      <w:r>
+        <w:t>The excel interface creates a batch file called grid1.bat. This is an example of the contents:</w:t>
+      </w:r>
+    </w:p>
+    <w:p>
+      <w:pPr>
+        <w:pStyle w:val="NoSpacing"/>
+      </w:pPr>
+      <w:r>
+        <w:t>D:\Maizsim07\CreateSoils\CreateSoilFiles.exe "D:\MAIZSIM07\AgMipEt\Iowa06\Iowa06.lyr" /GN Iowa06 /SN Harps</w:t>
+      </w:r>
+    </w:p>
+    <w:p>
+      <w:pPr>
+        <w:pStyle w:val="NoSpacing"/>
+      </w:pPr>
+      <w:r>
+        <w:t>del output</w:t>
+      </w:r>
+    </w:p>
+    <w:p>
+      <w:pPr>
+        <w:pStyle w:val="NoSpacing"/>
+      </w:pPr>
+      <w:r>
+        <w:t xml:space="preserve">del </w:t>
+      </w:r>
+      <w:proofErr w:type="spellStart"/>
+      <w:r>
+        <w:t>element_elm</w:t>
+      </w:r>
+      <w:proofErr w:type="spellEnd"/>
+    </w:p>
+    <w:p>
+      <w:pPr>
+        <w:pStyle w:val="NoSpacing"/>
+      </w:pPr>
+      <w:r>
+        <w:t xml:space="preserve">del </w:t>
+      </w:r>
+      <w:proofErr w:type="spellStart"/>
+      <w:r>
+        <w:t>grid_bnd</w:t>
+      </w:r>
+      <w:proofErr w:type="spellEnd"/>
+    </w:p>
+    <w:p>
+      <w:pPr>
+        <w:pStyle w:val="NoSpacing"/>
+      </w:pPr>
+      <w:r>
+        <w:t>del datagen2.dat</w:t>
+      </w:r>
+    </w:p>
+    <w:p>
+      <w:pPr>
+        <w:pStyle w:val="NoSpacing"/>
+      </w:pPr>
+      <w:r>
+        <w:t>Dir  *.*  &gt;dir.txt</w:t>
+      </w:r>
+    </w:p>
+    <w:p>
+      <w:pPr>
+        <w:pStyle w:val="NoSpacing"/>
+      </w:pPr>
+    </w:p>
+    <w:p>
+      <w:pPr>
+        <w:pStyle w:val="NoSpacing"/>
+      </w:pPr>
+      <w:r>
+        <w:lastRenderedPageBreak/>
+        <w:t>To use CreateSoilFiles.exe on its own. The command is called from the path where soil and grid files should be stored. The command line requires a fully formed path with the executable’s source because the executable is in a different folder than the one where the files are created. The  input file (…</w:t>
+      </w:r>
+      <w:proofErr w:type="spellStart"/>
+      <w:r>
+        <w:t>lyr</w:t>
+      </w:r>
+      <w:proofErr w:type="spellEnd"/>
+      <w:r>
+        <w:t>) also needs a fully formed path. The arguments GN and SN are the grid name and soil name.</w:t>
+      </w:r>
+    </w:p>
+    <w:p>
+      <w:pPr>
+        <w:pStyle w:val="NoSpacing"/>
+      </w:pPr>
+    </w:p>
+    <w:p>
+      <w:pPr>
+        <w:pStyle w:val="NoSpacing"/>
+      </w:pPr>
+      <w:r>
+        <w:t>Once the grid1.bat files are created in all the subdirectories</w:t>
+      </w:r>
+      <w:r>
+        <w:t>, you can iterate through the subdirectories and call all the grid files with this script:</w:t>
+      </w:r>
+    </w:p>
+    <w:p>
+      <w:pPr>
+        <w:pStyle w:val="NoSpacing"/>
+      </w:pPr>
+    </w:p>
+    <w:p>
+      <w:pPr>
+        <w:pStyle w:val="NoSpacing"/>
+        <w:rPr>
+          <w:i/>
+        </w:rPr>
+      </w:pPr>
+      <w:r>
+        <w:rPr>
+          <w:i/>
+        </w:rPr>
+        <w:t>for /R "d:\maizsim07\AgMipLowInputC" %%g in (.) do (</w:t>
+      </w:r>
+    </w:p>
+    <w:p>
+      <w:pPr>
+        <w:pStyle w:val="NoSpacing"/>
+        <w:rPr>
+          <w:i/>
+        </w:rPr>
+      </w:pPr>
+      <w:proofErr w:type="spellStart"/>
+      <w:r>
+        <w:rPr>
+          <w:i/>
+        </w:rPr>
+        <w:t>pushd</w:t>
+      </w:r>
+      <w:proofErr w:type="spellEnd"/>
+      <w:r>
+        <w:rPr>
+          <w:i/>
+        </w:rPr>
+        <w:t xml:space="preserve"> %%g</w:t>
+      </w:r>
+    </w:p>
+    <w:p>
+      <w:pPr>
+        <w:pStyle w:val="NoSpacing"/>
+        <w:rPr>
+          <w:i/>
+        </w:rPr>
+      </w:pPr>
+      <w:r>
+        <w:rPr>
+          <w:i/>
+        </w:rPr>
+        <w:t>echo now in %%g</w:t>
+      </w:r>
+    </w:p>
+    <w:p>
+      <w:pPr>
+        <w:pStyle w:val="NoSpacing"/>
+        <w:rPr>
+          <w:i/>
+        </w:rPr>
+      </w:pPr>
+      <w:r>
+        <w:rPr>
+          <w:i/>
+        </w:rPr>
+        <w:t>grid1.bat</w:t>
+      </w:r>
+    </w:p>
+    <w:p>
+      <w:pPr>
+        <w:pStyle w:val="NoSpacing"/>
+        <w:rPr>
+          <w:i/>
+        </w:rPr>
+      </w:pPr>
+      <w:proofErr w:type="spellStart"/>
+      <w:r>
+        <w:rPr>
+          <w:i/>
+        </w:rPr>
+        <w:t>popd</w:t>
+      </w:r>
+      <w:proofErr w:type="spellEnd"/>
+    </w:p>
+    <w:p>
+      <w:pPr>
+        <w:pStyle w:val="NoSpacing"/>
+        <w:rPr>
+          <w:i/>
+        </w:rPr>
+      </w:pPr>
+      <w:r>
+        <w:rPr>
+          <w:i/>
+        </w:rPr>
+        <w:t>)</w:t>
+      </w:r>
+    </w:p>
+    <w:p>
+      <w:pPr>
+        <w:pStyle w:val="NoSpacing"/>
+      </w:pPr>
+    </w:p>
+    <w:p>
+      <w:pPr>
+        <w:pStyle w:val="NoSpacing"/>
+      </w:pPr>
+      <w:r>
+        <w:t>Save this into a file called</w:t>
+      </w:r>
+      <w:r>
+        <w:t>,</w:t>
+      </w:r>
+      <w:r>
+        <w:t xml:space="preserve"> for example, RunGridBatchFiles.bat</w:t>
+      </w:r>
+    </w:p>
+    <w:p>
+      <w:r>
+        <w:t>Substitute your file structure for “D:\maizsim07\</w:t>
+      </w:r>
+      <w:proofErr w:type="spellStart"/>
+      <w:r>
+        <w:t>AgMipLowInputC</w:t>
+      </w:r>
+      <w:proofErr w:type="spellEnd"/>
+      <w:r>
+        <w:t>”</w:t>
+      </w:r>
+    </w:p>
+    <w:p>
+      <w:r>
+        <w:t>Run the batch file from the root directory (D:\maizsim07 \</w:t>
+      </w:r>
+      <w:proofErr w:type="spellStart"/>
+      <w:r>
+        <w:t>AgmipLowInputC</w:t>
+      </w:r>
+      <w:proofErr w:type="spellEnd"/>
+      <w:r>
+        <w:t>) in this case).</w:t>
+      </w:r>
+    </w:p>
     <w:p/>
     <w:p>
       <w:r>
@@ -300,18 +574,29 @@
         <w:t xml:space="preserve"> is the Description. This sheet contains the id’s that link the various tables and are used for lookup. </w:t>
       </w:r>
       <w:r>
-        <w:t xml:space="preserve">The number of rows in this table </w:t>
-      </w:r>
-      <w:proofErr w:type="gramStart"/>
-      <w:r>
-        <w:t>has to</w:t>
-      </w:r>
-      <w:proofErr w:type="gramEnd"/>
-      <w:r>
-        <w:t xml:space="preserve"> be equal to the number of simulations to be carried out. </w:t>
-      </w:r>
-      <w:r>
-        <w:t>Also, the filenames for the output files can be spe</w:t>
+        <w:t xml:space="preserve">The number of rows in this table has to be equal to the number of simulations to be carried out. </w:t>
+      </w:r>
+      <w:r>
+        <w:t xml:space="preserve">Also, the filenames for the </w:t>
+      </w:r>
+      <w:proofErr w:type="spellStart"/>
+      <w:r>
+        <w:t>maizsim</w:t>
+      </w:r>
+      <w:proofErr w:type="spellEnd"/>
+      <w:r>
+        <w:t xml:space="preserve"> input</w:t>
+      </w:r>
+      <w:r>
+        <w:t xml:space="preserve"> files </w:t>
+      </w:r>
+      <w:r>
+        <w:t xml:space="preserve">(output by the excel interface) </w:t>
+      </w:r>
+      <w:bookmarkStart w:id="0" w:name="_GoBack"/>
+      <w:bookmarkEnd w:id="0"/>
+      <w:r>
+        <w:t>can be spe</w:t>
       </w:r>
       <w:r>
         <w:t>ci</w:t>
@@ -331,38 +616,22 @@
     <w:p/>
     <w:p>
       <w:r>
-        <w:lastRenderedPageBreak/>
-        <w:t xml:space="preserve">The linkages are as </w:t>
-      </w:r>
-      <w:proofErr w:type="spellStart"/>
-      <w:r>
-        <w:t>follows</w:t>
-      </w:r>
-      <w:r>
-        <w:t>The</w:t>
-      </w:r>
-      <w:proofErr w:type="spellEnd"/>
+        <w:t xml:space="preserve">The linkages </w:t>
+      </w:r>
+      <w:r>
+        <w:t xml:space="preserve">among the rows of data in the sheets </w:t>
+      </w:r>
+      <w:r>
+        <w:t>are as follows</w:t>
+      </w:r>
+      <w:r>
+        <w:t>:</w:t>
+      </w:r>
+    </w:p>
+    <w:p>
       <w:r>
         <w:t xml:space="preserve"> </w:t>
       </w:r>
-      <w:proofErr w:type="spellStart"/>
-      <w:r>
-        <w:t>WeatherID</w:t>
-      </w:r>
-      <w:proofErr w:type="spellEnd"/>
-      <w:r>
-        <w:t xml:space="preserve">, hybrid, </w:t>
-      </w:r>
-      <w:proofErr w:type="spellStart"/>
-      <w:r>
-        <w:t>soilfile</w:t>
-      </w:r>
-      <w:proofErr w:type="spellEnd"/>
-      <w:r>
-        <w:t xml:space="preserve"> links to the row of the climate file used in that simulation</w:t>
-      </w:r>
-    </w:p>
-    <w:p>
       <w:r>
         <w:t>[Description]</w:t>
       </w:r>
@@ -415,10 +684,7 @@
     </w:p>
     <w:p>
       <w:r>
-        <w:t>[Description]</w:t>
-      </w:r>
-      <w:r>
-        <w:t>Hybrid</w:t>
+        <w:t>[Description]Hybrid</w:t>
       </w:r>
       <w:r>
         <w:tab/>
@@ -427,10 +693,7 @@
     </w:p>
     <w:p>
       <w:r>
-        <w:t>[Description]</w:t>
-      </w:r>
-      <w:r>
-        <w:t>Biology</w:t>
+        <w:t>[Description]Biology</w:t>
       </w:r>
       <w:r>
         <w:tab/>
@@ -444,10 +707,7 @@
     </w:p>
     <w:p>
       <w:r>
-        <w:t>[Description]</w:t>
-      </w:r>
-      <w:r>
-        <w:t>Solute</w:t>
+        <w:t>[Description]Solute</w:t>
       </w:r>
       <w:r>
         <w:tab/>
@@ -459,10 +719,1407 @@
       <w:r>
         <w:t>The variable [Description]path is the path name for the simulation files in the directory structure.</w:t>
       </w:r>
-      <w:bookmarkStart w:id="0" w:name="_GoBack"/>
-      <w:bookmarkEnd w:id="0"/>
+    </w:p>
+    <w:p>
+      <w:r>
+        <w:br w:type="page"/>
+      </w:r>
+    </w:p>
+    <w:p>
+      <w:r>
+        <w:lastRenderedPageBreak/>
+        <w:t>The first page (sheet) of the excel interface has a form for entry of the parameters needed to run the interface. The parameters are file names and locations</w:t>
+      </w:r>
+      <w:r>
+        <w:t>.</w:t>
+      </w:r>
+    </w:p>
+    <w:p>
+      <w:r>
+        <w:t>The “input excel file” is the excel file with the data for the simulations</w:t>
+      </w:r>
+    </w:p>
+    <w:p>
+      <w:r>
+        <w:t>Root path is the path below which the paths for the simulations exist. Each simulation has its own path</w:t>
+      </w:r>
+    </w:p>
+    <w:p>
+      <w:r>
+        <w:t xml:space="preserve">The </w:t>
+      </w:r>
+      <w:proofErr w:type="spellStart"/>
+      <w:r>
+        <w:t>maizsim</w:t>
+      </w:r>
+      <w:proofErr w:type="spellEnd"/>
+      <w:r>
+        <w:t xml:space="preserve"> path is the path where the 2dsoil.exe file exists, usually the same as the root path</w:t>
+      </w:r>
+    </w:p>
+    <w:p>
+      <w:r>
+        <w:t>Create soils and Excel interface are the locations of the CreateSoilFiles.exe and the excel interface file (read plant filesV4.xlsm).</w:t>
+      </w:r>
+    </w:p>
+    <w:p>
+      <w:r>
+        <w:t xml:space="preserve">If you click the select ID’s and run macros button, the column C will fill with ID’s and a selection window will open allowing you to select one or more of the sims to run. </w:t>
+      </w:r>
+      <w:r>
+        <w:t>The ‘Run Macros for all ID’s’ is not fully functional yet.</w:t>
+      </w:r>
+      <w:r>
+        <w:t xml:space="preserve">  </w:t>
+      </w:r>
     </w:p>
     <w:p/>
+    <w:p>
+      <w:r>
+        <w:rPr>
+          <w:noProof/>
+        </w:rPr>
+        <w:drawing>
+          <wp:inline distT="0" distB="0" distL="0" distR="0" wp14:anchorId="14E45762" wp14:editId="419102BB">
+            <wp:extent cx="5943600" cy="2499995"/>
+            <wp:effectExtent l="0" t="0" r="0" b="0"/>
+            <wp:docPr id="1" name="Picture 1"/>
+            <wp:cNvGraphicFramePr>
+              <a:graphicFrameLocks xmlns:a="http://schemas.openxmlformats.org/drawingml/2006/main" noChangeAspect="1"/>
+            </wp:cNvGraphicFramePr>
+            <a:graphic xmlns:a="http://schemas.openxmlformats.org/drawingml/2006/main">
+              <a:graphicData uri="http://schemas.openxmlformats.org/drawingml/2006/picture">
+                <pic:pic xmlns:pic="http://schemas.openxmlformats.org/drawingml/2006/picture">
+                  <pic:nvPicPr>
+                    <pic:cNvPr id="1" name=""/>
+                    <pic:cNvPicPr/>
+                  </pic:nvPicPr>
+                  <pic:blipFill>
+                    <a:blip r:embed="rId6"/>
+                    <a:stretch>
+                      <a:fillRect/>
+                    </a:stretch>
+                  </pic:blipFill>
+                  <pic:spPr>
+                    <a:xfrm>
+                      <a:off x="0" y="0"/>
+                      <a:ext cx="5943600" cy="2499995"/>
+                    </a:xfrm>
+                    <a:prstGeom prst="rect">
+                      <a:avLst/>
+                    </a:prstGeom>
+                  </pic:spPr>
+                </pic:pic>
+              </a:graphicData>
+            </a:graphic>
+          </wp:inline>
+        </w:drawing>
+      </w:r>
+    </w:p>
+    <w:p>
+      <w:r>
+        <w:t>You’ll have to set the folders for the helper mod</w:t>
+      </w:r>
+      <w:r>
+        <w:t xml:space="preserve">ule </w:t>
+      </w:r>
+      <w:r>
+        <w:t>triangle</w:t>
+      </w:r>
+      <w:r>
+        <w:t xml:space="preserve">. </w:t>
+      </w:r>
+      <w:r>
+        <w:t>Choose ‘Developer’ from the menu. If you don’t see developer, right click in the ribbon and choose ‘customize the ribbon’ Then enable developer to the right. It is not checked by default. If necessary, close that and then click on the visual basic icon on the left. This will bring up the code editor in a new window.</w:t>
+      </w:r>
+    </w:p>
+    <w:p/>
+    <w:p>
+      <w:r>
+        <w:rPr>
+          <w:noProof/>
+        </w:rPr>
+        <w:lastRenderedPageBreak/>
+        <w:drawing>
+          <wp:inline distT="0" distB="0" distL="0" distR="0" wp14:anchorId="4B591ABD" wp14:editId="12326EC9">
+            <wp:extent cx="4069080" cy="3268307"/>
+            <wp:effectExtent l="0" t="0" r="7620" b="8890"/>
+            <wp:docPr id="2" name="Picture 2"/>
+            <wp:cNvGraphicFramePr>
+              <a:graphicFrameLocks xmlns:a="http://schemas.openxmlformats.org/drawingml/2006/main" noChangeAspect="1"/>
+            </wp:cNvGraphicFramePr>
+            <a:graphic xmlns:a="http://schemas.openxmlformats.org/drawingml/2006/main">
+              <a:graphicData uri="http://schemas.openxmlformats.org/drawingml/2006/picture">
+                <pic:pic xmlns:pic="http://schemas.openxmlformats.org/drawingml/2006/picture">
+                  <pic:nvPicPr>
+                    <pic:cNvPr id="1" name=""/>
+                    <pic:cNvPicPr/>
+                  </pic:nvPicPr>
+                  <pic:blipFill>
+                    <a:blip r:embed="rId7"/>
+                    <a:stretch>
+                      <a:fillRect/>
+                    </a:stretch>
+                  </pic:blipFill>
+                  <pic:spPr>
+                    <a:xfrm>
+                      <a:off x="0" y="0"/>
+                      <a:ext cx="4117613" cy="3307289"/>
+                    </a:xfrm>
+                    <a:prstGeom prst="rect">
+                      <a:avLst/>
+                    </a:prstGeom>
+                  </pic:spPr>
+                </pic:pic>
+              </a:graphicData>
+            </a:graphic>
+          </wp:inline>
+        </w:drawing>
+      </w:r>
+    </w:p>
+    <w:p/>
+    <w:p>
+      <w:r>
+        <w:t>This is a summary of the modules</w:t>
+      </w:r>
+    </w:p>
+    <w:tbl>
+      <w:tblPr>
+        <w:tblW w:w="0" w:type="auto"/>
+        <w:tblBorders>
+          <w:top w:val="single" w:sz="8" w:space="0" w:color="A3A3A3"/>
+          <w:left w:val="single" w:sz="8" w:space="0" w:color="A3A3A3"/>
+          <w:bottom w:val="single" w:sz="8" w:space="0" w:color="A3A3A3"/>
+          <w:right w:val="single" w:sz="8" w:space="0" w:color="A3A3A3"/>
+        </w:tblBorders>
+        <w:tblCellMar>
+          <w:left w:w="0" w:type="dxa"/>
+          <w:right w:w="0" w:type="dxa"/>
+        </w:tblCellMar>
+        <w:tblLook w:val="04A0" w:firstRow="1" w:lastRow="0" w:firstColumn="1" w:lastColumn="0" w:noHBand="0" w:noVBand="1"/>
+        <w:tblCaption w:val=""/>
+        <w:tblDescription w:val=""/>
+      </w:tblPr>
+      <w:tblGrid>
+        <w:gridCol w:w="1194"/>
+        <w:gridCol w:w="5275"/>
+      </w:tblGrid>
+      <w:tr>
+        <w:tc>
+          <w:tcPr>
+            <w:tcW w:w="1185" w:type="dxa"/>
+            <w:tcBorders>
+              <w:top w:val="single" w:sz="8" w:space="0" w:color="A3A3A3"/>
+              <w:left w:val="single" w:sz="8" w:space="0" w:color="A3A3A3"/>
+              <w:bottom w:val="single" w:sz="8" w:space="0" w:color="A3A3A3"/>
+              <w:right w:val="single" w:sz="8" w:space="0" w:color="A3A3A3"/>
+            </w:tcBorders>
+            <w:tcMar>
+              <w:top w:w="80" w:type="dxa"/>
+              <w:left w:w="80" w:type="dxa"/>
+              <w:bottom w:w="80" w:type="dxa"/>
+              <w:right w:w="80" w:type="dxa"/>
+            </w:tcMar>
+            <w:hideMark/>
+          </w:tcPr>
+          <w:p>
+            <w:pPr>
+              <w:spacing w:after="0" w:line="240" w:lineRule="auto"/>
+              <w:rPr>
+                <w:rFonts w:ascii="Calibri" w:eastAsia="Times New Roman" w:hAnsi="Calibri" w:cs="Calibri"/>
+              </w:rPr>
+            </w:pPr>
+            <w:r>
+              <w:rPr>
+                <w:rFonts w:ascii="Calibri" w:eastAsia="Times New Roman" w:hAnsi="Calibri" w:cs="Calibri"/>
+              </w:rPr>
+              <w:t>Module 1</w:t>
+            </w:r>
+          </w:p>
+        </w:tc>
+        <w:tc>
+          <w:tcPr>
+            <w:tcW w:w="5257" w:type="dxa"/>
+            <w:tcBorders>
+              <w:top w:val="single" w:sz="8" w:space="0" w:color="A3A3A3"/>
+              <w:left w:val="single" w:sz="8" w:space="0" w:color="A3A3A3"/>
+              <w:bottom w:val="single" w:sz="8" w:space="0" w:color="A3A3A3"/>
+              <w:right w:val="single" w:sz="8" w:space="0" w:color="A3A3A3"/>
+            </w:tcBorders>
+            <w:tcMar>
+              <w:top w:w="80" w:type="dxa"/>
+              <w:left w:w="80" w:type="dxa"/>
+              <w:bottom w:w="80" w:type="dxa"/>
+              <w:right w:w="80" w:type="dxa"/>
+            </w:tcMar>
+            <w:hideMark/>
+          </w:tcPr>
+          <w:p>
+            <w:pPr>
+              <w:spacing w:after="0" w:line="240" w:lineRule="auto"/>
+              <w:rPr>
+                <w:rFonts w:ascii="Calibri" w:eastAsia="Times New Roman" w:hAnsi="Calibri" w:cs="Calibri"/>
+              </w:rPr>
+            </w:pPr>
+            <w:r>
+              <w:rPr>
+                <w:rFonts w:ascii="Calibri" w:eastAsia="Times New Roman" w:hAnsi="Calibri" w:cs="Calibri"/>
+              </w:rPr>
+              <w:t>Imports a plant output file and inserts into spreadsheet</w:t>
+            </w:r>
+          </w:p>
+        </w:tc>
+      </w:tr>
+      <w:tr>
+        <w:tc>
+          <w:tcPr>
+            <w:tcW w:w="1185" w:type="dxa"/>
+            <w:tcBorders>
+              <w:top w:val="single" w:sz="8" w:space="0" w:color="A3A3A3"/>
+              <w:left w:val="single" w:sz="8" w:space="0" w:color="A3A3A3"/>
+              <w:bottom w:val="single" w:sz="8" w:space="0" w:color="A3A3A3"/>
+              <w:right w:val="single" w:sz="8" w:space="0" w:color="A3A3A3"/>
+            </w:tcBorders>
+            <w:tcMar>
+              <w:top w:w="80" w:type="dxa"/>
+              <w:left w:w="80" w:type="dxa"/>
+              <w:bottom w:w="80" w:type="dxa"/>
+              <w:right w:w="80" w:type="dxa"/>
+            </w:tcMar>
+            <w:hideMark/>
+          </w:tcPr>
+          <w:p>
+            <w:pPr>
+              <w:spacing w:after="0" w:line="240" w:lineRule="auto"/>
+              <w:rPr>
+                <w:rFonts w:ascii="Calibri" w:eastAsia="Times New Roman" w:hAnsi="Calibri" w:cs="Calibri"/>
+              </w:rPr>
+            </w:pPr>
+            <w:r>
+              <w:rPr>
+                <w:rFonts w:ascii="Calibri" w:eastAsia="Times New Roman" w:hAnsi="Calibri" w:cs="Calibri"/>
+              </w:rPr>
+              <w:t>Module 2</w:t>
+            </w:r>
+          </w:p>
+        </w:tc>
+        <w:tc>
+          <w:tcPr>
+            <w:tcW w:w="5257" w:type="dxa"/>
+            <w:tcBorders>
+              <w:top w:val="single" w:sz="8" w:space="0" w:color="A3A3A3"/>
+              <w:left w:val="single" w:sz="8" w:space="0" w:color="A3A3A3"/>
+              <w:bottom w:val="single" w:sz="8" w:space="0" w:color="A3A3A3"/>
+              <w:right w:val="single" w:sz="8" w:space="0" w:color="A3A3A3"/>
+            </w:tcBorders>
+            <w:tcMar>
+              <w:top w:w="80" w:type="dxa"/>
+              <w:left w:w="80" w:type="dxa"/>
+              <w:bottom w:w="80" w:type="dxa"/>
+              <w:right w:w="80" w:type="dxa"/>
+            </w:tcMar>
+            <w:hideMark/>
+          </w:tcPr>
+          <w:p>
+            <w:pPr>
+              <w:spacing w:after="0" w:line="240" w:lineRule="auto"/>
+              <w:rPr>
+                <w:rFonts w:ascii="Calibri" w:eastAsia="Times New Roman" w:hAnsi="Calibri" w:cs="Calibri"/>
+              </w:rPr>
+            </w:pPr>
+            <w:r>
+              <w:rPr>
+                <w:rFonts w:ascii="Calibri" w:eastAsia="Times New Roman" w:hAnsi="Calibri" w:cs="Calibri"/>
+              </w:rPr>
+              <w:t>Writes the biology file</w:t>
+            </w:r>
+          </w:p>
+        </w:tc>
+      </w:tr>
+      <w:tr>
+        <w:tc>
+          <w:tcPr>
+            <w:tcW w:w="1185" w:type="dxa"/>
+            <w:tcBorders>
+              <w:top w:val="single" w:sz="8" w:space="0" w:color="A3A3A3"/>
+              <w:left w:val="single" w:sz="8" w:space="0" w:color="A3A3A3"/>
+              <w:bottom w:val="single" w:sz="8" w:space="0" w:color="A3A3A3"/>
+              <w:right w:val="single" w:sz="8" w:space="0" w:color="A3A3A3"/>
+            </w:tcBorders>
+            <w:tcMar>
+              <w:top w:w="80" w:type="dxa"/>
+              <w:left w:w="80" w:type="dxa"/>
+              <w:bottom w:w="80" w:type="dxa"/>
+              <w:right w:w="80" w:type="dxa"/>
+            </w:tcMar>
+            <w:hideMark/>
+          </w:tcPr>
+          <w:p>
+            <w:pPr>
+              <w:spacing w:after="0" w:line="240" w:lineRule="auto"/>
+              <w:rPr>
+                <w:rFonts w:ascii="Calibri" w:eastAsia="Times New Roman" w:hAnsi="Calibri" w:cs="Calibri"/>
+              </w:rPr>
+            </w:pPr>
+            <w:r>
+              <w:rPr>
+                <w:rFonts w:ascii="Calibri" w:eastAsia="Times New Roman" w:hAnsi="Calibri" w:cs="Calibri"/>
+              </w:rPr>
+              <w:t>Module 3</w:t>
+            </w:r>
+          </w:p>
+        </w:tc>
+        <w:tc>
+          <w:tcPr>
+            <w:tcW w:w="5257" w:type="dxa"/>
+            <w:tcBorders>
+              <w:top w:val="single" w:sz="8" w:space="0" w:color="A3A3A3"/>
+              <w:left w:val="single" w:sz="8" w:space="0" w:color="A3A3A3"/>
+              <w:bottom w:val="single" w:sz="8" w:space="0" w:color="A3A3A3"/>
+              <w:right w:val="single" w:sz="8" w:space="0" w:color="A3A3A3"/>
+            </w:tcBorders>
+            <w:tcMar>
+              <w:top w:w="80" w:type="dxa"/>
+              <w:left w:w="80" w:type="dxa"/>
+              <w:bottom w:w="80" w:type="dxa"/>
+              <w:right w:w="80" w:type="dxa"/>
+            </w:tcMar>
+            <w:hideMark/>
+          </w:tcPr>
+          <w:p>
+            <w:pPr>
+              <w:spacing w:after="0" w:line="240" w:lineRule="auto"/>
+              <w:rPr>
+                <w:rFonts w:ascii="Calibri" w:eastAsia="Times New Roman" w:hAnsi="Calibri" w:cs="Calibri"/>
+              </w:rPr>
+            </w:pPr>
+            <w:r>
+              <w:rPr>
+                <w:rFonts w:ascii="Calibri" w:eastAsia="Times New Roman" w:hAnsi="Calibri" w:cs="Calibri"/>
+              </w:rPr>
+              <w:t>Writes the initialization file</w:t>
+            </w:r>
+          </w:p>
+        </w:tc>
+      </w:tr>
+      <w:tr>
+        <w:tc>
+          <w:tcPr>
+            <w:tcW w:w="1185" w:type="dxa"/>
+            <w:tcBorders>
+              <w:top w:val="single" w:sz="8" w:space="0" w:color="A3A3A3"/>
+              <w:left w:val="single" w:sz="8" w:space="0" w:color="A3A3A3"/>
+              <w:bottom w:val="single" w:sz="8" w:space="0" w:color="A3A3A3"/>
+              <w:right w:val="single" w:sz="8" w:space="0" w:color="A3A3A3"/>
+            </w:tcBorders>
+            <w:tcMar>
+              <w:top w:w="80" w:type="dxa"/>
+              <w:left w:w="80" w:type="dxa"/>
+              <w:bottom w:w="80" w:type="dxa"/>
+              <w:right w:w="80" w:type="dxa"/>
+            </w:tcMar>
+            <w:hideMark/>
+          </w:tcPr>
+          <w:p>
+            <w:pPr>
+              <w:spacing w:after="0" w:line="240" w:lineRule="auto"/>
+              <w:rPr>
+                <w:rFonts w:ascii="Calibri" w:eastAsia="Times New Roman" w:hAnsi="Calibri" w:cs="Calibri"/>
+              </w:rPr>
+            </w:pPr>
+            <w:r>
+              <w:rPr>
+                <w:rFonts w:ascii="Calibri" w:eastAsia="Times New Roman" w:hAnsi="Calibri" w:cs="Calibri"/>
+              </w:rPr>
+              <w:t>Module 4</w:t>
+            </w:r>
+          </w:p>
+        </w:tc>
+        <w:tc>
+          <w:tcPr>
+            <w:tcW w:w="5257" w:type="dxa"/>
+            <w:tcBorders>
+              <w:top w:val="single" w:sz="8" w:space="0" w:color="A3A3A3"/>
+              <w:left w:val="single" w:sz="8" w:space="0" w:color="A3A3A3"/>
+              <w:bottom w:val="single" w:sz="8" w:space="0" w:color="A3A3A3"/>
+              <w:right w:val="single" w:sz="8" w:space="0" w:color="A3A3A3"/>
+            </w:tcBorders>
+            <w:tcMar>
+              <w:top w:w="80" w:type="dxa"/>
+              <w:left w:w="80" w:type="dxa"/>
+              <w:bottom w:w="80" w:type="dxa"/>
+              <w:right w:w="80" w:type="dxa"/>
+            </w:tcMar>
+            <w:hideMark/>
+          </w:tcPr>
+          <w:p>
+            <w:pPr>
+              <w:spacing w:after="0" w:line="240" w:lineRule="auto"/>
+              <w:rPr>
+                <w:rFonts w:ascii="Calibri" w:eastAsia="Times New Roman" w:hAnsi="Calibri" w:cs="Calibri"/>
+              </w:rPr>
+            </w:pPr>
+            <w:r>
+              <w:rPr>
+                <w:rFonts w:ascii="Calibri" w:eastAsia="Times New Roman" w:hAnsi="Calibri" w:cs="Calibri"/>
+              </w:rPr>
+              <w:t xml:space="preserve">Writes the solute file - calls a </w:t>
+            </w:r>
+            <w:proofErr w:type="spellStart"/>
+            <w:r>
+              <w:rPr>
+                <w:rFonts w:ascii="Calibri" w:eastAsia="Times New Roman" w:hAnsi="Calibri" w:cs="Calibri"/>
+              </w:rPr>
+              <w:t>dll</w:t>
+            </w:r>
+            <w:proofErr w:type="spellEnd"/>
+            <w:r>
+              <w:rPr>
+                <w:rFonts w:ascii="Calibri" w:eastAsia="Times New Roman" w:hAnsi="Calibri" w:cs="Calibri"/>
+              </w:rPr>
+              <w:t xml:space="preserve"> to find soil texture class and  also opens</w:t>
+            </w:r>
+          </w:p>
+          <w:p>
+            <w:pPr>
+              <w:spacing w:after="0" w:line="240" w:lineRule="auto"/>
+              <w:rPr>
+                <w:rFonts w:ascii="Calibri" w:eastAsia="Times New Roman" w:hAnsi="Calibri" w:cs="Calibri"/>
+              </w:rPr>
+            </w:pPr>
+            <w:r>
+              <w:rPr>
+                <w:rFonts w:ascii="Calibri" w:eastAsia="Times New Roman" w:hAnsi="Calibri" w:cs="Calibri"/>
+              </w:rPr>
+              <w:t xml:space="preserve">Another spreadsheet to look up </w:t>
+            </w:r>
+            <w:proofErr w:type="spellStart"/>
+            <w:r>
+              <w:rPr>
+                <w:rFonts w:ascii="Calibri" w:eastAsia="Times New Roman" w:hAnsi="Calibri" w:cs="Calibri"/>
+              </w:rPr>
+              <w:t>dispersivity</w:t>
+            </w:r>
+            <w:proofErr w:type="spellEnd"/>
+            <w:r>
+              <w:rPr>
+                <w:rFonts w:ascii="Calibri" w:eastAsia="Times New Roman" w:hAnsi="Calibri" w:cs="Calibri"/>
+              </w:rPr>
+              <w:t xml:space="preserve"> based on texture class</w:t>
+            </w:r>
+          </w:p>
+        </w:tc>
+      </w:tr>
+      <w:tr>
+        <w:tc>
+          <w:tcPr>
+            <w:tcW w:w="1185" w:type="dxa"/>
+            <w:tcBorders>
+              <w:top w:val="single" w:sz="8" w:space="0" w:color="A3A3A3"/>
+              <w:left w:val="single" w:sz="8" w:space="0" w:color="A3A3A3"/>
+              <w:bottom w:val="single" w:sz="8" w:space="0" w:color="A3A3A3"/>
+              <w:right w:val="single" w:sz="8" w:space="0" w:color="A3A3A3"/>
+            </w:tcBorders>
+            <w:tcMar>
+              <w:top w:w="80" w:type="dxa"/>
+              <w:left w:w="80" w:type="dxa"/>
+              <w:bottom w:w="80" w:type="dxa"/>
+              <w:right w:w="80" w:type="dxa"/>
+            </w:tcMar>
+            <w:hideMark/>
+          </w:tcPr>
+          <w:p>
+            <w:pPr>
+              <w:spacing w:after="0" w:line="240" w:lineRule="auto"/>
+              <w:rPr>
+                <w:rFonts w:ascii="Calibri" w:eastAsia="Times New Roman" w:hAnsi="Calibri" w:cs="Calibri"/>
+              </w:rPr>
+            </w:pPr>
+            <w:r>
+              <w:rPr>
+                <w:rFonts w:ascii="Calibri" w:eastAsia="Times New Roman" w:hAnsi="Calibri" w:cs="Calibri"/>
+              </w:rPr>
+              <w:t>Module 5</w:t>
+            </w:r>
+          </w:p>
+        </w:tc>
+        <w:tc>
+          <w:tcPr>
+            <w:tcW w:w="5257" w:type="dxa"/>
+            <w:tcBorders>
+              <w:top w:val="single" w:sz="8" w:space="0" w:color="A3A3A3"/>
+              <w:left w:val="single" w:sz="8" w:space="0" w:color="A3A3A3"/>
+              <w:bottom w:val="single" w:sz="8" w:space="0" w:color="A3A3A3"/>
+              <w:right w:val="single" w:sz="8" w:space="0" w:color="A3A3A3"/>
+            </w:tcBorders>
+            <w:tcMar>
+              <w:top w:w="80" w:type="dxa"/>
+              <w:left w:w="80" w:type="dxa"/>
+              <w:bottom w:w="80" w:type="dxa"/>
+              <w:right w:w="80" w:type="dxa"/>
+            </w:tcMar>
+            <w:hideMark/>
+          </w:tcPr>
+          <w:p>
+            <w:pPr>
+              <w:spacing w:after="0" w:line="240" w:lineRule="auto"/>
+              <w:rPr>
+                <w:rFonts w:ascii="Calibri" w:eastAsia="Times New Roman" w:hAnsi="Calibri" w:cs="Calibri"/>
+              </w:rPr>
+            </w:pPr>
+            <w:r>
+              <w:rPr>
+                <w:rFonts w:ascii="Calibri" w:eastAsia="Times New Roman" w:hAnsi="Calibri" w:cs="Calibri"/>
+              </w:rPr>
+              <w:t>Writes management files</w:t>
+            </w:r>
+          </w:p>
+        </w:tc>
+      </w:tr>
+      <w:tr>
+        <w:tc>
+          <w:tcPr>
+            <w:tcW w:w="1185" w:type="dxa"/>
+            <w:tcBorders>
+              <w:top w:val="single" w:sz="8" w:space="0" w:color="A3A3A3"/>
+              <w:left w:val="single" w:sz="8" w:space="0" w:color="A3A3A3"/>
+              <w:bottom w:val="single" w:sz="8" w:space="0" w:color="A3A3A3"/>
+              <w:right w:val="single" w:sz="8" w:space="0" w:color="A3A3A3"/>
+            </w:tcBorders>
+            <w:tcMar>
+              <w:top w:w="80" w:type="dxa"/>
+              <w:left w:w="80" w:type="dxa"/>
+              <w:bottom w:w="80" w:type="dxa"/>
+              <w:right w:w="80" w:type="dxa"/>
+            </w:tcMar>
+            <w:hideMark/>
+          </w:tcPr>
+          <w:p>
+            <w:pPr>
+              <w:spacing w:after="0" w:line="240" w:lineRule="auto"/>
+              <w:rPr>
+                <w:rFonts w:ascii="Calibri" w:eastAsia="Times New Roman" w:hAnsi="Calibri" w:cs="Calibri"/>
+              </w:rPr>
+            </w:pPr>
+            <w:r>
+              <w:rPr>
+                <w:rFonts w:ascii="Calibri" w:eastAsia="Times New Roman" w:hAnsi="Calibri" w:cs="Calibri"/>
+              </w:rPr>
+              <w:t>Module 6</w:t>
+            </w:r>
+          </w:p>
+        </w:tc>
+        <w:tc>
+          <w:tcPr>
+            <w:tcW w:w="5257" w:type="dxa"/>
+            <w:tcBorders>
+              <w:top w:val="single" w:sz="8" w:space="0" w:color="A3A3A3"/>
+              <w:left w:val="single" w:sz="8" w:space="0" w:color="A3A3A3"/>
+              <w:bottom w:val="single" w:sz="8" w:space="0" w:color="A3A3A3"/>
+              <w:right w:val="single" w:sz="8" w:space="0" w:color="A3A3A3"/>
+            </w:tcBorders>
+            <w:tcMar>
+              <w:top w:w="80" w:type="dxa"/>
+              <w:left w:w="80" w:type="dxa"/>
+              <w:bottom w:w="80" w:type="dxa"/>
+              <w:right w:w="80" w:type="dxa"/>
+            </w:tcMar>
+            <w:hideMark/>
+          </w:tcPr>
+          <w:p>
+            <w:pPr>
+              <w:spacing w:after="0" w:line="240" w:lineRule="auto"/>
+              <w:rPr>
+                <w:rFonts w:ascii="Calibri" w:eastAsia="Times New Roman" w:hAnsi="Calibri" w:cs="Calibri"/>
+              </w:rPr>
+            </w:pPr>
+            <w:r>
+              <w:rPr>
+                <w:rFonts w:ascii="Calibri" w:eastAsia="Times New Roman" w:hAnsi="Calibri" w:cs="Calibri"/>
+              </w:rPr>
+              <w:t>Writes the time file</w:t>
+            </w:r>
+          </w:p>
+        </w:tc>
+      </w:tr>
+      <w:tr>
+        <w:tc>
+          <w:tcPr>
+            <w:tcW w:w="1185" w:type="dxa"/>
+            <w:tcBorders>
+              <w:top w:val="single" w:sz="8" w:space="0" w:color="A3A3A3"/>
+              <w:left w:val="single" w:sz="8" w:space="0" w:color="A3A3A3"/>
+              <w:bottom w:val="single" w:sz="8" w:space="0" w:color="A3A3A3"/>
+              <w:right w:val="single" w:sz="8" w:space="0" w:color="A3A3A3"/>
+            </w:tcBorders>
+            <w:tcMar>
+              <w:top w:w="80" w:type="dxa"/>
+              <w:left w:w="80" w:type="dxa"/>
+              <w:bottom w:w="80" w:type="dxa"/>
+              <w:right w:w="80" w:type="dxa"/>
+            </w:tcMar>
+            <w:hideMark/>
+          </w:tcPr>
+          <w:p>
+            <w:pPr>
+              <w:spacing w:after="0" w:line="240" w:lineRule="auto"/>
+              <w:rPr>
+                <w:rFonts w:ascii="Calibri" w:eastAsia="Times New Roman" w:hAnsi="Calibri" w:cs="Calibri"/>
+              </w:rPr>
+            </w:pPr>
+            <w:r>
+              <w:rPr>
+                <w:rFonts w:ascii="Calibri" w:eastAsia="Times New Roman" w:hAnsi="Calibri" w:cs="Calibri"/>
+              </w:rPr>
+              <w:t>Module 7</w:t>
+            </w:r>
+          </w:p>
+        </w:tc>
+        <w:tc>
+          <w:tcPr>
+            <w:tcW w:w="5257" w:type="dxa"/>
+            <w:tcBorders>
+              <w:top w:val="single" w:sz="8" w:space="0" w:color="A3A3A3"/>
+              <w:left w:val="single" w:sz="8" w:space="0" w:color="A3A3A3"/>
+              <w:bottom w:val="single" w:sz="8" w:space="0" w:color="A3A3A3"/>
+              <w:right w:val="single" w:sz="8" w:space="0" w:color="A3A3A3"/>
+            </w:tcBorders>
+            <w:tcMar>
+              <w:top w:w="80" w:type="dxa"/>
+              <w:left w:w="80" w:type="dxa"/>
+              <w:bottom w:w="80" w:type="dxa"/>
+              <w:right w:w="80" w:type="dxa"/>
+            </w:tcMar>
+            <w:hideMark/>
+          </w:tcPr>
+          <w:p>
+            <w:pPr>
+              <w:spacing w:after="0" w:line="240" w:lineRule="auto"/>
+              <w:rPr>
+                <w:rFonts w:ascii="Calibri" w:eastAsia="Times New Roman" w:hAnsi="Calibri" w:cs="Calibri"/>
+              </w:rPr>
+            </w:pPr>
+            <w:r>
+              <w:rPr>
+                <w:rFonts w:ascii="Calibri" w:eastAsia="Times New Roman" w:hAnsi="Calibri" w:cs="Calibri"/>
+              </w:rPr>
+              <w:t>Writes Variety file</w:t>
+            </w:r>
+          </w:p>
+        </w:tc>
+      </w:tr>
+      <w:tr>
+        <w:tc>
+          <w:tcPr>
+            <w:tcW w:w="1194" w:type="dxa"/>
+            <w:tcBorders>
+              <w:top w:val="single" w:sz="8" w:space="0" w:color="A3A3A3"/>
+              <w:left w:val="single" w:sz="8" w:space="0" w:color="A3A3A3"/>
+              <w:bottom w:val="single" w:sz="8" w:space="0" w:color="A3A3A3"/>
+              <w:right w:val="single" w:sz="8" w:space="0" w:color="A3A3A3"/>
+            </w:tcBorders>
+            <w:tcMar>
+              <w:top w:w="80" w:type="dxa"/>
+              <w:left w:w="80" w:type="dxa"/>
+              <w:bottom w:w="80" w:type="dxa"/>
+              <w:right w:w="80" w:type="dxa"/>
+            </w:tcMar>
+            <w:hideMark/>
+          </w:tcPr>
+          <w:p>
+            <w:pPr>
+              <w:spacing w:after="0" w:line="240" w:lineRule="auto"/>
+              <w:rPr>
+                <w:rFonts w:ascii="Calibri" w:eastAsia="Times New Roman" w:hAnsi="Calibri" w:cs="Calibri"/>
+              </w:rPr>
+            </w:pPr>
+            <w:r>
+              <w:rPr>
+                <w:rFonts w:ascii="Calibri" w:eastAsia="Times New Roman" w:hAnsi="Calibri" w:cs="Calibri"/>
+              </w:rPr>
+              <w:t xml:space="preserve">Module 8 </w:t>
+            </w:r>
+          </w:p>
+        </w:tc>
+        <w:tc>
+          <w:tcPr>
+            <w:tcW w:w="5247" w:type="dxa"/>
+            <w:tcBorders>
+              <w:top w:val="single" w:sz="8" w:space="0" w:color="A3A3A3"/>
+              <w:left w:val="single" w:sz="8" w:space="0" w:color="A3A3A3"/>
+              <w:bottom w:val="single" w:sz="8" w:space="0" w:color="A3A3A3"/>
+              <w:right w:val="single" w:sz="8" w:space="0" w:color="A3A3A3"/>
+            </w:tcBorders>
+            <w:tcMar>
+              <w:top w:w="80" w:type="dxa"/>
+              <w:left w:w="80" w:type="dxa"/>
+              <w:bottom w:w="80" w:type="dxa"/>
+              <w:right w:w="80" w:type="dxa"/>
+            </w:tcMar>
+            <w:hideMark/>
+          </w:tcPr>
+          <w:p>
+            <w:pPr>
+              <w:spacing w:after="0" w:line="240" w:lineRule="auto"/>
+              <w:rPr>
+                <w:rFonts w:ascii="Calibri" w:eastAsia="Times New Roman" w:hAnsi="Calibri" w:cs="Calibri"/>
+              </w:rPr>
+            </w:pPr>
+            <w:r>
+              <w:rPr>
+                <w:rFonts w:ascii="Calibri" w:eastAsia="Times New Roman" w:hAnsi="Calibri" w:cs="Calibri"/>
+              </w:rPr>
+              <w:t>Climate file</w:t>
+            </w:r>
+          </w:p>
+        </w:tc>
+      </w:tr>
+      <w:tr>
+        <w:tc>
+          <w:tcPr>
+            <w:tcW w:w="1185" w:type="dxa"/>
+            <w:tcBorders>
+              <w:top w:val="single" w:sz="8" w:space="0" w:color="A3A3A3"/>
+              <w:left w:val="single" w:sz="8" w:space="0" w:color="A3A3A3"/>
+              <w:bottom w:val="single" w:sz="8" w:space="0" w:color="A3A3A3"/>
+              <w:right w:val="single" w:sz="8" w:space="0" w:color="A3A3A3"/>
+            </w:tcBorders>
+            <w:tcMar>
+              <w:top w:w="80" w:type="dxa"/>
+              <w:left w:w="80" w:type="dxa"/>
+              <w:bottom w:w="80" w:type="dxa"/>
+              <w:right w:w="80" w:type="dxa"/>
+            </w:tcMar>
+            <w:hideMark/>
+          </w:tcPr>
+          <w:p>
+            <w:pPr>
+              <w:spacing w:after="0" w:line="240" w:lineRule="auto"/>
+              <w:rPr>
+                <w:rFonts w:ascii="Calibri" w:eastAsia="Times New Roman" w:hAnsi="Calibri" w:cs="Calibri"/>
+              </w:rPr>
+            </w:pPr>
+            <w:r>
+              <w:rPr>
+                <w:rFonts w:ascii="Calibri" w:eastAsia="Times New Roman" w:hAnsi="Calibri" w:cs="Calibri"/>
+              </w:rPr>
+              <w:t>Module 9</w:t>
+            </w:r>
+          </w:p>
+        </w:tc>
+        <w:tc>
+          <w:tcPr>
+            <w:tcW w:w="5257" w:type="dxa"/>
+            <w:tcBorders>
+              <w:top w:val="single" w:sz="8" w:space="0" w:color="A3A3A3"/>
+              <w:left w:val="single" w:sz="8" w:space="0" w:color="A3A3A3"/>
+              <w:bottom w:val="single" w:sz="8" w:space="0" w:color="A3A3A3"/>
+              <w:right w:val="single" w:sz="8" w:space="0" w:color="A3A3A3"/>
+            </w:tcBorders>
+            <w:tcMar>
+              <w:top w:w="80" w:type="dxa"/>
+              <w:left w:w="80" w:type="dxa"/>
+              <w:bottom w:w="80" w:type="dxa"/>
+              <w:right w:w="80" w:type="dxa"/>
+            </w:tcMar>
+            <w:hideMark/>
+          </w:tcPr>
+          <w:p>
+            <w:pPr>
+              <w:spacing w:after="0" w:line="240" w:lineRule="auto"/>
+              <w:rPr>
+                <w:rFonts w:ascii="Calibri" w:eastAsia="Times New Roman" w:hAnsi="Calibri" w:cs="Calibri"/>
+              </w:rPr>
+            </w:pPr>
+            <w:r>
+              <w:rPr>
+                <w:rFonts w:ascii="Calibri" w:eastAsia="Times New Roman" w:hAnsi="Calibri" w:cs="Calibri"/>
+              </w:rPr>
+              <w:t>Nitrogen file</w:t>
+            </w:r>
+          </w:p>
+        </w:tc>
+      </w:tr>
+      <w:tr>
+        <w:tc>
+          <w:tcPr>
+            <w:tcW w:w="1166" w:type="dxa"/>
+            <w:tcBorders>
+              <w:top w:val="single" w:sz="8" w:space="0" w:color="A3A3A3"/>
+              <w:left w:val="single" w:sz="8" w:space="0" w:color="A3A3A3"/>
+              <w:bottom w:val="single" w:sz="8" w:space="0" w:color="A3A3A3"/>
+              <w:right w:val="single" w:sz="8" w:space="0" w:color="A3A3A3"/>
+            </w:tcBorders>
+            <w:tcMar>
+              <w:top w:w="80" w:type="dxa"/>
+              <w:left w:w="80" w:type="dxa"/>
+              <w:bottom w:w="80" w:type="dxa"/>
+              <w:right w:w="80" w:type="dxa"/>
+            </w:tcMar>
+            <w:hideMark/>
+          </w:tcPr>
+          <w:p>
+            <w:pPr>
+              <w:spacing w:after="0" w:line="240" w:lineRule="auto"/>
+              <w:rPr>
+                <w:rFonts w:ascii="Calibri" w:eastAsia="Times New Roman" w:hAnsi="Calibri" w:cs="Calibri"/>
+              </w:rPr>
+            </w:pPr>
+            <w:r>
+              <w:rPr>
+                <w:rFonts w:ascii="Calibri" w:eastAsia="Times New Roman" w:hAnsi="Calibri" w:cs="Calibri"/>
+              </w:rPr>
+              <w:t>Module 10</w:t>
+            </w:r>
+          </w:p>
+        </w:tc>
+        <w:tc>
+          <w:tcPr>
+            <w:tcW w:w="5275" w:type="dxa"/>
+            <w:tcBorders>
+              <w:top w:val="single" w:sz="8" w:space="0" w:color="A3A3A3"/>
+              <w:left w:val="single" w:sz="8" w:space="0" w:color="A3A3A3"/>
+              <w:bottom w:val="single" w:sz="8" w:space="0" w:color="A3A3A3"/>
+              <w:right w:val="single" w:sz="8" w:space="0" w:color="A3A3A3"/>
+            </w:tcBorders>
+            <w:tcMar>
+              <w:top w:w="80" w:type="dxa"/>
+              <w:left w:w="80" w:type="dxa"/>
+              <w:bottom w:w="80" w:type="dxa"/>
+              <w:right w:w="80" w:type="dxa"/>
+            </w:tcMar>
+            <w:hideMark/>
+          </w:tcPr>
+          <w:p>
+            <w:pPr>
+              <w:spacing w:after="0" w:line="240" w:lineRule="auto"/>
+              <w:rPr>
+                <w:rFonts w:ascii="Calibri" w:eastAsia="Times New Roman" w:hAnsi="Calibri" w:cs="Calibri"/>
+              </w:rPr>
+            </w:pPr>
+            <w:r>
+              <w:rPr>
+                <w:rFonts w:ascii="Calibri" w:eastAsia="Times New Roman" w:hAnsi="Calibri" w:cs="Calibri"/>
+              </w:rPr>
+              <w:t>Writes the run file</w:t>
+            </w:r>
+          </w:p>
+        </w:tc>
+      </w:tr>
+      <w:tr>
+        <w:tc>
+          <w:tcPr>
+            <w:tcW w:w="1166" w:type="dxa"/>
+            <w:tcBorders>
+              <w:top w:val="single" w:sz="8" w:space="0" w:color="A3A3A3"/>
+              <w:left w:val="single" w:sz="8" w:space="0" w:color="A3A3A3"/>
+              <w:bottom w:val="single" w:sz="8" w:space="0" w:color="A3A3A3"/>
+              <w:right w:val="single" w:sz="8" w:space="0" w:color="A3A3A3"/>
+            </w:tcBorders>
+            <w:tcMar>
+              <w:top w:w="80" w:type="dxa"/>
+              <w:left w:w="80" w:type="dxa"/>
+              <w:bottom w:w="80" w:type="dxa"/>
+              <w:right w:w="80" w:type="dxa"/>
+            </w:tcMar>
+            <w:hideMark/>
+          </w:tcPr>
+          <w:p>
+            <w:pPr>
+              <w:spacing w:after="0" w:line="240" w:lineRule="auto"/>
+              <w:rPr>
+                <w:rFonts w:ascii="Calibri" w:eastAsia="Times New Roman" w:hAnsi="Calibri" w:cs="Calibri"/>
+              </w:rPr>
+            </w:pPr>
+            <w:r>
+              <w:rPr>
+                <w:rFonts w:ascii="Calibri" w:eastAsia="Times New Roman" w:hAnsi="Calibri" w:cs="Calibri"/>
+              </w:rPr>
+              <w:t>Module 11</w:t>
+            </w:r>
+          </w:p>
+        </w:tc>
+        <w:tc>
+          <w:tcPr>
+            <w:tcW w:w="5275" w:type="dxa"/>
+            <w:tcBorders>
+              <w:top w:val="single" w:sz="8" w:space="0" w:color="A3A3A3"/>
+              <w:left w:val="single" w:sz="8" w:space="0" w:color="A3A3A3"/>
+              <w:bottom w:val="single" w:sz="8" w:space="0" w:color="A3A3A3"/>
+              <w:right w:val="single" w:sz="8" w:space="0" w:color="A3A3A3"/>
+            </w:tcBorders>
+            <w:tcMar>
+              <w:top w:w="80" w:type="dxa"/>
+              <w:left w:w="80" w:type="dxa"/>
+              <w:bottom w:w="80" w:type="dxa"/>
+              <w:right w:w="80" w:type="dxa"/>
+            </w:tcMar>
+            <w:hideMark/>
+          </w:tcPr>
+          <w:p>
+            <w:pPr>
+              <w:spacing w:after="0" w:line="240" w:lineRule="auto"/>
+              <w:rPr>
+                <w:rFonts w:ascii="Calibri" w:eastAsia="Times New Roman" w:hAnsi="Calibri" w:cs="Calibri"/>
+              </w:rPr>
+            </w:pPr>
+            <w:r>
+              <w:rPr>
+                <w:rFonts w:ascii="Calibri" w:eastAsia="Times New Roman" w:hAnsi="Calibri" w:cs="Calibri"/>
+              </w:rPr>
+              <w:t>Creates subfolders</w:t>
+            </w:r>
+          </w:p>
+        </w:tc>
+      </w:tr>
+      <w:tr>
+        <w:tc>
+          <w:tcPr>
+            <w:tcW w:w="1166" w:type="dxa"/>
+            <w:tcBorders>
+              <w:top w:val="single" w:sz="8" w:space="0" w:color="A3A3A3"/>
+              <w:left w:val="single" w:sz="8" w:space="0" w:color="A3A3A3"/>
+              <w:bottom w:val="single" w:sz="8" w:space="0" w:color="A3A3A3"/>
+              <w:right w:val="single" w:sz="8" w:space="0" w:color="A3A3A3"/>
+            </w:tcBorders>
+            <w:tcMar>
+              <w:top w:w="80" w:type="dxa"/>
+              <w:left w:w="80" w:type="dxa"/>
+              <w:bottom w:w="80" w:type="dxa"/>
+              <w:right w:w="80" w:type="dxa"/>
+            </w:tcMar>
+            <w:hideMark/>
+          </w:tcPr>
+          <w:p>
+            <w:pPr>
+              <w:spacing w:after="0" w:line="240" w:lineRule="auto"/>
+              <w:rPr>
+                <w:rFonts w:ascii="Calibri" w:eastAsia="Times New Roman" w:hAnsi="Calibri" w:cs="Calibri"/>
+              </w:rPr>
+            </w:pPr>
+            <w:r>
+              <w:rPr>
+                <w:rFonts w:ascii="Calibri" w:eastAsia="Times New Roman" w:hAnsi="Calibri" w:cs="Calibri"/>
+              </w:rPr>
+              <w:t>Module 12</w:t>
+            </w:r>
+          </w:p>
+        </w:tc>
+        <w:tc>
+          <w:tcPr>
+            <w:tcW w:w="5275" w:type="dxa"/>
+            <w:tcBorders>
+              <w:top w:val="single" w:sz="8" w:space="0" w:color="A3A3A3"/>
+              <w:left w:val="single" w:sz="8" w:space="0" w:color="A3A3A3"/>
+              <w:bottom w:val="single" w:sz="8" w:space="0" w:color="A3A3A3"/>
+              <w:right w:val="single" w:sz="8" w:space="0" w:color="A3A3A3"/>
+            </w:tcBorders>
+            <w:tcMar>
+              <w:top w:w="80" w:type="dxa"/>
+              <w:left w:w="80" w:type="dxa"/>
+              <w:bottom w:w="80" w:type="dxa"/>
+              <w:right w:w="80" w:type="dxa"/>
+            </w:tcMar>
+            <w:hideMark/>
+          </w:tcPr>
+          <w:p>
+            <w:pPr>
+              <w:spacing w:after="0" w:line="240" w:lineRule="auto"/>
+              <w:rPr>
+                <w:rFonts w:ascii="Calibri" w:eastAsia="Times New Roman" w:hAnsi="Calibri" w:cs="Calibri"/>
+              </w:rPr>
+            </w:pPr>
+            <w:r>
+              <w:rPr>
+                <w:rFonts w:ascii="Calibri" w:eastAsia="Times New Roman" w:hAnsi="Calibri" w:cs="Calibri"/>
+              </w:rPr>
+              <w:t>Runs macros for all ID''s as a main calling program</w:t>
+            </w:r>
+          </w:p>
+        </w:tc>
+      </w:tr>
+      <w:tr>
+        <w:tc>
+          <w:tcPr>
+            <w:tcW w:w="1166" w:type="dxa"/>
+            <w:tcBorders>
+              <w:top w:val="single" w:sz="8" w:space="0" w:color="A3A3A3"/>
+              <w:left w:val="single" w:sz="8" w:space="0" w:color="A3A3A3"/>
+              <w:bottom w:val="single" w:sz="8" w:space="0" w:color="A3A3A3"/>
+              <w:right w:val="single" w:sz="8" w:space="0" w:color="A3A3A3"/>
+            </w:tcBorders>
+            <w:tcMar>
+              <w:top w:w="80" w:type="dxa"/>
+              <w:left w:w="80" w:type="dxa"/>
+              <w:bottom w:w="80" w:type="dxa"/>
+              <w:right w:w="80" w:type="dxa"/>
+            </w:tcMar>
+            <w:hideMark/>
+          </w:tcPr>
+          <w:p>
+            <w:pPr>
+              <w:spacing w:after="0" w:line="240" w:lineRule="auto"/>
+              <w:rPr>
+                <w:rFonts w:ascii="Calibri" w:eastAsia="Times New Roman" w:hAnsi="Calibri" w:cs="Calibri"/>
+              </w:rPr>
+            </w:pPr>
+            <w:r>
+              <w:rPr>
+                <w:rFonts w:ascii="Calibri" w:eastAsia="Times New Roman" w:hAnsi="Calibri" w:cs="Calibri"/>
+              </w:rPr>
+              <w:lastRenderedPageBreak/>
+              <w:t>Module 13</w:t>
+            </w:r>
+          </w:p>
+        </w:tc>
+        <w:tc>
+          <w:tcPr>
+            <w:tcW w:w="5275" w:type="dxa"/>
+            <w:tcBorders>
+              <w:top w:val="single" w:sz="8" w:space="0" w:color="A3A3A3"/>
+              <w:left w:val="single" w:sz="8" w:space="0" w:color="A3A3A3"/>
+              <w:bottom w:val="single" w:sz="8" w:space="0" w:color="A3A3A3"/>
+              <w:right w:val="single" w:sz="8" w:space="0" w:color="A3A3A3"/>
+            </w:tcBorders>
+            <w:tcMar>
+              <w:top w:w="80" w:type="dxa"/>
+              <w:left w:w="80" w:type="dxa"/>
+              <w:bottom w:w="80" w:type="dxa"/>
+              <w:right w:w="80" w:type="dxa"/>
+            </w:tcMar>
+            <w:hideMark/>
+          </w:tcPr>
+          <w:p>
+            <w:pPr>
+              <w:spacing w:after="0" w:line="240" w:lineRule="auto"/>
+              <w:rPr>
+                <w:rFonts w:ascii="Calibri" w:eastAsia="Times New Roman" w:hAnsi="Calibri" w:cs="Calibri"/>
+              </w:rPr>
+            </w:pPr>
+            <w:r>
+              <w:rPr>
+                <w:rFonts w:ascii="Calibri" w:eastAsia="Times New Roman" w:hAnsi="Calibri" w:cs="Calibri"/>
+              </w:rPr>
+              <w:t>Runs macros for selected id's - choose them from the excel page</w:t>
+            </w:r>
+          </w:p>
+        </w:tc>
+      </w:tr>
+      <w:tr>
+        <w:tc>
+          <w:tcPr>
+            <w:tcW w:w="1166" w:type="dxa"/>
+            <w:tcBorders>
+              <w:top w:val="single" w:sz="8" w:space="0" w:color="A3A3A3"/>
+              <w:left w:val="single" w:sz="8" w:space="0" w:color="A3A3A3"/>
+              <w:bottom w:val="single" w:sz="8" w:space="0" w:color="A3A3A3"/>
+              <w:right w:val="single" w:sz="8" w:space="0" w:color="A3A3A3"/>
+            </w:tcBorders>
+            <w:tcMar>
+              <w:top w:w="80" w:type="dxa"/>
+              <w:left w:w="80" w:type="dxa"/>
+              <w:bottom w:w="80" w:type="dxa"/>
+              <w:right w:w="80" w:type="dxa"/>
+            </w:tcMar>
+            <w:hideMark/>
+          </w:tcPr>
+          <w:p>
+            <w:pPr>
+              <w:spacing w:after="0" w:line="240" w:lineRule="auto"/>
+              <w:rPr>
+                <w:rFonts w:ascii="Calibri" w:eastAsia="Times New Roman" w:hAnsi="Calibri" w:cs="Calibri"/>
+              </w:rPr>
+            </w:pPr>
+            <w:r>
+              <w:rPr>
+                <w:rFonts w:ascii="Calibri" w:eastAsia="Times New Roman" w:hAnsi="Calibri" w:cs="Calibri"/>
+              </w:rPr>
+              <w:t xml:space="preserve">Module 14 </w:t>
+            </w:r>
+          </w:p>
+        </w:tc>
+        <w:tc>
+          <w:tcPr>
+            <w:tcW w:w="5275" w:type="dxa"/>
+            <w:tcBorders>
+              <w:top w:val="single" w:sz="8" w:space="0" w:color="A3A3A3"/>
+              <w:left w:val="single" w:sz="8" w:space="0" w:color="A3A3A3"/>
+              <w:bottom w:val="single" w:sz="8" w:space="0" w:color="A3A3A3"/>
+              <w:right w:val="single" w:sz="8" w:space="0" w:color="A3A3A3"/>
+            </w:tcBorders>
+            <w:tcMar>
+              <w:top w:w="80" w:type="dxa"/>
+              <w:left w:w="80" w:type="dxa"/>
+              <w:bottom w:w="80" w:type="dxa"/>
+              <w:right w:w="80" w:type="dxa"/>
+            </w:tcMar>
+            <w:hideMark/>
+          </w:tcPr>
+          <w:p>
+            <w:pPr>
+              <w:spacing w:after="0" w:line="240" w:lineRule="auto"/>
+              <w:rPr>
+                <w:rFonts w:ascii="Calibri" w:eastAsia="Times New Roman" w:hAnsi="Calibri" w:cs="Calibri"/>
+              </w:rPr>
+            </w:pPr>
+            <w:r>
+              <w:rPr>
+                <w:rFonts w:ascii="Calibri" w:eastAsia="Times New Roman" w:hAnsi="Calibri" w:cs="Calibri"/>
+              </w:rPr>
+              <w:t>Creates the soil files</w:t>
+            </w:r>
+          </w:p>
+        </w:tc>
+      </w:tr>
+      <w:tr>
+        <w:tc>
+          <w:tcPr>
+            <w:tcW w:w="1166" w:type="dxa"/>
+            <w:tcBorders>
+              <w:top w:val="single" w:sz="8" w:space="0" w:color="A3A3A3"/>
+              <w:left w:val="single" w:sz="8" w:space="0" w:color="A3A3A3"/>
+              <w:bottom w:val="single" w:sz="8" w:space="0" w:color="A3A3A3"/>
+              <w:right w:val="single" w:sz="8" w:space="0" w:color="A3A3A3"/>
+            </w:tcBorders>
+            <w:tcMar>
+              <w:top w:w="80" w:type="dxa"/>
+              <w:left w:w="80" w:type="dxa"/>
+              <w:bottom w:w="80" w:type="dxa"/>
+              <w:right w:w="80" w:type="dxa"/>
+            </w:tcMar>
+            <w:hideMark/>
+          </w:tcPr>
+          <w:p>
+            <w:pPr>
+              <w:spacing w:after="0" w:line="240" w:lineRule="auto"/>
+              <w:rPr>
+                <w:rFonts w:ascii="Calibri" w:eastAsia="Times New Roman" w:hAnsi="Calibri" w:cs="Calibri"/>
+              </w:rPr>
+            </w:pPr>
+            <w:r>
+              <w:rPr>
+                <w:rFonts w:ascii="Calibri" w:eastAsia="Times New Roman" w:hAnsi="Calibri" w:cs="Calibri"/>
+              </w:rPr>
+              <w:t>Module 15</w:t>
+            </w:r>
+          </w:p>
+        </w:tc>
+        <w:tc>
+          <w:tcPr>
+            <w:tcW w:w="5275" w:type="dxa"/>
+            <w:tcBorders>
+              <w:top w:val="single" w:sz="8" w:space="0" w:color="A3A3A3"/>
+              <w:left w:val="single" w:sz="8" w:space="0" w:color="A3A3A3"/>
+              <w:bottom w:val="single" w:sz="8" w:space="0" w:color="A3A3A3"/>
+              <w:right w:val="single" w:sz="8" w:space="0" w:color="A3A3A3"/>
+            </w:tcBorders>
+            <w:tcMar>
+              <w:top w:w="80" w:type="dxa"/>
+              <w:left w:w="80" w:type="dxa"/>
+              <w:bottom w:w="80" w:type="dxa"/>
+              <w:right w:w="80" w:type="dxa"/>
+            </w:tcMar>
+            <w:hideMark/>
+          </w:tcPr>
+          <w:p>
+            <w:pPr>
+              <w:spacing w:after="0" w:line="240" w:lineRule="auto"/>
+              <w:rPr>
+                <w:rFonts w:ascii="Calibri" w:eastAsia="Times New Roman" w:hAnsi="Calibri" w:cs="Calibri"/>
+              </w:rPr>
+            </w:pPr>
+            <w:r>
+              <w:rPr>
+                <w:rFonts w:ascii="Calibri" w:eastAsia="Times New Roman" w:hAnsi="Calibri" w:cs="Calibri"/>
+              </w:rPr>
+              <w:t>Creates drip irrigation files</w:t>
+            </w:r>
+          </w:p>
+        </w:tc>
+      </w:tr>
+    </w:tbl>
+    <w:p/>
+    <w:p>
+      <w:r>
+        <w:t>Open module 4 and change the location for TextureClass(32).dll</w:t>
+      </w:r>
+    </w:p>
+    <w:p>
+      <w:r>
+        <w:rPr>
+          <w:noProof/>
+        </w:rPr>
+        <w:drawing>
+          <wp:inline distT="0" distB="0" distL="0" distR="0" wp14:anchorId="5A7A9DA9" wp14:editId="17A3FA2F">
+            <wp:extent cx="5943600" cy="1246505"/>
+            <wp:effectExtent l="0" t="0" r="0" b="0"/>
+            <wp:docPr id="3" name="Picture 3"/>
+            <wp:cNvGraphicFramePr>
+              <a:graphicFrameLocks xmlns:a="http://schemas.openxmlformats.org/drawingml/2006/main" noChangeAspect="1"/>
+            </wp:cNvGraphicFramePr>
+            <a:graphic xmlns:a="http://schemas.openxmlformats.org/drawingml/2006/main">
+              <a:graphicData uri="http://schemas.openxmlformats.org/drawingml/2006/picture">
+                <pic:pic xmlns:pic="http://schemas.openxmlformats.org/drawingml/2006/picture">
+                  <pic:nvPicPr>
+                    <pic:cNvPr id="1" name=""/>
+                    <pic:cNvPicPr/>
+                  </pic:nvPicPr>
+                  <pic:blipFill>
+                    <a:blip r:embed="rId8"/>
+                    <a:stretch>
+                      <a:fillRect/>
+                    </a:stretch>
+                  </pic:blipFill>
+                  <pic:spPr>
+                    <a:xfrm>
+                      <a:off x="0" y="0"/>
+                      <a:ext cx="5943600" cy="1246505"/>
+                    </a:xfrm>
+                    <a:prstGeom prst="rect">
+                      <a:avLst/>
+                    </a:prstGeom>
+                  </pic:spPr>
+                </pic:pic>
+              </a:graphicData>
+            </a:graphic>
+          </wp:inline>
+        </w:drawing>
+      </w:r>
+    </w:p>
+    <w:p/>
+    <w:p>
+      <w:r>
+        <w:t xml:space="preserve">Here the base folder is D:\maizsim07\AgmipLowInputC_2 and the interface created the paths BEOU1401, </w:t>
+      </w:r>
+      <w:proofErr w:type="spellStart"/>
+      <w:r>
+        <w:t>etc</w:t>
+      </w:r>
+      <w:proofErr w:type="spellEnd"/>
+      <w:r>
+        <w:t xml:space="preserve"> and filled them with the input files.</w:t>
+      </w:r>
+    </w:p>
+    <w:p>
+      <w:r>
+        <w:rPr>
+          <w:noProof/>
+        </w:rPr>
+        <w:drawing>
+          <wp:inline distT="0" distB="0" distL="0" distR="0" wp14:anchorId="4847AE38" wp14:editId="0DE70BDD">
+            <wp:extent cx="2953989" cy="2211705"/>
+            <wp:effectExtent l="0" t="0" r="0" b="0"/>
+            <wp:docPr id="4" name="Picture 4"/>
+            <wp:cNvGraphicFramePr>
+              <a:graphicFrameLocks xmlns:a="http://schemas.openxmlformats.org/drawingml/2006/main" noChangeAspect="1"/>
+            </wp:cNvGraphicFramePr>
+            <a:graphic xmlns:a="http://schemas.openxmlformats.org/drawingml/2006/main">
+              <a:graphicData uri="http://schemas.openxmlformats.org/drawingml/2006/picture">
+                <pic:pic xmlns:pic="http://schemas.openxmlformats.org/drawingml/2006/picture">
+                  <pic:nvPicPr>
+                    <pic:cNvPr id="1" name=""/>
+                    <pic:cNvPicPr/>
+                  </pic:nvPicPr>
+                  <pic:blipFill>
+                    <a:blip r:embed="rId9"/>
+                    <a:stretch>
+                      <a:fillRect/>
+                    </a:stretch>
+                  </pic:blipFill>
+                  <pic:spPr>
+                    <a:xfrm>
+                      <a:off x="0" y="0"/>
+                      <a:ext cx="2971440" cy="2224771"/>
+                    </a:xfrm>
+                    <a:prstGeom prst="rect">
+                      <a:avLst/>
+                    </a:prstGeom>
+                  </pic:spPr>
+                </pic:pic>
+              </a:graphicData>
+            </a:graphic>
+          </wp:inline>
+        </w:drawing>
+      </w:r>
+    </w:p>
+    <w:p/>
+    <w:p>
+      <w:pPr>
+        <w:rPr>
+          <w:noProof/>
+        </w:rPr>
+      </w:pPr>
+    </w:p>
+    <w:p>
+      <w:pPr>
+        <w:rPr>
+          <w:noProof/>
+        </w:rPr>
+      </w:pPr>
+    </w:p>
+    <w:p>
+      <w:pPr>
+        <w:rPr>
+          <w:noProof/>
+        </w:rPr>
+      </w:pPr>
+    </w:p>
+    <w:p>
+      <w:pPr>
+        <w:rPr>
+          <w:noProof/>
+        </w:rPr>
+      </w:pPr>
+      <w:r>
+        <w:rPr>
+          <w:noProof/>
+        </w:rPr>
+        <w:t>This is what a folder looks like after it is filled with files.</w:t>
+      </w:r>
+    </w:p>
+    <w:p>
+      <w:r>
+        <w:rPr>
+          <w:noProof/>
+        </w:rPr>
+        <w:lastRenderedPageBreak/>
+        <w:drawing>
+          <wp:inline distT="0" distB="0" distL="0" distR="0" wp14:anchorId="684B878C" wp14:editId="3CC0DF16">
+            <wp:extent cx="3741420" cy="2993136"/>
+            <wp:effectExtent l="0" t="0" r="0" b="0"/>
+            <wp:docPr id="5" name="Picture 5"/>
+            <wp:cNvGraphicFramePr>
+              <a:graphicFrameLocks xmlns:a="http://schemas.openxmlformats.org/drawingml/2006/main" noChangeAspect="1"/>
+            </wp:cNvGraphicFramePr>
+            <a:graphic xmlns:a="http://schemas.openxmlformats.org/drawingml/2006/main">
+              <a:graphicData uri="http://schemas.openxmlformats.org/drawingml/2006/picture">
+                <pic:pic xmlns:pic="http://schemas.openxmlformats.org/drawingml/2006/picture">
+                  <pic:nvPicPr>
+                    <pic:cNvPr id="1" name=""/>
+                    <pic:cNvPicPr/>
+                  </pic:nvPicPr>
+                  <pic:blipFill>
+                    <a:blip r:embed="rId10"/>
+                    <a:stretch>
+                      <a:fillRect/>
+                    </a:stretch>
+                  </pic:blipFill>
+                  <pic:spPr>
+                    <a:xfrm>
+                      <a:off x="0" y="0"/>
+                      <a:ext cx="3750830" cy="3000664"/>
+                    </a:xfrm>
+                    <a:prstGeom prst="rect">
+                      <a:avLst/>
+                    </a:prstGeom>
+                  </pic:spPr>
+                </pic:pic>
+              </a:graphicData>
+            </a:graphic>
+          </wp:inline>
+        </w:drawing>
+      </w:r>
+    </w:p>
     <w:sectPr>
       <w:pgSz w:w="12240" w:h="15840"/>
       <w:pgMar w:top="1440" w:right="1440" w:bottom="1440" w:left="1440" w:header="720" w:footer="720" w:gutter="0"/>
@@ -490,7 +2147,7 @@
       </w:pPr>
     </w:pPrDefault>
   </w:docDefaults>
-  <w:latentStyles w:defLockedState="0" w:defUIPriority="99" w:defSemiHidden="0" w:defUnhideWhenUsed="0" w:defQFormat="0" w:count="375">
+  <w:latentStyles w:defLockedState="0" w:defUIPriority="99" w:defSemiHidden="0" w:defUnhideWhenUsed="0" w:defQFormat="0" w:count="376">
     <w:lsdException w:name="Normal" w:uiPriority="0" w:qFormat="1"/>
     <w:lsdException w:name="heading 1" w:uiPriority="9" w:qFormat="1"/>
     <w:lsdException w:name="heading 2" w:semiHidden="1" w:uiPriority="9" w:unhideWhenUsed="1" w:qFormat="1"/>
@@ -596,7 +2253,6 @@
     <w:lsdException w:name="HTML Sample" w:semiHidden="1" w:unhideWhenUsed="1"/>
     <w:lsdException w:name="HTML Typewriter" w:semiHidden="1" w:unhideWhenUsed="1"/>
     <w:lsdException w:name="HTML Variable" w:semiHidden="1" w:unhideWhenUsed="1"/>
-    <w:lsdException w:name="Normal Table" w:semiHidden="1" w:unhideWhenUsed="1"/>
     <w:lsdException w:name="annotation subject" w:semiHidden="1" w:unhideWhenUsed="1"/>
     <w:lsdException w:name="No List" w:semiHidden="1" w:unhideWhenUsed="1"/>
     <w:lsdException w:name="Outline List 1" w:semiHidden="1" w:unhideWhenUsed="1"/>
@@ -643,10 +2299,8 @@
     <w:lsdException w:name="Table Subtle 2" w:semiHidden="1" w:unhideWhenUsed="1"/>
     <w:lsdException w:name="Table Web 1" w:semiHidden="1" w:unhideWhenUsed="1"/>
     <w:lsdException w:name="Table Web 2" w:semiHidden="1" w:unhideWhenUsed="1"/>
-    <w:lsdException w:name="Table Web 3" w:semiHidden="1" w:unhideWhenUsed="1"/>
     <w:lsdException w:name="Balloon Text" w:semiHidden="1" w:unhideWhenUsed="1"/>
     <w:lsdException w:name="Table Grid" w:uiPriority="39"/>
-    <w:lsdException w:name="Table Theme" w:semiHidden="1" w:unhideWhenUsed="1"/>
     <w:lsdException w:name="Placeholder Text" w:semiHidden="1"/>
     <w:lsdException w:name="No Spacing" w:uiPriority="1" w:qFormat="1"/>
     <w:lsdException w:name="Light Shading" w:uiPriority="60"/>
@@ -866,6 +2520,7 @@
     <w:lsdException w:name="Smart Hyperlink" w:semiHidden="1" w:unhideWhenUsed="1"/>
     <w:lsdException w:name="Hashtag" w:semiHidden="1" w:unhideWhenUsed="1"/>
     <w:lsdException w:name="Unresolved Mention" w:semiHidden="1" w:unhideWhenUsed="1"/>
+    <w:lsdException w:name="Smart Link" w:semiHidden="1" w:unhideWhenUsed="1"/>
   </w:latentStyles>
   <w:style w:type="paragraph" w:default="1" w:styleId="Normal">
     <w:name w:val="Normal"/>
@@ -919,6 +2574,61 @@
     <w:rPr>
       <w:color w:val="605E5C"/>
       <w:shd w:val="clear" w:color="auto" w:fill="E1DFDD"/>
+    </w:rPr>
+  </w:style>
+  <w:style w:type="paragraph" w:styleId="NoSpacing">
+    <w:name w:val="No Spacing"/>
+    <w:uiPriority w:val="1"/>
+    <w:qFormat/>
+    <w:rsid w:val="00A702E8"/>
+    <w:pPr>
+      <w:spacing w:after="0" w:line="240" w:lineRule="auto"/>
+    </w:pPr>
+  </w:style>
+  <w:style w:type="paragraph" w:styleId="BalloonText">
+    <w:name w:val="Balloon Text"/>
+    <w:basedOn w:val="Normal"/>
+    <w:link w:val="BalloonTextChar"/>
+    <w:uiPriority w:val="99"/>
+    <w:semiHidden/>
+    <w:unhideWhenUsed/>
+    <w:rsid w:val="00AB3EF6"/>
+    <w:pPr>
+      <w:spacing w:after="0" w:line="240" w:lineRule="auto"/>
+    </w:pPr>
+    <w:rPr>
+      <w:rFonts w:ascii="Segoe UI" w:hAnsi="Segoe UI" w:cs="Segoe UI"/>
+      <w:sz w:val="18"/>
+      <w:szCs w:val="18"/>
+    </w:rPr>
+  </w:style>
+  <w:style w:type="character" w:customStyle="1" w:styleId="BalloonTextChar">
+    <w:name w:val="Balloon Text Char"/>
+    <w:basedOn w:val="DefaultParagraphFont"/>
+    <w:link w:val="BalloonText"/>
+    <w:uiPriority w:val="99"/>
+    <w:semiHidden/>
+    <w:rsid w:val="00AB3EF6"/>
+    <w:rPr>
+      <w:rFonts w:ascii="Segoe UI" w:hAnsi="Segoe UI" w:cs="Segoe UI"/>
+      <w:sz w:val="18"/>
+      <w:szCs w:val="18"/>
+    </w:rPr>
+  </w:style>
+  <w:style w:type="paragraph" w:styleId="NormalWeb">
+    <w:name w:val="Normal (Web)"/>
+    <w:basedOn w:val="Normal"/>
+    <w:uiPriority w:val="99"/>
+    <w:semiHidden/>
+    <w:unhideWhenUsed/>
+    <w:rsid w:val="00211FCC"/>
+    <w:pPr>
+      <w:spacing w:before="100" w:beforeAutospacing="1" w:after="100" w:afterAutospacing="1" w:line="240" w:lineRule="auto"/>
+    </w:pPr>
+    <w:rPr>
+      <w:rFonts w:ascii="Times New Roman" w:eastAsia="Times New Roman" w:hAnsi="Times New Roman" w:cs="Times New Roman"/>
+      <w:sz w:val="24"/>
+      <w:szCs w:val="24"/>
     </w:rPr>
   </w:style>
 </w:styles>

</xml_diff>

<commit_message>
added new variables to the variety file for cardinal temperatures and Q10 values
</commit_message>
<xml_diff>
--- a/ExcelInterface/How to use the Excel tool.docx
+++ b/ExcelInterface/How to use the Excel tool.docx
@@ -6,6 +6,19 @@
       <w:r>
         <w:t>The excel interface tool is an Excel-based database/script program for MAIZSIM that holds the data for 1 or more simulations and builds the input files and file structure to run the model.</w:t>
       </w:r>
+      <w:r>
+        <w:t xml:space="preserve"> Note that I have only been able to get it to work with the 32 bit version of MS Office because of a problem of the texture class </w:t>
+      </w:r>
+      <w:proofErr w:type="spellStart"/>
+      <w:r>
+        <w:t>dll</w:t>
+      </w:r>
+      <w:proofErr w:type="spellEnd"/>
+      <w:r>
+        <w:t xml:space="preserve">. </w:t>
+      </w:r>
+      <w:bookmarkStart w:id="0" w:name="_GoBack"/>
+      <w:bookmarkEnd w:id="0"/>
     </w:p>
     <w:p>
       <w:r>
@@ -375,6 +388,7 @@
         <w:pStyle w:val="NoSpacing"/>
       </w:pPr>
       <w:r>
+        <w:lastRenderedPageBreak/>
         <w:t>Dir  *.*  &gt;dir.txt</w:t>
       </w:r>
     </w:p>
@@ -388,7 +402,6 @@
         <w:pStyle w:val="NoSpacing"/>
       </w:pPr>
       <w:r>
-        <w:lastRenderedPageBreak/>
         <w:t>To use CreateSoilFiles.exe on its own. The command is called from the path where soil and grid files should be stored. The command line requires a fully formed path with the executable’s source because the executable is in a different folder than the one where the files are created. The  input file (…</w:t>
       </w:r>
       <w:proofErr w:type="spellStart"/>
@@ -593,8 +606,6 @@
       <w:r>
         <w:t xml:space="preserve">(output by the excel interface) </w:t>
       </w:r>
-      <w:bookmarkStart w:id="0" w:name="_GoBack"/>
-      <w:bookmarkEnd w:id="0"/>
       <w:r>
         <w:t>can be spe</w:t>
       </w:r>
@@ -722,6 +733,7 @@
     </w:p>
     <w:p>
       <w:r>
+        <w:lastRenderedPageBreak/>
         <w:br w:type="page"/>
       </w:r>
     </w:p>
@@ -2253,6 +2265,7 @@
     <w:lsdException w:name="HTML Sample" w:semiHidden="1" w:unhideWhenUsed="1"/>
     <w:lsdException w:name="HTML Typewriter" w:semiHidden="1" w:unhideWhenUsed="1"/>
     <w:lsdException w:name="HTML Variable" w:semiHidden="1" w:unhideWhenUsed="1"/>
+    <w:lsdException w:name="Normal Table" w:semiHidden="1" w:unhideWhenUsed="1"/>
     <w:lsdException w:name="annotation subject" w:semiHidden="1" w:unhideWhenUsed="1"/>
     <w:lsdException w:name="No List" w:semiHidden="1" w:unhideWhenUsed="1"/>
     <w:lsdException w:name="Outline List 1" w:semiHidden="1" w:unhideWhenUsed="1"/>
@@ -2299,8 +2312,10 @@
     <w:lsdException w:name="Table Subtle 2" w:semiHidden="1" w:unhideWhenUsed="1"/>
     <w:lsdException w:name="Table Web 1" w:semiHidden="1" w:unhideWhenUsed="1"/>
     <w:lsdException w:name="Table Web 2" w:semiHidden="1" w:unhideWhenUsed="1"/>
+    <w:lsdException w:name="Table Web 3" w:semiHidden="1" w:unhideWhenUsed="1"/>
     <w:lsdException w:name="Balloon Text" w:semiHidden="1" w:unhideWhenUsed="1"/>
     <w:lsdException w:name="Table Grid" w:uiPriority="39"/>
+    <w:lsdException w:name="Table Theme" w:semiHidden="1" w:unhideWhenUsed="1"/>
     <w:lsdException w:name="Placeholder Text" w:semiHidden="1"/>
     <w:lsdException w:name="No Spacing" w:uiPriority="1" w:qFormat="1"/>
     <w:lsdException w:name="Light Shading" w:uiPriority="60"/>

</xml_diff>

<commit_message>
modified names of excel macro files to indicate current version. edited ExcelInterface Word help file so the correct interface macro file is used
</commit_message>
<xml_diff>
--- a/ExcelInterface/How to use the Excel tool.docx
+++ b/ExcelInterface/How to use the Excel tool.docx
@@ -9,6 +9,9 @@
       <w:r>
         <w:t xml:space="preserve"> Note that I have only been able to get it to work with the 32 bit version of MS Office because of a problem of the texture class dll. </w:t>
       </w:r>
+      <w:r>
+        <w:t>But, I made a modification to the vba code to use a constant texture class for a solute diffusion parameter. This forces it to work in 64 bit and the model is not very sensitive to this value.</w:t>
+      </w:r>
     </w:p>
     <w:p>
       <w:r>
@@ -75,7 +78,13 @@
         <w:pStyle w:val="NoSpacing"/>
       </w:pPr>
       <w:r>
-        <w:t>Read Plant filesV6.xlsm</w:t>
+        <w:t>Read Plant filesV</w:t>
+      </w:r>
+      <w:r>
+        <w:t>7_mulch</w:t>
+      </w:r>
+      <w:r>
+        <w:t>.xlsm</w:t>
       </w:r>
     </w:p>
     <w:p>

</xml_diff>

<commit_message>
Updated readme file, added CO2 and O2 to the interface, added ability to create weather files
</commit_message>
<xml_diff>
--- a/ExcelInterface/How to use the Excel tool.docx
+++ b/ExcelInterface/How to use the Excel tool.docx
@@ -7,10 +7,15 @@
         <w:t>The excel interface tool is an Excel-based database/script program for MAIZSIM that holds the data for 1 or more simulations and builds the input files and file structure to run the model.</w:t>
       </w:r>
       <w:r>
-        <w:t xml:space="preserve"> Note that I have only been able to get it to work with the 32 bit version of MS Office because of a problem of the texture class dll. </w:t>
-      </w:r>
-      <w:r>
-        <w:t>But, I made a modification to the vba code to use a constant texture class for a solute diffusion parameter. This forces it to work in 64 bit and the model is not very sensitive to this value.</w:t>
+        <w:t xml:space="preserve"> Note that I have only been able to get it to work with the 32 bit version of MS Office because of a problem of the texture class </w:t>
+      </w:r>
+      <w:proofErr w:type="spellStart"/>
+      <w:r>
+        <w:t>dll</w:t>
+      </w:r>
+      <w:proofErr w:type="spellEnd"/>
+      <w:r>
+        <w:t xml:space="preserve">. </w:t>
       </w:r>
     </w:p>
     <w:p>
@@ -30,17 +35,811 @@
         <w:t>Code section of the Excel file (turn on the Developer menu item). Code and data are also included to automatically build the grid files needed for the finite element domain. Each input file has its own sheet.</w:t>
       </w:r>
       <w:r>
-        <w:t xml:space="preserve"> The only files that are not created are the weather files.</w:t>
-      </w:r>
-      <w:r>
-        <w:t xml:space="preserve"> These must be done separately.</w:t>
-      </w:r>
-      <w:r>
-        <w:t xml:space="preserve"> We are working on adding this.</w:t>
+        <w:t xml:space="preserve"> </w:t>
+      </w:r>
+      <w:r>
+        <w:t xml:space="preserve">The weather files are also created. See below in this document for more information. </w:t>
       </w:r>
     </w:p>
     <w:p/>
     <w:p>
+      <w:r>
+        <w:t>The executables and secondary files needed are described below.</w:t>
+      </w:r>
+    </w:p>
+    <w:p>
+      <w:r>
+        <w:t xml:space="preserve">The following files are used to create the grid and soil files. These are not executed by the </w:t>
+      </w:r>
+      <w:proofErr w:type="spellStart"/>
+      <w:r>
+        <w:t>vba</w:t>
+      </w:r>
+      <w:proofErr w:type="spellEnd"/>
+      <w:r>
+        <w:t xml:space="preserve"> code but are executed in a separate DOS command file: </w:t>
+      </w:r>
+    </w:p>
+    <w:p>
+      <w:pPr>
+        <w:ind w:left="720"/>
+      </w:pPr>
+      <w:r>
+        <w:t xml:space="preserve">CreateSoilFIles.exe </w:t>
+      </w:r>
+      <w:r>
+        <w:tab/>
+        <w:t xml:space="preserve">This program calls GridGen.DLL and Rosetta.exe. This version works with the non-mulch version of 2dmaizsim. </w:t>
+      </w:r>
+    </w:p>
+    <w:p>
+      <w:pPr>
+        <w:ind w:left="720"/>
+      </w:pPr>
+      <w:r>
+        <w:t xml:space="preserve">CreateSoilFIles_CO2.exe </w:t>
+      </w:r>
+      <w:r>
+        <w:tab/>
+        <w:t xml:space="preserve">This program calls GridGen.DLL and Rosetta.exe. This version works with the mulch version of 2dmaizsim. </w:t>
+      </w:r>
+    </w:p>
+    <w:p>
+      <w:pPr>
+        <w:ind w:left="720"/>
+      </w:pPr>
+    </w:p>
+    <w:p>
+      <w:pPr>
+        <w:ind w:left="1440"/>
+      </w:pPr>
+      <w:r>
+        <w:t>GridGen.DLL</w:t>
+      </w:r>
+      <w:r>
+        <w:tab/>
+        <w:t xml:space="preserve">a </w:t>
+      </w:r>
+      <w:proofErr w:type="spellStart"/>
+      <w:r>
+        <w:t>fortran</w:t>
+      </w:r>
+      <w:proofErr w:type="spellEnd"/>
+      <w:r>
+        <w:t xml:space="preserve"> </w:t>
+      </w:r>
+      <w:proofErr w:type="spellStart"/>
+      <w:r>
+        <w:t>dll</w:t>
+      </w:r>
+      <w:proofErr w:type="spellEnd"/>
+      <w:r>
+        <w:t xml:space="preserve"> that creates the finite element mesh</w:t>
+      </w:r>
+    </w:p>
+    <w:p>
+      <w:pPr>
+        <w:ind w:left="1440"/>
+      </w:pPr>
+      <w:r>
+        <w:t>Rosetta.exe</w:t>
+      </w:r>
+      <w:r>
+        <w:tab/>
+        <w:t xml:space="preserve">A program that uses </w:t>
+      </w:r>
+      <w:proofErr w:type="spellStart"/>
+      <w:r>
+        <w:t>pedotransfer</w:t>
+      </w:r>
+      <w:proofErr w:type="spellEnd"/>
+      <w:r>
+        <w:t xml:space="preserve"> functions and a neural net to estimate soil hydraulic properties from soil texture data. The program (source code was obtained from:</w:t>
+      </w:r>
+    </w:p>
+    <w:p>
+      <w:pPr>
+        <w:ind w:left="1440"/>
+      </w:pPr>
+      <w:hyperlink r:id="rId4">
+        <w:r>
+          <w:rPr>
+            <w:color w:val="0563C1"/>
+            <w:u w:val="single"/>
+          </w:rPr>
+          <w:t>https://www.ars.usda.gov/pacific-west-area/riverside-ca/agricultural-water-efficiency-and-salinity-research-unit/docs/model/rosetta-model/</w:t>
+        </w:r>
+      </w:hyperlink>
+    </w:p>
+    <w:p>
+      <w:pPr>
+        <w:ind w:left="1440"/>
+      </w:pPr>
+      <w:r>
+        <w:t xml:space="preserve"> The program was mostly written by Marcel </w:t>
+      </w:r>
+      <w:proofErr w:type="spellStart"/>
+      <w:r>
+        <w:t>Schapp</w:t>
+      </w:r>
+      <w:proofErr w:type="spellEnd"/>
+    </w:p>
+    <w:p/>
+    <w:p>
+      <w:r>
+        <w:t>The following files are needed by the Excel VBA code:</w:t>
+      </w:r>
+    </w:p>
+    <w:p>
+      <w:pPr>
+        <w:ind w:left="720"/>
+      </w:pPr>
+      <w:proofErr w:type="spellStart"/>
+      <w:r>
+        <w:t>Dispersivity</w:t>
+      </w:r>
+      <w:proofErr w:type="spellEnd"/>
+      <w:r>
+        <w:t xml:space="preserve"> Lookup.xls</w:t>
+      </w:r>
+      <w:r>
+        <w:tab/>
+        <w:t xml:space="preserve">This contains one sheet that is a lookup table for soil </w:t>
+      </w:r>
+      <w:proofErr w:type="spellStart"/>
+      <w:r>
+        <w:t>dispersivity</w:t>
+      </w:r>
+      <w:proofErr w:type="spellEnd"/>
+      <w:r>
+        <w:t xml:space="preserve"> vs soil texture class. It should be in the same folder as the </w:t>
+      </w:r>
+      <w:proofErr w:type="spellStart"/>
+      <w:r>
+        <w:t>ExcelInterface</w:t>
+      </w:r>
+      <w:proofErr w:type="spellEnd"/>
+      <w:r>
+        <w:t xml:space="preserve"> file.</w:t>
+      </w:r>
+    </w:p>
+    <w:p>
+      <w:pPr>
+        <w:ind w:left="720"/>
+      </w:pPr>
+      <w:r>
+        <w:t>TextureClass(32).dll</w:t>
+      </w:r>
+      <w:r>
+        <w:tab/>
+        <w:t xml:space="preserve">This program takes sand, silt and clay values and gives the texture class (silty clay loam, </w:t>
+      </w:r>
+      <w:proofErr w:type="spellStart"/>
+      <w:r>
+        <w:t>etc</w:t>
+      </w:r>
+      <w:proofErr w:type="spellEnd"/>
+      <w:r>
+        <w:t xml:space="preserve">). It was originally written by Aris </w:t>
+      </w:r>
+      <w:proofErr w:type="spellStart"/>
+      <w:r>
+        <w:t>Gerakis</w:t>
+      </w:r>
+      <w:proofErr w:type="spellEnd"/>
+      <w:r>
+        <w:t xml:space="preserve">, 2001 with help from Brian Baer </w:t>
+      </w:r>
+    </w:p>
+    <w:p>
+      <w:pPr>
+        <w:ind w:left="720"/>
+      </w:pPr>
+      <w:r>
+        <w:t>(</w:t>
+      </w:r>
+      <w:hyperlink r:id="rId5">
+        <w:r>
+          <w:rPr>
+            <w:color w:val="0563C1"/>
+            <w:u w:val="single"/>
+          </w:rPr>
+          <w:t>https://nowlin.css.msu.edu/software/triangle_form.html</w:t>
+        </w:r>
+      </w:hyperlink>
+      <w:r>
+        <w:t>)</w:t>
+      </w:r>
+    </w:p>
+    <w:p>
+      <w:pPr>
+        <w:pBdr>
+          <w:top w:val="nil"/>
+          <w:left w:val="nil"/>
+          <w:bottom w:val="nil"/>
+          <w:right w:val="nil"/>
+          <w:between w:val="nil"/>
+        </w:pBdr>
+        <w:spacing w:after="0" w:line="240" w:lineRule="auto"/>
+        <w:rPr>
+          <w:color w:val="000000"/>
+        </w:rPr>
+      </w:pPr>
+      <w:r>
+        <w:rPr>
+          <w:rFonts w:ascii="Calibri" w:eastAsia="Calibri" w:hAnsi="Calibri" w:cs="Calibri"/>
+          <w:color w:val="000000"/>
+        </w:rPr>
+        <w:t xml:space="preserve">TextureClass.dll finds the soil texture class and this is used to lookup the correct value of </w:t>
+      </w:r>
+      <w:proofErr w:type="spellStart"/>
+      <w:r>
+        <w:rPr>
+          <w:rFonts w:ascii="Calibri" w:eastAsia="Calibri" w:hAnsi="Calibri" w:cs="Calibri"/>
+          <w:color w:val="000000"/>
+        </w:rPr>
+        <w:t>dispersivity</w:t>
+      </w:r>
+      <w:proofErr w:type="spellEnd"/>
+      <w:r>
+        <w:rPr>
+          <w:rFonts w:ascii="Calibri" w:eastAsia="Calibri" w:hAnsi="Calibri" w:cs="Calibri"/>
+          <w:color w:val="000000"/>
+        </w:rPr>
+        <w:t xml:space="preserve"> in the </w:t>
+      </w:r>
+      <w:proofErr w:type="spellStart"/>
+      <w:r>
+        <w:rPr>
+          <w:rFonts w:ascii="Calibri" w:eastAsia="Calibri" w:hAnsi="Calibri" w:cs="Calibri"/>
+          <w:color w:val="000000"/>
+        </w:rPr>
+        <w:t>Dispersivity</w:t>
+      </w:r>
+      <w:proofErr w:type="spellEnd"/>
+      <w:r>
+        <w:rPr>
+          <w:rFonts w:ascii="Calibri" w:eastAsia="Calibri" w:hAnsi="Calibri" w:cs="Calibri"/>
+          <w:color w:val="000000"/>
+        </w:rPr>
+        <w:t xml:space="preserve"> lookup file. </w:t>
+      </w:r>
+    </w:p>
+    <w:p>
+      <w:pPr>
+        <w:pBdr>
+          <w:top w:val="nil"/>
+          <w:left w:val="nil"/>
+          <w:bottom w:val="nil"/>
+          <w:right w:val="nil"/>
+          <w:between w:val="nil"/>
+        </w:pBdr>
+        <w:spacing w:after="0" w:line="240" w:lineRule="auto"/>
+        <w:rPr>
+          <w:color w:val="000000"/>
+        </w:rPr>
+      </w:pPr>
+      <w:r>
+        <w:rPr>
+          <w:rFonts w:ascii="Calibri" w:eastAsia="Calibri" w:hAnsi="Calibri" w:cs="Calibri"/>
+          <w:color w:val="000000"/>
+        </w:rPr>
+        <w:t>CreateSoilFiles.exe usage:</w:t>
+      </w:r>
+    </w:p>
+    <w:p>
+      <w:pPr>
+        <w:pBdr>
+          <w:top w:val="nil"/>
+          <w:left w:val="nil"/>
+          <w:bottom w:val="nil"/>
+          <w:right w:val="nil"/>
+          <w:between w:val="nil"/>
+        </w:pBdr>
+        <w:spacing w:after="0" w:line="240" w:lineRule="auto"/>
+        <w:rPr>
+          <w:color w:val="000000"/>
+        </w:rPr>
+      </w:pPr>
+    </w:p>
+    <w:p>
+      <w:pPr>
+        <w:pBdr>
+          <w:top w:val="nil"/>
+          <w:left w:val="nil"/>
+          <w:bottom w:val="nil"/>
+          <w:right w:val="nil"/>
+          <w:between w:val="nil"/>
+        </w:pBdr>
+        <w:spacing w:after="0" w:line="240" w:lineRule="auto"/>
+        <w:rPr>
+          <w:color w:val="000000"/>
+        </w:rPr>
+      </w:pPr>
+      <w:r>
+        <w:rPr>
+          <w:rFonts w:ascii="Calibri" w:eastAsia="Calibri" w:hAnsi="Calibri" w:cs="Calibri"/>
+          <w:color w:val="000000"/>
+        </w:rPr>
+        <w:lastRenderedPageBreak/>
+        <w:t>The excel interface creates a batch file called grid1.bat. This is an example of the contents:</w:t>
+      </w:r>
+    </w:p>
+    <w:p>
+      <w:pPr>
+        <w:pBdr>
+          <w:top w:val="nil"/>
+          <w:left w:val="nil"/>
+          <w:bottom w:val="nil"/>
+          <w:right w:val="nil"/>
+          <w:between w:val="nil"/>
+        </w:pBdr>
+        <w:spacing w:after="0" w:line="240" w:lineRule="auto"/>
+        <w:rPr>
+          <w:color w:val="000000"/>
+        </w:rPr>
+      </w:pPr>
+      <w:r>
+        <w:rPr>
+          <w:rFonts w:ascii="Calibri" w:eastAsia="Calibri" w:hAnsi="Calibri" w:cs="Calibri"/>
+          <w:color w:val="000000"/>
+        </w:rPr>
+        <w:t>D:\Maizsim07\CreateSoils\CreateSoilFiles.exe "D:\MAIZSIM07\AgMipEt\Iowa06\Iowa06.lyr" /GN Iowa06 /SN Harps</w:t>
+      </w:r>
+    </w:p>
+    <w:p>
+      <w:pPr>
+        <w:pBdr>
+          <w:top w:val="nil"/>
+          <w:left w:val="nil"/>
+          <w:bottom w:val="nil"/>
+          <w:right w:val="nil"/>
+          <w:between w:val="nil"/>
+        </w:pBdr>
+        <w:spacing w:after="0" w:line="240" w:lineRule="auto"/>
+        <w:rPr>
+          <w:color w:val="000000"/>
+        </w:rPr>
+      </w:pPr>
+      <w:r>
+        <w:rPr>
+          <w:rFonts w:ascii="Calibri" w:eastAsia="Calibri" w:hAnsi="Calibri" w:cs="Calibri"/>
+          <w:color w:val="000000"/>
+        </w:rPr>
+        <w:t>del output</w:t>
+      </w:r>
+    </w:p>
+    <w:p>
+      <w:pPr>
+        <w:pBdr>
+          <w:top w:val="nil"/>
+          <w:left w:val="nil"/>
+          <w:bottom w:val="nil"/>
+          <w:right w:val="nil"/>
+          <w:between w:val="nil"/>
+        </w:pBdr>
+        <w:spacing w:after="0" w:line="240" w:lineRule="auto"/>
+        <w:rPr>
+          <w:color w:val="000000"/>
+        </w:rPr>
+      </w:pPr>
+      <w:r>
+        <w:rPr>
+          <w:rFonts w:ascii="Calibri" w:eastAsia="Calibri" w:hAnsi="Calibri" w:cs="Calibri"/>
+          <w:color w:val="000000"/>
+        </w:rPr>
+        <w:t xml:space="preserve">del </w:t>
+      </w:r>
+      <w:proofErr w:type="spellStart"/>
+      <w:r>
+        <w:rPr>
+          <w:rFonts w:ascii="Calibri" w:eastAsia="Calibri" w:hAnsi="Calibri" w:cs="Calibri"/>
+          <w:color w:val="000000"/>
+        </w:rPr>
+        <w:t>element_elm</w:t>
+      </w:r>
+      <w:proofErr w:type="spellEnd"/>
+    </w:p>
+    <w:p>
+      <w:pPr>
+        <w:pBdr>
+          <w:top w:val="nil"/>
+          <w:left w:val="nil"/>
+          <w:bottom w:val="nil"/>
+          <w:right w:val="nil"/>
+          <w:between w:val="nil"/>
+        </w:pBdr>
+        <w:spacing w:after="0" w:line="240" w:lineRule="auto"/>
+        <w:rPr>
+          <w:color w:val="000000"/>
+        </w:rPr>
+      </w:pPr>
+      <w:r>
+        <w:rPr>
+          <w:rFonts w:ascii="Calibri" w:eastAsia="Calibri" w:hAnsi="Calibri" w:cs="Calibri"/>
+          <w:color w:val="000000"/>
+        </w:rPr>
+        <w:t xml:space="preserve">del </w:t>
+      </w:r>
+      <w:proofErr w:type="spellStart"/>
+      <w:r>
+        <w:rPr>
+          <w:rFonts w:ascii="Calibri" w:eastAsia="Calibri" w:hAnsi="Calibri" w:cs="Calibri"/>
+          <w:color w:val="000000"/>
+        </w:rPr>
+        <w:t>grid_bnd</w:t>
+      </w:r>
+      <w:proofErr w:type="spellEnd"/>
+    </w:p>
+    <w:p>
+      <w:pPr>
+        <w:pBdr>
+          <w:top w:val="nil"/>
+          <w:left w:val="nil"/>
+          <w:bottom w:val="nil"/>
+          <w:right w:val="nil"/>
+          <w:between w:val="nil"/>
+        </w:pBdr>
+        <w:spacing w:after="0" w:line="240" w:lineRule="auto"/>
+        <w:rPr>
+          <w:color w:val="000000"/>
+        </w:rPr>
+      </w:pPr>
+      <w:r>
+        <w:rPr>
+          <w:rFonts w:ascii="Calibri" w:eastAsia="Calibri" w:hAnsi="Calibri" w:cs="Calibri"/>
+          <w:color w:val="000000"/>
+        </w:rPr>
+        <w:t>del datagen2.dat</w:t>
+      </w:r>
+    </w:p>
+    <w:p>
+      <w:pPr>
+        <w:pBdr>
+          <w:top w:val="nil"/>
+          <w:left w:val="nil"/>
+          <w:bottom w:val="nil"/>
+          <w:right w:val="nil"/>
+          <w:between w:val="nil"/>
+        </w:pBdr>
+        <w:spacing w:after="0" w:line="240" w:lineRule="auto"/>
+        <w:rPr>
+          <w:color w:val="000000"/>
+        </w:rPr>
+      </w:pPr>
+      <w:r>
+        <w:rPr>
+          <w:rFonts w:ascii="Calibri" w:eastAsia="Calibri" w:hAnsi="Calibri" w:cs="Calibri"/>
+          <w:color w:val="000000"/>
+        </w:rPr>
+        <w:t>Dir  *.*  &gt;dir.txt</w:t>
+      </w:r>
+    </w:p>
+    <w:p>
+      <w:pPr>
+        <w:pBdr>
+          <w:top w:val="nil"/>
+          <w:left w:val="nil"/>
+          <w:bottom w:val="nil"/>
+          <w:right w:val="nil"/>
+          <w:between w:val="nil"/>
+        </w:pBdr>
+        <w:spacing w:after="0" w:line="240" w:lineRule="auto"/>
+        <w:rPr>
+          <w:color w:val="000000"/>
+        </w:rPr>
+      </w:pPr>
+    </w:p>
+    <w:p>
+      <w:pPr>
+        <w:pBdr>
+          <w:top w:val="nil"/>
+          <w:left w:val="nil"/>
+          <w:bottom w:val="nil"/>
+          <w:right w:val="nil"/>
+          <w:between w:val="nil"/>
+        </w:pBdr>
+        <w:spacing w:after="0" w:line="240" w:lineRule="auto"/>
+        <w:rPr>
+          <w:color w:val="000000"/>
+        </w:rPr>
+      </w:pPr>
+      <w:r>
+        <w:rPr>
+          <w:rFonts w:ascii="Calibri" w:eastAsia="Calibri" w:hAnsi="Calibri" w:cs="Calibri"/>
+          <w:color w:val="000000"/>
+        </w:rPr>
+        <w:t>To use CreateSoilFiles.exe on its own. The command is called from the path where soil and grid files should be stored. The command line requires a fully formed path with the executable’s source because the executable is in a different folder than the one where the files are created. The  input file (…</w:t>
+      </w:r>
+      <w:proofErr w:type="spellStart"/>
+      <w:r>
+        <w:rPr>
+          <w:rFonts w:ascii="Calibri" w:eastAsia="Calibri" w:hAnsi="Calibri" w:cs="Calibri"/>
+          <w:color w:val="000000"/>
+        </w:rPr>
+        <w:t>lyr</w:t>
+      </w:r>
+      <w:proofErr w:type="spellEnd"/>
+      <w:r>
+        <w:rPr>
+          <w:rFonts w:ascii="Calibri" w:eastAsia="Calibri" w:hAnsi="Calibri" w:cs="Calibri"/>
+          <w:color w:val="000000"/>
+        </w:rPr>
+        <w:t>) also needs a fully formed path. The arguments GN and SN are the grid name and soil name.</w:t>
+      </w:r>
+    </w:p>
+    <w:p>
+      <w:pPr>
+        <w:pBdr>
+          <w:top w:val="nil"/>
+          <w:left w:val="nil"/>
+          <w:bottom w:val="nil"/>
+          <w:right w:val="nil"/>
+          <w:between w:val="nil"/>
+        </w:pBdr>
+        <w:spacing w:after="0" w:line="240" w:lineRule="auto"/>
+        <w:rPr>
+          <w:color w:val="000000"/>
+        </w:rPr>
+      </w:pPr>
+    </w:p>
+    <w:p>
+      <w:pPr>
+        <w:pBdr>
+          <w:top w:val="nil"/>
+          <w:left w:val="nil"/>
+          <w:bottom w:val="nil"/>
+          <w:right w:val="nil"/>
+          <w:between w:val="nil"/>
+        </w:pBdr>
+        <w:spacing w:after="0" w:line="240" w:lineRule="auto"/>
+        <w:rPr>
+          <w:color w:val="000000"/>
+        </w:rPr>
+      </w:pPr>
+      <w:r>
+        <w:rPr>
+          <w:rFonts w:ascii="Calibri" w:eastAsia="Calibri" w:hAnsi="Calibri" w:cs="Calibri"/>
+          <w:color w:val="000000"/>
+        </w:rPr>
+        <w:t>Once the grid1.bat files are created in all the subdirectories, you can iterate through the subdirectories and call all the grid files with this script:</w:t>
+      </w:r>
+    </w:p>
+    <w:p>
+      <w:pPr>
+        <w:pBdr>
+          <w:top w:val="nil"/>
+          <w:left w:val="nil"/>
+          <w:bottom w:val="nil"/>
+          <w:right w:val="nil"/>
+          <w:between w:val="nil"/>
+        </w:pBdr>
+        <w:spacing w:after="0" w:line="240" w:lineRule="auto"/>
+        <w:rPr>
+          <w:color w:val="000000"/>
+        </w:rPr>
+      </w:pPr>
+    </w:p>
+    <w:p>
+      <w:pPr>
+        <w:pBdr>
+          <w:top w:val="nil"/>
+          <w:left w:val="nil"/>
+          <w:bottom w:val="nil"/>
+          <w:right w:val="nil"/>
+          <w:between w:val="nil"/>
+        </w:pBdr>
+        <w:spacing w:after="0" w:line="240" w:lineRule="auto"/>
+        <w:rPr>
+          <w:i/>
+          <w:color w:val="000000"/>
+        </w:rPr>
+      </w:pPr>
+      <w:r>
+        <w:rPr>
+          <w:rFonts w:ascii="Calibri" w:eastAsia="Calibri" w:hAnsi="Calibri" w:cs="Calibri"/>
+          <w:i/>
+          <w:color w:val="000000"/>
+        </w:rPr>
+        <w:t>for /R "d:\maizsim07\AgMipLowInputC" %%g in (.) do (</w:t>
+      </w:r>
+    </w:p>
+    <w:p>
+      <w:pPr>
+        <w:pBdr>
+          <w:top w:val="nil"/>
+          <w:left w:val="nil"/>
+          <w:bottom w:val="nil"/>
+          <w:right w:val="nil"/>
+          <w:between w:val="nil"/>
+        </w:pBdr>
+        <w:spacing w:after="0" w:line="240" w:lineRule="auto"/>
+        <w:rPr>
+          <w:i/>
+          <w:color w:val="000000"/>
+        </w:rPr>
+      </w:pPr>
+      <w:proofErr w:type="spellStart"/>
+      <w:r>
+        <w:rPr>
+          <w:rFonts w:ascii="Calibri" w:eastAsia="Calibri" w:hAnsi="Calibri" w:cs="Calibri"/>
+          <w:i/>
+          <w:color w:val="000000"/>
+        </w:rPr>
+        <w:t>pushd</w:t>
+      </w:r>
+      <w:proofErr w:type="spellEnd"/>
+      <w:r>
+        <w:rPr>
+          <w:rFonts w:ascii="Calibri" w:eastAsia="Calibri" w:hAnsi="Calibri" w:cs="Calibri"/>
+          <w:i/>
+          <w:color w:val="000000"/>
+        </w:rPr>
+        <w:t xml:space="preserve"> %%g</w:t>
+      </w:r>
+    </w:p>
+    <w:p>
+      <w:pPr>
+        <w:pBdr>
+          <w:top w:val="nil"/>
+          <w:left w:val="nil"/>
+          <w:bottom w:val="nil"/>
+          <w:right w:val="nil"/>
+          <w:between w:val="nil"/>
+        </w:pBdr>
+        <w:spacing w:after="0" w:line="240" w:lineRule="auto"/>
+        <w:rPr>
+          <w:i/>
+          <w:color w:val="000000"/>
+        </w:rPr>
+      </w:pPr>
+      <w:r>
+        <w:rPr>
+          <w:rFonts w:ascii="Calibri" w:eastAsia="Calibri" w:hAnsi="Calibri" w:cs="Calibri"/>
+          <w:i/>
+          <w:color w:val="000000"/>
+        </w:rPr>
+        <w:t>echo now in %%g</w:t>
+      </w:r>
+    </w:p>
+    <w:p>
+      <w:pPr>
+        <w:pBdr>
+          <w:top w:val="nil"/>
+          <w:left w:val="nil"/>
+          <w:bottom w:val="nil"/>
+          <w:right w:val="nil"/>
+          <w:between w:val="nil"/>
+        </w:pBdr>
+        <w:spacing w:after="0" w:line="240" w:lineRule="auto"/>
+        <w:rPr>
+          <w:i/>
+          <w:color w:val="000000"/>
+        </w:rPr>
+      </w:pPr>
+      <w:r>
+        <w:rPr>
+          <w:rFonts w:ascii="Calibri" w:eastAsia="Calibri" w:hAnsi="Calibri" w:cs="Calibri"/>
+          <w:i/>
+          <w:color w:val="000000"/>
+        </w:rPr>
+        <w:t>grid1.bat</w:t>
+      </w:r>
+    </w:p>
+    <w:p>
+      <w:pPr>
+        <w:pBdr>
+          <w:top w:val="nil"/>
+          <w:left w:val="nil"/>
+          <w:bottom w:val="nil"/>
+          <w:right w:val="nil"/>
+          <w:between w:val="nil"/>
+        </w:pBdr>
+        <w:spacing w:after="0" w:line="240" w:lineRule="auto"/>
+        <w:rPr>
+          <w:i/>
+          <w:color w:val="000000"/>
+        </w:rPr>
+      </w:pPr>
+      <w:proofErr w:type="spellStart"/>
+      <w:r>
+        <w:rPr>
+          <w:rFonts w:ascii="Calibri" w:eastAsia="Calibri" w:hAnsi="Calibri" w:cs="Calibri"/>
+          <w:i/>
+          <w:color w:val="000000"/>
+        </w:rPr>
+        <w:t>popd</w:t>
+      </w:r>
+      <w:proofErr w:type="spellEnd"/>
+    </w:p>
+    <w:p>
+      <w:pPr>
+        <w:pBdr>
+          <w:top w:val="nil"/>
+          <w:left w:val="nil"/>
+          <w:bottom w:val="nil"/>
+          <w:right w:val="nil"/>
+          <w:between w:val="nil"/>
+        </w:pBdr>
+        <w:spacing w:after="0" w:line="240" w:lineRule="auto"/>
+        <w:rPr>
+          <w:i/>
+          <w:color w:val="000000"/>
+        </w:rPr>
+      </w:pPr>
+      <w:r>
+        <w:rPr>
+          <w:rFonts w:ascii="Calibri" w:eastAsia="Calibri" w:hAnsi="Calibri" w:cs="Calibri"/>
+          <w:i/>
+          <w:color w:val="000000"/>
+        </w:rPr>
+        <w:t>)</w:t>
+      </w:r>
+    </w:p>
+    <w:p>
+      <w:pPr>
+        <w:pBdr>
+          <w:top w:val="nil"/>
+          <w:left w:val="nil"/>
+          <w:bottom w:val="nil"/>
+          <w:right w:val="nil"/>
+          <w:between w:val="nil"/>
+        </w:pBdr>
+        <w:spacing w:after="0" w:line="240" w:lineRule="auto"/>
+        <w:rPr>
+          <w:color w:val="000000"/>
+        </w:rPr>
+      </w:pPr>
+    </w:p>
+    <w:p>
+      <w:pPr>
+        <w:pBdr>
+          <w:top w:val="nil"/>
+          <w:left w:val="nil"/>
+          <w:bottom w:val="nil"/>
+          <w:right w:val="nil"/>
+          <w:between w:val="nil"/>
+        </w:pBdr>
+        <w:spacing w:after="0" w:line="240" w:lineRule="auto"/>
+        <w:rPr>
+          <w:color w:val="000000"/>
+        </w:rPr>
+      </w:pPr>
+      <w:r>
+        <w:rPr>
+          <w:rFonts w:ascii="Calibri" w:eastAsia="Calibri" w:hAnsi="Calibri" w:cs="Calibri"/>
+          <w:color w:val="000000"/>
+        </w:rPr>
+        <w:t>Save this into a file called, for example, RunGridBatchFiles.bat</w:t>
+      </w:r>
+    </w:p>
+    <w:p>
+      <w:r>
+        <w:t>Substitute your file structure for “D:\maizsim07\</w:t>
+      </w:r>
+      <w:proofErr w:type="spellStart"/>
+      <w:r>
+        <w:t>AgMipLowInputC</w:t>
+      </w:r>
+      <w:proofErr w:type="spellEnd"/>
+      <w:r>
+        <w:t>”</w:t>
+      </w:r>
+    </w:p>
+    <w:p>
+      <w:r>
+        <w:t>Run the batch file from the root directory (D:\maizsim07 \</w:t>
+      </w:r>
+      <w:proofErr w:type="spellStart"/>
+      <w:r>
+        <w:t>AgmipLowInputC</w:t>
+      </w:r>
+      <w:proofErr w:type="spellEnd"/>
+      <w:r>
+        <w:t>) in this case).</w:t>
+      </w:r>
+    </w:p>
+    <w:p>
       <w:pPr>
         <w:pStyle w:val="NoSpacing"/>
       </w:pPr>
@@ -53,16 +852,34 @@
         <w:pStyle w:val="NoSpacing"/>
       </w:pPr>
       <w:r>
-        <w:t>Create a folder to hold your maizsim work. Under this folder create two sub-folders:</w:t>
+        <w:t xml:space="preserve">Create a folder to hold your </w:t>
+      </w:r>
+      <w:proofErr w:type="spellStart"/>
+      <w:r>
+        <w:t>maizsim</w:t>
+      </w:r>
+      <w:proofErr w:type="spellEnd"/>
+      <w:r>
+        <w:t xml:space="preserve"> work. Under this folder create two sub-folders:</w:t>
       </w:r>
     </w:p>
     <w:p>
       <w:pPr>
         <w:pStyle w:val="NoSpacing"/>
       </w:pPr>
-      <w:r>
-        <w:t>ExcelInterface and CreateSoils</w:t>
-      </w:r>
+      <w:proofErr w:type="spellStart"/>
+      <w:r>
+        <w:t>ExcelInterface</w:t>
+      </w:r>
+      <w:proofErr w:type="spellEnd"/>
+      <w:r>
+        <w:t xml:space="preserve"> and </w:t>
+      </w:r>
+      <w:proofErr w:type="spellStart"/>
+      <w:r>
+        <w:t>CreateSoils</w:t>
+      </w:r>
+      <w:proofErr w:type="spellEnd"/>
     </w:p>
     <w:p/>
     <w:p>
@@ -70,7 +887,15 @@
         <w:pStyle w:val="NoSpacing"/>
       </w:pPr>
       <w:r>
-        <w:t>In the ExcelInterface folder copy the files from the same named folder in the shared google drive or zip file</w:t>
+        <w:t xml:space="preserve">In the </w:t>
+      </w:r>
+      <w:proofErr w:type="spellStart"/>
+      <w:r>
+        <w:t>ExcelInterface</w:t>
+      </w:r>
+      <w:proofErr w:type="spellEnd"/>
+      <w:r>
+        <w:t xml:space="preserve"> folder copy the files from the same named folder in the shared google drive or zip file</w:t>
       </w:r>
     </w:p>
     <w:p>
@@ -78,13 +903,7 @@
         <w:pStyle w:val="NoSpacing"/>
       </w:pPr>
       <w:r>
-        <w:t>Read Plant filesV</w:t>
-      </w:r>
-      <w:r>
-        <w:t>7_mulch</w:t>
-      </w:r>
-      <w:r>
-        <w:t>.xlsm</w:t>
+        <w:t>Read Plant filesV6.xlsm</w:t>
       </w:r>
     </w:p>
     <w:p>
@@ -115,8 +934,13 @@
       <w:pPr>
         <w:pStyle w:val="NoSpacing"/>
       </w:pPr>
-      <w:r>
-        <w:t>Dispersivity lookup.xls</w:t>
+      <w:proofErr w:type="spellStart"/>
+      <w:r>
+        <w:t>Dispersivity</w:t>
+      </w:r>
+      <w:proofErr w:type="spellEnd"/>
+      <w:r>
+        <w:t xml:space="preserve"> lookup.xls</w:t>
       </w:r>
     </w:p>
     <w:p>
@@ -135,127 +959,12 @@
         <w:rPr>
           <w:noProof/>
         </w:rPr>
+        <w:lastRenderedPageBreak/>
         <w:drawing>
           <wp:inline distT="0" distB="0" distL="0" distR="0" wp14:anchorId="62F51BCB" wp14:editId="74AE8439">
             <wp:extent cx="5943600" cy="1151890"/>
             <wp:effectExtent l="0" t="0" r="0" b="0"/>
             <wp:docPr id="6" name="Picture 6"/>
-            <wp:cNvGraphicFramePr>
-              <a:graphicFrameLocks xmlns:a="http://schemas.openxmlformats.org/drawingml/2006/main" noChangeAspect="1"/>
-            </wp:cNvGraphicFramePr>
-            <a:graphic xmlns:a="http://schemas.openxmlformats.org/drawingml/2006/main">
-              <a:graphicData uri="http://schemas.openxmlformats.org/drawingml/2006/picture">
-                <pic:pic xmlns:pic="http://schemas.openxmlformats.org/drawingml/2006/picture">
-                  <pic:nvPicPr>
-                    <pic:cNvPr id="1" name=""/>
-                    <pic:cNvPicPr/>
-                  </pic:nvPicPr>
-                  <pic:blipFill>
-                    <a:blip r:embed="rId4"/>
-                    <a:stretch>
-                      <a:fillRect/>
-                    </a:stretch>
-                  </pic:blipFill>
-                  <pic:spPr>
-                    <a:xfrm>
-                      <a:off x="0" y="0"/>
-                      <a:ext cx="5943600" cy="1151890"/>
-                    </a:xfrm>
-                    <a:prstGeom prst="rect">
-                      <a:avLst/>
-                    </a:prstGeom>
-                  </pic:spPr>
-                </pic:pic>
-              </a:graphicData>
-            </a:graphic>
-          </wp:inline>
-        </w:drawing>
-      </w:r>
-    </w:p>
-    <w:p/>
-    <w:p>
-      <w:r>
-        <w:t>It is not enabled by default, to enable it:</w:t>
-      </w:r>
-    </w:p>
-    <w:p>
-      <w:r>
-        <w:t>Right click anywhere in the ribbon/menu area and you should see a ‘customize ribbon’ option:</w:t>
-      </w:r>
-    </w:p>
-    <w:p>
-      <w:r>
-        <w:t>You’ll see this menu. Make sure ‘main tabs’ is selected on the right. Then place a check mark in the developer box if not there. (If it was checked you would have seen the ‘Developer’ Menu item</w:t>
-      </w:r>
-      <w:r>
-        <w:t xml:space="preserve">. Click OK to exit. </w:t>
-      </w:r>
-    </w:p>
-    <w:p>
-      <w:r>
-        <w:rPr>
-          <w:noProof/>
-        </w:rPr>
-        <w:lastRenderedPageBreak/>
-        <w:drawing>
-          <wp:inline distT="0" distB="0" distL="0" distR="0" wp14:anchorId="379E8C68" wp14:editId="4AFE0EE7">
-            <wp:extent cx="5943600" cy="4883785"/>
-            <wp:effectExtent l="0" t="0" r="0" b="0"/>
-            <wp:docPr id="7" name="Picture 7"/>
-            <wp:cNvGraphicFramePr>
-              <a:graphicFrameLocks xmlns:a="http://schemas.openxmlformats.org/drawingml/2006/main" noChangeAspect="1"/>
-            </wp:cNvGraphicFramePr>
-            <a:graphic xmlns:a="http://schemas.openxmlformats.org/drawingml/2006/main">
-              <a:graphicData uri="http://schemas.openxmlformats.org/drawingml/2006/picture">
-                <pic:pic xmlns:pic="http://schemas.openxmlformats.org/drawingml/2006/picture">
-                  <pic:nvPicPr>
-                    <pic:cNvPr id="1" name=""/>
-                    <pic:cNvPicPr/>
-                  </pic:nvPicPr>
-                  <pic:blipFill>
-                    <a:blip r:embed="rId5"/>
-                    <a:stretch>
-                      <a:fillRect/>
-                    </a:stretch>
-                  </pic:blipFill>
-                  <pic:spPr>
-                    <a:xfrm>
-                      <a:off x="0" y="0"/>
-                      <a:ext cx="5943600" cy="4883785"/>
-                    </a:xfrm>
-                    <a:prstGeom prst="rect">
-                      <a:avLst/>
-                    </a:prstGeom>
-                  </pic:spPr>
-                </pic:pic>
-              </a:graphicData>
-            </a:graphic>
-          </wp:inline>
-        </w:drawing>
-      </w:r>
-    </w:p>
-    <w:p/>
-    <w:p>
-      <w:r>
-        <w:t>Now click on the ‘Developer’ menu item and you should see ‘Visual Basic’ as the first option. Click on it</w:t>
-      </w:r>
-    </w:p>
-    <w:p/>
-    <w:p>
-      <w:r>
-        <w:t>This will bring up a new window that looks like this:</w:t>
-      </w:r>
-    </w:p>
-    <w:p>
-      <w:r>
-        <w:rPr>
-          <w:noProof/>
-        </w:rPr>
-        <w:drawing>
-          <wp:inline distT="0" distB="0" distL="0" distR="0" wp14:anchorId="3D15C466" wp14:editId="6713D47C">
-            <wp:extent cx="5943600" cy="2032000"/>
-            <wp:effectExtent l="0" t="0" r="0" b="6350"/>
-            <wp:docPr id="8" name="Picture 8"/>
             <wp:cNvGraphicFramePr>
               <a:graphicFrameLocks xmlns:a="http://schemas.openxmlformats.org/drawingml/2006/main" noChangeAspect="1"/>
             </wp:cNvGraphicFramePr>
@@ -275,6 +984,122 @@
                   <pic:spPr>
                     <a:xfrm>
                       <a:off x="0" y="0"/>
+                      <a:ext cx="5943600" cy="1151890"/>
+                    </a:xfrm>
+                    <a:prstGeom prst="rect">
+                      <a:avLst/>
+                    </a:prstGeom>
+                  </pic:spPr>
+                </pic:pic>
+              </a:graphicData>
+            </a:graphic>
+          </wp:inline>
+        </w:drawing>
+      </w:r>
+    </w:p>
+    <w:p/>
+    <w:p>
+      <w:r>
+        <w:t>It is not enabled by default, to enable it:</w:t>
+      </w:r>
+    </w:p>
+    <w:p>
+      <w:r>
+        <w:t>Right click anywhere in the ribbon/menu area and you should see a ‘customize ribbon’ option:</w:t>
+      </w:r>
+    </w:p>
+    <w:p>
+      <w:r>
+        <w:t>You’ll see this menu. Make sure ‘main tabs’ is selected on the right. Then place a check mark in the developer box if not there. (If it was checked you would have seen the ‘Developer’ Menu item</w:t>
+      </w:r>
+      <w:r>
+        <w:t xml:space="preserve">. Click OK to exit. </w:t>
+      </w:r>
+    </w:p>
+    <w:p>
+      <w:r>
+        <w:rPr>
+          <w:noProof/>
+        </w:rPr>
+        <w:drawing>
+          <wp:inline distT="0" distB="0" distL="0" distR="0" wp14:anchorId="379E8C68" wp14:editId="4AFE0EE7">
+            <wp:extent cx="5943600" cy="4883785"/>
+            <wp:effectExtent l="0" t="0" r="0" b="0"/>
+            <wp:docPr id="7" name="Picture 7"/>
+            <wp:cNvGraphicFramePr>
+              <a:graphicFrameLocks xmlns:a="http://schemas.openxmlformats.org/drawingml/2006/main" noChangeAspect="1"/>
+            </wp:cNvGraphicFramePr>
+            <a:graphic xmlns:a="http://schemas.openxmlformats.org/drawingml/2006/main">
+              <a:graphicData uri="http://schemas.openxmlformats.org/drawingml/2006/picture">
+                <pic:pic xmlns:pic="http://schemas.openxmlformats.org/drawingml/2006/picture">
+                  <pic:nvPicPr>
+                    <pic:cNvPr id="1" name=""/>
+                    <pic:cNvPicPr/>
+                  </pic:nvPicPr>
+                  <pic:blipFill>
+                    <a:blip r:embed="rId7"/>
+                    <a:stretch>
+                      <a:fillRect/>
+                    </a:stretch>
+                  </pic:blipFill>
+                  <pic:spPr>
+                    <a:xfrm>
+                      <a:off x="0" y="0"/>
+                      <a:ext cx="5943600" cy="4883785"/>
+                    </a:xfrm>
+                    <a:prstGeom prst="rect">
+                      <a:avLst/>
+                    </a:prstGeom>
+                  </pic:spPr>
+                </pic:pic>
+              </a:graphicData>
+            </a:graphic>
+          </wp:inline>
+        </w:drawing>
+      </w:r>
+    </w:p>
+    <w:p/>
+    <w:p>
+      <w:r>
+        <w:lastRenderedPageBreak/>
+        <w:t>Now click on the ‘Developer’ menu item and you should see ‘Visual Basic’ as the first option. Click on it</w:t>
+      </w:r>
+    </w:p>
+    <w:p/>
+    <w:p>
+      <w:r>
+        <w:t>This will bring up a new window that looks like this:</w:t>
+      </w:r>
+    </w:p>
+    <w:p>
+      <w:r>
+        <w:rPr>
+          <w:noProof/>
+        </w:rPr>
+        <w:drawing>
+          <wp:inline distT="0" distB="0" distL="0" distR="0" wp14:anchorId="3D15C466" wp14:editId="6713D47C">
+            <wp:extent cx="5943600" cy="2032000"/>
+            <wp:effectExtent l="0" t="0" r="0" b="6350"/>
+            <wp:docPr id="8" name="Picture 8"/>
+            <wp:cNvGraphicFramePr>
+              <a:graphicFrameLocks xmlns:a="http://schemas.openxmlformats.org/drawingml/2006/main" noChangeAspect="1"/>
+            </wp:cNvGraphicFramePr>
+            <a:graphic xmlns:a="http://schemas.openxmlformats.org/drawingml/2006/main">
+              <a:graphicData uri="http://schemas.openxmlformats.org/drawingml/2006/picture">
+                <pic:pic xmlns:pic="http://schemas.openxmlformats.org/drawingml/2006/picture">
+                  <pic:nvPicPr>
+                    <pic:cNvPr id="1" name=""/>
+                    <pic:cNvPicPr/>
+                  </pic:nvPicPr>
+                  <pic:blipFill>
+                    <a:blip r:embed="rId8"/>
+                    <a:stretch>
+                      <a:fillRect/>
+                    </a:stretch>
+                  </pic:blipFill>
+                  <pic:spPr>
+                    <a:xfrm>
+                      <a:off x="0" y="0"/>
                       <a:ext cx="5943600" cy="2032000"/>
                     </a:xfrm>
                     <a:prstGeom prst="rect">
@@ -293,8 +1118,15 @@
         <w:pStyle w:val="NoSpacing"/>
       </w:pPr>
       <w:r>
-        <w:lastRenderedPageBreak/>
-        <w:t>In the left navigation window under modules, look for ‘WriteSolute’ and double click on it. It should bring up the code window for this module:</w:t>
+        <w:t>In the left navigation window under modules, look for ‘</w:t>
+      </w:r>
+      <w:proofErr w:type="spellStart"/>
+      <w:r>
+        <w:t>WriteSolute</w:t>
+      </w:r>
+      <w:proofErr w:type="spellEnd"/>
+      <w:r>
+        <w:t>’ and double click on it. It should bring up the code window for this module:</w:t>
       </w:r>
     </w:p>
     <w:p>
@@ -326,7 +1158,7 @@
                     <pic:cNvPicPr/>
                   </pic:nvPicPr>
                   <pic:blipFill>
-                    <a:blip r:embed="rId7"/>
+                    <a:blip r:embed="rId9"/>
                     <a:stretch>
                       <a:fillRect/>
                     </a:stretch>
@@ -501,12 +1333,14 @@
                 <w:rFonts w:ascii="Calibri" w:eastAsia="Times New Roman" w:hAnsi="Calibri" w:cs="Calibri"/>
               </w:rPr>
             </w:pPr>
+            <w:proofErr w:type="spellStart"/>
             <w:r>
               <w:rPr>
                 <w:rFonts w:ascii="Calibri" w:eastAsia="Times New Roman" w:hAnsi="Calibri" w:cs="Calibri"/>
               </w:rPr>
               <w:t>WriteBiologyM</w:t>
             </w:r>
+            <w:proofErr w:type="spellEnd"/>
           </w:p>
         </w:tc>
         <w:tc>
@@ -567,12 +1401,14 @@
                 <w:rFonts w:ascii="Calibri" w:eastAsia="Times New Roman" w:hAnsi="Calibri" w:cs="Calibri"/>
               </w:rPr>
             </w:pPr>
+            <w:proofErr w:type="spellStart"/>
             <w:r>
               <w:rPr>
                 <w:rFonts w:ascii="Calibri" w:eastAsia="Times New Roman" w:hAnsi="Calibri" w:cs="Calibri"/>
               </w:rPr>
               <w:t>WriteIniM</w:t>
             </w:r>
+            <w:proofErr w:type="spellEnd"/>
           </w:p>
         </w:tc>
         <w:tc>
@@ -633,12 +1469,14 @@
                 <w:rFonts w:ascii="Calibri" w:eastAsia="Times New Roman" w:hAnsi="Calibri" w:cs="Calibri"/>
               </w:rPr>
             </w:pPr>
+            <w:proofErr w:type="spellStart"/>
             <w:r>
               <w:rPr>
                 <w:rFonts w:ascii="Calibri" w:eastAsia="Times New Roman" w:hAnsi="Calibri" w:cs="Calibri"/>
               </w:rPr>
               <w:t>WriteSoluteM</w:t>
             </w:r>
+            <w:proofErr w:type="spellEnd"/>
           </w:p>
         </w:tc>
         <w:tc>
@@ -669,21 +1507,49 @@
               <w:rPr>
                 <w:rFonts w:ascii="Calibri" w:eastAsia="Times New Roman" w:hAnsi="Calibri" w:cs="Calibri"/>
               </w:rPr>
-              <w:t>Writes the solute file - calls a dll to find soil texture class and  also opens</w:t>
-            </w:r>
-          </w:p>
-          <w:p>
-            <w:pPr>
-              <w:spacing w:after="0" w:line="240" w:lineRule="auto"/>
+              <w:t xml:space="preserve">Writes the solute file - calls a </w:t>
+            </w:r>
+            <w:proofErr w:type="spellStart"/>
+            <w:r>
               <w:rPr>
                 <w:rFonts w:ascii="Calibri" w:eastAsia="Times New Roman" w:hAnsi="Calibri" w:cs="Calibri"/>
               </w:rPr>
-            </w:pPr>
+              <w:t>dll</w:t>
+            </w:r>
+            <w:proofErr w:type="spellEnd"/>
             <w:r>
               <w:rPr>
                 <w:rFonts w:ascii="Calibri" w:eastAsia="Times New Roman" w:hAnsi="Calibri" w:cs="Calibri"/>
               </w:rPr>
-              <w:t>Another spreadsheet to look up dispersivity based on texture class</w:t>
+              <w:t xml:space="preserve"> to find soil texture class and  also opens</w:t>
+            </w:r>
+          </w:p>
+          <w:p>
+            <w:pPr>
+              <w:spacing w:after="0" w:line="240" w:lineRule="auto"/>
+              <w:rPr>
+                <w:rFonts w:ascii="Calibri" w:eastAsia="Times New Roman" w:hAnsi="Calibri" w:cs="Calibri"/>
+              </w:rPr>
+            </w:pPr>
+            <w:r>
+              <w:rPr>
+                <w:rFonts w:ascii="Calibri" w:eastAsia="Times New Roman" w:hAnsi="Calibri" w:cs="Calibri"/>
+              </w:rPr>
+              <w:t xml:space="preserve">Another spreadsheet to look up </w:t>
+            </w:r>
+            <w:proofErr w:type="spellStart"/>
+            <w:r>
+              <w:rPr>
+                <w:rFonts w:ascii="Calibri" w:eastAsia="Times New Roman" w:hAnsi="Calibri" w:cs="Calibri"/>
+              </w:rPr>
+              <w:t>dispersivity</w:t>
+            </w:r>
+            <w:proofErr w:type="spellEnd"/>
+            <w:r>
+              <w:rPr>
+                <w:rFonts w:ascii="Calibri" w:eastAsia="Times New Roman" w:hAnsi="Calibri" w:cs="Calibri"/>
+              </w:rPr>
+              <w:t xml:space="preserve"> based on texture class</w:t>
             </w:r>
           </w:p>
         </w:tc>
@@ -713,12 +1579,14 @@
                 <w:rFonts w:ascii="Calibri" w:eastAsia="Times New Roman" w:hAnsi="Calibri" w:cs="Calibri"/>
               </w:rPr>
             </w:pPr>
+            <w:proofErr w:type="spellStart"/>
             <w:r>
               <w:rPr>
                 <w:rFonts w:ascii="Calibri" w:eastAsia="Times New Roman" w:hAnsi="Calibri" w:cs="Calibri"/>
               </w:rPr>
               <w:t>WriteManagement</w:t>
             </w:r>
+            <w:proofErr w:type="spellEnd"/>
           </w:p>
         </w:tc>
         <w:tc>
@@ -779,12 +1647,15 @@
                 <w:rFonts w:ascii="Calibri" w:eastAsia="Times New Roman" w:hAnsi="Calibri" w:cs="Calibri"/>
               </w:rPr>
             </w:pPr>
+            <w:proofErr w:type="spellStart"/>
             <w:r>
               <w:rPr>
                 <w:rFonts w:ascii="Calibri" w:eastAsia="Times New Roman" w:hAnsi="Calibri" w:cs="Calibri"/>
               </w:rPr>
+              <w:lastRenderedPageBreak/>
               <w:t>WriteTimeM</w:t>
             </w:r>
+            <w:proofErr w:type="spellEnd"/>
           </w:p>
         </w:tc>
         <w:tc>
@@ -845,12 +1716,14 @@
                 <w:rFonts w:ascii="Calibri" w:eastAsia="Times New Roman" w:hAnsi="Calibri" w:cs="Calibri"/>
               </w:rPr>
             </w:pPr>
+            <w:proofErr w:type="spellStart"/>
             <w:r>
               <w:rPr>
                 <w:rFonts w:ascii="Calibri" w:eastAsia="Times New Roman" w:hAnsi="Calibri" w:cs="Calibri"/>
               </w:rPr>
               <w:t>WriteVarietyM</w:t>
             </w:r>
+            <w:proofErr w:type="spellEnd"/>
           </w:p>
         </w:tc>
         <w:tc>
@@ -887,8 +1760,16 @@
               <w:rPr>
                 <w:rFonts w:ascii="Calibri" w:eastAsia="Times New Roman" w:hAnsi="Calibri" w:cs="Calibri"/>
               </w:rPr>
-              <w:t>. Note that it inserts some lines of data that are not in the database. This is for manually changing some of the advanced parameterr</w:t>
-            </w:r>
+              <w:t xml:space="preserve">. Note that it inserts some lines of data that are not in the database. This is for manually changing some of the advanced </w:t>
+            </w:r>
+            <w:proofErr w:type="spellStart"/>
+            <w:r>
+              <w:rPr>
+                <w:rFonts w:ascii="Calibri" w:eastAsia="Times New Roman" w:hAnsi="Calibri" w:cs="Calibri"/>
+              </w:rPr>
+              <w:t>parameterr</w:t>
+            </w:r>
+            <w:proofErr w:type="spellEnd"/>
           </w:p>
         </w:tc>
       </w:tr>
@@ -917,12 +1798,14 @@
                 <w:rFonts w:ascii="Calibri" w:eastAsia="Times New Roman" w:hAnsi="Calibri" w:cs="Calibri"/>
               </w:rPr>
             </w:pPr>
+            <w:proofErr w:type="spellStart"/>
             <w:r>
               <w:rPr>
                 <w:rFonts w:ascii="Calibri" w:eastAsia="Times New Roman" w:hAnsi="Calibri" w:cs="Calibri"/>
               </w:rPr>
               <w:t>WriteClimateM</w:t>
             </w:r>
+            <w:proofErr w:type="spellEnd"/>
           </w:p>
         </w:tc>
         <w:tc>
@@ -983,12 +1866,14 @@
                 <w:rFonts w:ascii="Calibri" w:eastAsia="Times New Roman" w:hAnsi="Calibri" w:cs="Calibri"/>
               </w:rPr>
             </w:pPr>
+            <w:proofErr w:type="spellStart"/>
             <w:r>
               <w:rPr>
                 <w:rFonts w:ascii="Calibri" w:eastAsia="Times New Roman" w:hAnsi="Calibri" w:cs="Calibri"/>
               </w:rPr>
               <w:t>WriteNitM</w:t>
             </w:r>
+            <w:proofErr w:type="spellEnd"/>
           </w:p>
         </w:tc>
         <w:tc>
@@ -1049,12 +1934,14 @@
                 <w:rFonts w:ascii="Calibri" w:eastAsia="Times New Roman" w:hAnsi="Calibri" w:cs="Calibri"/>
               </w:rPr>
             </w:pPr>
+            <w:proofErr w:type="spellStart"/>
             <w:r>
               <w:rPr>
                 <w:rFonts w:ascii="Calibri" w:eastAsia="Times New Roman" w:hAnsi="Calibri" w:cs="Calibri"/>
               </w:rPr>
               <w:t>WriteRunM</w:t>
             </w:r>
+            <w:proofErr w:type="spellEnd"/>
           </w:p>
         </w:tc>
         <w:tc>
@@ -1115,12 +2002,14 @@
                 <w:rFonts w:ascii="Calibri" w:eastAsia="Times New Roman" w:hAnsi="Calibri" w:cs="Calibri"/>
               </w:rPr>
             </w:pPr>
+            <w:proofErr w:type="spellStart"/>
             <w:r>
               <w:rPr>
                 <w:rFonts w:ascii="Calibri" w:eastAsia="Times New Roman" w:hAnsi="Calibri" w:cs="Calibri"/>
               </w:rPr>
               <w:t>MakeFoldersM</w:t>
             </w:r>
+            <w:proofErr w:type="spellEnd"/>
           </w:p>
         </w:tc>
         <w:tc>
@@ -1181,12 +2070,14 @@
                 <w:rFonts w:ascii="Calibri" w:eastAsia="Times New Roman" w:hAnsi="Calibri" w:cs="Calibri"/>
               </w:rPr>
             </w:pPr>
+            <w:proofErr w:type="spellStart"/>
             <w:r>
               <w:rPr>
                 <w:rFonts w:ascii="Calibri" w:eastAsia="Times New Roman" w:hAnsi="Calibri" w:cs="Calibri"/>
               </w:rPr>
               <w:t>MainSelectM</w:t>
             </w:r>
+            <w:proofErr w:type="spellEnd"/>
           </w:p>
         </w:tc>
         <w:tc>
@@ -1247,13 +2138,14 @@
                 <w:rFonts w:ascii="Calibri" w:eastAsia="Times New Roman" w:hAnsi="Calibri" w:cs="Calibri"/>
               </w:rPr>
             </w:pPr>
+            <w:proofErr w:type="spellStart"/>
             <w:r>
               <w:rPr>
                 <w:rFonts w:ascii="Calibri" w:eastAsia="Times New Roman" w:hAnsi="Calibri" w:cs="Calibri"/>
               </w:rPr>
-              <w:lastRenderedPageBreak/>
               <w:t>WriteLayerM</w:t>
             </w:r>
+            <w:proofErr w:type="spellEnd"/>
             <w:r>
               <w:rPr>
                 <w:rFonts w:ascii="Calibri" w:eastAsia="Times New Roman" w:hAnsi="Calibri" w:cs="Calibri"/>
@@ -1296,7 +2188,21 @@
               <w:rPr>
                 <w:rFonts w:ascii="Calibri" w:eastAsia="Times New Roman" w:hAnsi="Calibri" w:cs="Calibri"/>
               </w:rPr>
-              <w:t>layer file that is input to the CreateSoils program and writes the batch files needed to run the program</w:t>
+              <w:t xml:space="preserve">layer file that is input to the </w:t>
+            </w:r>
+            <w:proofErr w:type="spellStart"/>
+            <w:r>
+              <w:rPr>
+                <w:rFonts w:ascii="Calibri" w:eastAsia="Times New Roman" w:hAnsi="Calibri" w:cs="Calibri"/>
+              </w:rPr>
+              <w:t>CreateSoils</w:t>
+            </w:r>
+            <w:proofErr w:type="spellEnd"/>
+            <w:r>
+              <w:rPr>
+                <w:rFonts w:ascii="Calibri" w:eastAsia="Times New Roman" w:hAnsi="Calibri" w:cs="Calibri"/>
+              </w:rPr>
+              <w:t xml:space="preserve"> program and writes the batch files needed to run the program</w:t>
             </w:r>
           </w:p>
         </w:tc>
@@ -1326,12 +2232,14 @@
                 <w:rFonts w:ascii="Calibri" w:eastAsia="Times New Roman" w:hAnsi="Calibri" w:cs="Calibri"/>
               </w:rPr>
             </w:pPr>
+            <w:proofErr w:type="spellStart"/>
             <w:r>
               <w:rPr>
                 <w:rFonts w:ascii="Calibri" w:eastAsia="Times New Roman" w:hAnsi="Calibri" w:cs="Calibri"/>
               </w:rPr>
               <w:t>WriteDripM</w:t>
             </w:r>
+            <w:proofErr w:type="spellEnd"/>
           </w:p>
         </w:tc>
         <w:tc>
@@ -1384,23 +2292,20 @@
         <w:pStyle w:val="NoSpacing"/>
       </w:pPr>
       <w:r>
-        <w:t>In the CreateSoils folder copy the files from the CreateSoils folder</w:t>
+        <w:t>CreateSoilFiles.exe usage:</w:t>
       </w:r>
     </w:p>
     <w:p>
       <w:pPr>
         <w:pStyle w:val="NoSpacing"/>
       </w:pPr>
-      <w:r>
-        <w:t>CreateSoilsFiles.exe</w:t>
-      </w:r>
     </w:p>
     <w:p>
       <w:pPr>
         <w:pStyle w:val="NoSpacing"/>
       </w:pPr>
       <w:r>
-        <w:t>Rosetta.exe</w:t>
+        <w:t>The excel interface creates a batch file called grid1.bat. This is an example of the contents:</w:t>
       </w:r>
     </w:p>
     <w:p>
@@ -1408,7 +2313,7 @@
         <w:pStyle w:val="NoSpacing"/>
       </w:pPr>
       <w:r>
-        <w:t>GridGenDll.DLL</w:t>
+        <w:t>D:\Maizsim07\CreateSoils\CreateSoilFiles.exe "D:\MAIZSIM07\AgMipEt\Iowa06\Iowa06.lyr" /GN Iowa06 /SN Harps</w:t>
       </w:r>
     </w:p>
     <w:p>
@@ -1416,7 +2321,7 @@
         <w:pStyle w:val="NoSpacing"/>
       </w:pPr>
       <w:r>
-        <w:t>Vangenuch.xls</w:t>
+        <w:t>del output</w:t>
       </w:r>
     </w:p>
     <w:p>
@@ -1424,547 +2329,386 @@
         <w:pStyle w:val="NoSpacing"/>
       </w:pPr>
       <w:r>
-        <w:t>CreateSoil program notes.pdf</w:t>
+        <w:t xml:space="preserve">del </w:t>
+      </w:r>
+      <w:proofErr w:type="spellStart"/>
+      <w:r>
+        <w:t>element_elm</w:t>
+      </w:r>
+      <w:proofErr w:type="spellEnd"/>
+    </w:p>
+    <w:p>
+      <w:pPr>
+        <w:pStyle w:val="NoSpacing"/>
+      </w:pPr>
+      <w:r>
+        <w:t xml:space="preserve">del </w:t>
+      </w:r>
+      <w:proofErr w:type="spellStart"/>
+      <w:r>
+        <w:t>grid_bnd</w:t>
+      </w:r>
+      <w:proofErr w:type="spellEnd"/>
+    </w:p>
+    <w:p>
+      <w:pPr>
+        <w:pStyle w:val="NoSpacing"/>
+      </w:pPr>
+      <w:r>
+        <w:t>del datagen2.dat</w:t>
+      </w:r>
+    </w:p>
+    <w:p>
+      <w:pPr>
+        <w:pStyle w:val="NoSpacing"/>
+      </w:pPr>
+      <w:r>
+        <w:t>Dir  *.*  &gt;dir.txt</w:t>
+      </w:r>
+    </w:p>
+    <w:p>
+      <w:pPr>
+        <w:pStyle w:val="NoSpacing"/>
+      </w:pPr>
+    </w:p>
+    <w:p>
+      <w:pPr>
+        <w:pStyle w:val="NoSpacing"/>
+      </w:pPr>
+      <w:r>
+        <w:t>To use CreateSoilFiles.exe on its own</w:t>
+      </w:r>
+      <w:r>
+        <w:t>:</w:t>
+      </w:r>
+    </w:p>
+    <w:p>
+      <w:pPr>
+        <w:pStyle w:val="NoSpacing"/>
+      </w:pPr>
+      <w:r>
+        <w:t xml:space="preserve">The command </w:t>
+      </w:r>
+      <w:r>
+        <w:t xml:space="preserve">(see above) </w:t>
+      </w:r>
+      <w:r>
+        <w:t xml:space="preserve">is called from the path where soil and grid files should be stored. The command line requires a fully formed path </w:t>
+      </w:r>
+      <w:r>
+        <w:t>to t</w:t>
+      </w:r>
+      <w:r>
+        <w:t>he executable’s source because the executable is in a different folder than the one where the files are created. The  input file (…</w:t>
+      </w:r>
+      <w:proofErr w:type="spellStart"/>
+      <w:r>
+        <w:t>lyr</w:t>
+      </w:r>
+      <w:proofErr w:type="spellEnd"/>
+      <w:r>
+        <w:t xml:space="preserve">) also needs a fully formed path. </w:t>
+      </w:r>
+      <w:r>
+        <w:t xml:space="preserve">This makes the location of the layer file and location of the program independent of where it is run from. </w:t>
+      </w:r>
+      <w:r>
+        <w:t>The arguments GN and SN are the grid name and soil name.</w:t>
+      </w:r>
+    </w:p>
+    <w:p>
+      <w:pPr>
+        <w:pStyle w:val="NoSpacing"/>
+      </w:pPr>
+    </w:p>
+    <w:p>
+      <w:pPr>
+        <w:pStyle w:val="NoSpacing"/>
+      </w:pPr>
+      <w:r>
+        <w:t>Once the grid1.bat files are created in all the subdirectories</w:t>
+      </w:r>
+      <w:r>
+        <w:t>, you can iterate through the subdirectories and call all the grid files with this script:</w:t>
+      </w:r>
+    </w:p>
+    <w:p>
+      <w:pPr>
+        <w:pStyle w:val="NoSpacing"/>
+      </w:pPr>
+    </w:p>
+    <w:p>
+      <w:pPr>
+        <w:pStyle w:val="NoSpacing"/>
+        <w:rPr>
+          <w:i/>
+        </w:rPr>
+      </w:pPr>
+      <w:r>
+        <w:rPr>
+          <w:i/>
+        </w:rPr>
+        <w:t>for /R "d:\maizsim07\AgMipLowInputC" %%g in (.) do (</w:t>
+      </w:r>
+    </w:p>
+    <w:p>
+      <w:pPr>
+        <w:pStyle w:val="NoSpacing"/>
+        <w:rPr>
+          <w:i/>
+        </w:rPr>
+      </w:pPr>
+      <w:proofErr w:type="spellStart"/>
+      <w:r>
+        <w:rPr>
+          <w:i/>
+        </w:rPr>
+        <w:t>pushd</w:t>
+      </w:r>
+      <w:proofErr w:type="spellEnd"/>
+      <w:r>
+        <w:rPr>
+          <w:i/>
+        </w:rPr>
+        <w:t xml:space="preserve"> %%g</w:t>
+      </w:r>
+    </w:p>
+    <w:p>
+      <w:pPr>
+        <w:pStyle w:val="NoSpacing"/>
+        <w:rPr>
+          <w:i/>
+        </w:rPr>
+      </w:pPr>
+      <w:r>
+        <w:rPr>
+          <w:i/>
+        </w:rPr>
+        <w:t>echo now in %%g</w:t>
+      </w:r>
+    </w:p>
+    <w:p>
+      <w:pPr>
+        <w:pStyle w:val="NoSpacing"/>
+        <w:rPr>
+          <w:i/>
+        </w:rPr>
+      </w:pPr>
+      <w:r>
+        <w:rPr>
+          <w:i/>
+        </w:rPr>
+        <w:lastRenderedPageBreak/>
+        <w:t>grid1.bat</w:t>
+      </w:r>
+    </w:p>
+    <w:p>
+      <w:pPr>
+        <w:pStyle w:val="NoSpacing"/>
+        <w:rPr>
+          <w:i/>
+        </w:rPr>
+      </w:pPr>
+      <w:proofErr w:type="spellStart"/>
+      <w:r>
+        <w:rPr>
+          <w:i/>
+        </w:rPr>
+        <w:t>popd</w:t>
+      </w:r>
+      <w:proofErr w:type="spellEnd"/>
+    </w:p>
+    <w:p>
+      <w:pPr>
+        <w:pStyle w:val="NoSpacing"/>
+        <w:rPr>
+          <w:i/>
+        </w:rPr>
+      </w:pPr>
+      <w:r>
+        <w:rPr>
+          <w:i/>
+        </w:rPr>
+        <w:t>)</w:t>
+      </w:r>
+    </w:p>
+    <w:p>
+      <w:pPr>
+        <w:pStyle w:val="NoSpacing"/>
+      </w:pPr>
+    </w:p>
+    <w:p>
+      <w:pPr>
+        <w:pStyle w:val="NoSpacing"/>
+      </w:pPr>
+      <w:r>
+        <w:t>Save this into a file called</w:t>
+      </w:r>
+      <w:r>
+        <w:t>,</w:t>
+      </w:r>
+      <w:r>
+        <w:t xml:space="preserve"> for example, RunGridBatchFiles.bat</w:t>
+      </w:r>
+    </w:p>
+    <w:p>
+      <w:r>
+        <w:t>Substitute your file structure for “D:\maizsim07\</w:t>
+      </w:r>
+      <w:proofErr w:type="spellStart"/>
+      <w:r>
+        <w:t>AgMipLowInputC</w:t>
+      </w:r>
+      <w:proofErr w:type="spellEnd"/>
+      <w:r>
+        <w:t>”</w:t>
+      </w:r>
+    </w:p>
+    <w:p>
+      <w:r>
+        <w:t>Run the batch file from the root directory (D:\maizsim07 \</w:t>
+      </w:r>
+      <w:proofErr w:type="spellStart"/>
+      <w:r>
+        <w:t>AgmipLowInputC</w:t>
+      </w:r>
+      <w:proofErr w:type="spellEnd"/>
+      <w:r>
+        <w:t>) in this case).</w:t>
       </w:r>
     </w:p>
     <w:p/>
     <w:p>
       <w:r>
-        <w:t>The executables</w:t>
-      </w:r>
-      <w:r>
-        <w:t xml:space="preserve"> and secondary files</w:t>
-      </w:r>
-      <w:r>
-        <w:t xml:space="preserve"> needed </w:t>
-      </w:r>
-      <w:r>
-        <w:t>are described below.</w:t>
-      </w:r>
-    </w:p>
-    <w:p>
-      <w:r>
-        <w:t xml:space="preserve">The following files are used to create the grid and soil files. These are not executed by the vba code but are executed in a separate DOS command file: </w:t>
-      </w:r>
-    </w:p>
-    <w:p>
-      <w:pPr>
-        <w:ind w:left="720"/>
-      </w:pPr>
-      <w:r>
-        <w:t xml:space="preserve">CreateSoilFIles.exe </w:t>
-      </w:r>
+        <w:t>Excel file sheets (tables)</w:t>
+      </w:r>
+    </w:p>
+    <w:p>
+      <w:r>
+        <w:t>The first sheet</w:t>
+      </w:r>
+      <w:r>
+        <w:t xml:space="preserve"> is the Description. This sheet contains the id’s that link the various tables and are used for lookup. </w:t>
+      </w:r>
+      <w:r>
+        <w:t xml:space="preserve">The number of rows in this table has to be equal to the number of simulations to be carried out. </w:t>
+      </w:r>
+      <w:r>
+        <w:t xml:space="preserve">Also, the filenames for the </w:t>
+      </w:r>
+      <w:proofErr w:type="spellStart"/>
+      <w:r>
+        <w:t>maizsim</w:t>
+      </w:r>
+      <w:proofErr w:type="spellEnd"/>
+      <w:r>
+        <w:t xml:space="preserve"> input</w:t>
+      </w:r>
+      <w:r>
+        <w:t xml:space="preserve"> files </w:t>
+      </w:r>
+      <w:r>
+        <w:t xml:space="preserve">(output by the excel interface) </w:t>
+      </w:r>
+      <w:r>
+        <w:t>can be spe</w:t>
+      </w:r>
+      <w:r>
+        <w:t>ci</w:t>
+      </w:r>
+      <w:r>
+        <w:t xml:space="preserve">fied here. </w:t>
+      </w:r>
+    </w:p>
+    <w:p>
+      <w:r>
+        <w:t xml:space="preserve">The ID is the main </w:t>
+      </w:r>
+      <w:r>
+        <w:t xml:space="preserve">identifier and there is one for each simulation. There is no requirement other than each is unique. </w:t>
+      </w:r>
+    </w:p>
+    <w:p/>
+    <w:p>
+      <w:r>
+        <w:t xml:space="preserve">The linkages </w:t>
+      </w:r>
+      <w:r>
+        <w:t xml:space="preserve">among the rows of data in the sheets </w:t>
+      </w:r>
+      <w:r>
+        <w:t>are as follows</w:t>
+      </w:r>
+      <w:r>
+        <w:t>:</w:t>
+      </w:r>
+    </w:p>
+    <w:p>
+      <w:r>
+        <w:t xml:space="preserve"> </w:t>
+      </w:r>
+      <w:r>
+        <w:t>[Description]</w:t>
+      </w:r>
+      <w:proofErr w:type="spellStart"/>
+      <w:r>
+        <w:t>WeatherID</w:t>
+      </w:r>
+      <w:proofErr w:type="spellEnd"/>
+      <w:r>
+        <w:t xml:space="preserve"> [Weather]</w:t>
+      </w:r>
+      <w:proofErr w:type="spellStart"/>
+      <w:r>
+        <w:t>WeatherID</w:t>
+      </w:r>
+      <w:proofErr w:type="spellEnd"/>
+    </w:p>
+    <w:p>
+      <w:r>
+        <w:t>[Description]</w:t>
+      </w:r>
+      <w:proofErr w:type="spellStart"/>
+      <w:r>
+        <w:t>ClimateID</w:t>
+      </w:r>
+      <w:proofErr w:type="spellEnd"/>
       <w:r>
         <w:tab/>
-      </w:r>
-      <w:r>
-        <w:t xml:space="preserve">This program </w:t>
-      </w:r>
-      <w:r>
-        <w:t>calls</w:t>
-      </w:r>
-      <w:r>
-        <w:t xml:space="preserve"> GridGe</w:t>
-      </w:r>
-      <w:r>
-        <w:t>n</w:t>
-      </w:r>
-      <w:r>
-        <w:t>.DLL and Rosetta.exe</w:t>
-      </w:r>
-    </w:p>
-    <w:p>
-      <w:pPr>
-        <w:ind w:left="1440"/>
-      </w:pPr>
-      <w:r>
-        <w:t>GridGen.DLL</w:t>
-      </w:r>
+        <w:t>[Climate]</w:t>
+      </w:r>
+      <w:proofErr w:type="spellStart"/>
+      <w:r>
+        <w:t>ClimateID</w:t>
+      </w:r>
+      <w:proofErr w:type="spellEnd"/>
+      <w:r>
+        <w:t xml:space="preserve"> and [Weather]</w:t>
+      </w:r>
+      <w:proofErr w:type="spellStart"/>
+      <w:r>
+        <w:t>ClimateID</w:t>
+      </w:r>
+      <w:proofErr w:type="spellEnd"/>
+    </w:p>
+    <w:p>
+      <w:r>
+        <w:t>[Description]</w:t>
+      </w:r>
+      <w:proofErr w:type="spellStart"/>
+      <w:r>
+        <w:t>SoilFIle</w:t>
+      </w:r>
+      <w:proofErr w:type="spellEnd"/>
       <w:r>
         <w:tab/>
-        <w:t>a fortran dll that creates the finite element mesh</w:t>
-      </w:r>
-    </w:p>
-    <w:p>
-      <w:pPr>
-        <w:ind w:left="1440"/>
-      </w:pPr>
-      <w:r>
-        <w:t>Rosetta.exe</w:t>
-      </w:r>
-      <w:r>
-        <w:tab/>
-        <w:t>A program that uses pedotransfer functions and a neural net to estimate soil hydraulic properties from soil texture data. The program (source code was obtained from:</w:t>
-      </w:r>
-    </w:p>
-    <w:p>
-      <w:pPr>
-        <w:ind w:left="1440"/>
-      </w:pPr>
-      <w:hyperlink r:id="rId8" w:history="1">
-        <w:r>
-          <w:rPr>
-            <w:rStyle w:val="Hyperlink"/>
-          </w:rPr>
-          <w:t>https://www.ars.usda.gov/pacific-west-area/riverside-ca/agricultural-water-efficiency-and-salinity-research-unit/docs/model/rosetta-model/</w:t>
-        </w:r>
-      </w:hyperlink>
-    </w:p>
-    <w:p>
-      <w:pPr>
-        <w:ind w:left="1440"/>
-      </w:pPr>
-      <w:r>
-        <w:t xml:space="preserve"> The program was mostly written by Marcel Schapp</w:t>
-      </w:r>
-    </w:p>
-    <w:p/>
-    <w:p>
-      <w:r>
-        <w:t>The following files are needed by the Excel VBA code:</w:t>
-      </w:r>
-    </w:p>
-    <w:p>
-      <w:pPr>
-        <w:ind w:left="720"/>
-      </w:pPr>
-      <w:r>
-        <w:t>Dispersivity Lookup.xls</w:t>
-      </w:r>
-      <w:r>
-        <w:tab/>
-      </w:r>
-      <w:r>
-        <w:t>This contains one sheet that is a lookup table for soil dispersivity vs soil texture class</w:t>
-      </w:r>
-      <w:r>
-        <w:t>. It should be in the same folder as the ExcelInterface file.</w:t>
-      </w:r>
-    </w:p>
-    <w:p>
-      <w:pPr>
-        <w:ind w:left="720"/>
-      </w:pPr>
-      <w:r>
-        <w:t>TextureClass(32).dll</w:t>
-      </w:r>
-      <w:r>
-        <w:tab/>
-        <w:t>This program takes sand, silt and clay values and gives the texture class (silty clay loam, etc). It was originally written by A</w:t>
-      </w:r>
-      <w:r>
-        <w:t xml:space="preserve">ris </w:t>
-      </w:r>
-      <w:r>
-        <w:t>G</w:t>
-      </w:r>
-      <w:r>
-        <w:t xml:space="preserve">erakis, </w:t>
-      </w:r>
-      <w:r>
-        <w:t>2001</w:t>
-      </w:r>
-      <w:r>
-        <w:t xml:space="preserve"> with help from </w:t>
-      </w:r>
-      <w:r>
-        <w:t>B</w:t>
-      </w:r>
-      <w:r>
-        <w:t xml:space="preserve">rian </w:t>
-      </w:r>
-      <w:r>
-        <w:t>B</w:t>
-      </w:r>
-      <w:r>
-        <w:t>aer</w:t>
-      </w:r>
-      <w:r>
-        <w:t xml:space="preserve"> </w:t>
-      </w:r>
-    </w:p>
-    <w:p>
-      <w:pPr>
-        <w:ind w:left="720"/>
-      </w:pPr>
-      <w:r>
-        <w:t>(</w:t>
-      </w:r>
-      <w:hyperlink r:id="rId9" w:history="1">
-        <w:r>
-          <w:rPr>
-            <w:rStyle w:val="Hyperlink"/>
-          </w:rPr>
-          <w:t>https://nowlin.css.msu.edu/software/triangle_form.html</w:t>
-        </w:r>
-      </w:hyperlink>
-      <w:r>
-        <w:t>)</w:t>
-      </w:r>
-    </w:p>
-    <w:p>
-      <w:pPr>
-        <w:pStyle w:val="NoSpacing"/>
-      </w:pPr>
-      <w:r>
-        <w:t xml:space="preserve">TextureClass.dll finds the soil texture class and this is used to lookup the correct value of dispersivity in the Dispersivity lookup file. </w:t>
-      </w:r>
-    </w:p>
-    <w:p>
-      <w:pPr>
-        <w:pStyle w:val="NoSpacing"/>
-      </w:pPr>
-    </w:p>
-    <w:p>
-      <w:pPr>
-        <w:pStyle w:val="NoSpacing"/>
-      </w:pPr>
-    </w:p>
-    <w:p>
-      <w:pPr>
-        <w:pStyle w:val="NoSpacing"/>
-      </w:pPr>
-      <w:r>
-        <w:lastRenderedPageBreak/>
-        <w:t>CreateSoilFiles.exe usage:</w:t>
-      </w:r>
-    </w:p>
-    <w:p>
-      <w:pPr>
-        <w:pStyle w:val="NoSpacing"/>
-      </w:pPr>
-    </w:p>
-    <w:p>
-      <w:pPr>
-        <w:pStyle w:val="NoSpacing"/>
-      </w:pPr>
-      <w:r>
-        <w:t>The excel interface creates a batch file called grid1.bat. This is an example of the contents:</w:t>
-      </w:r>
-    </w:p>
-    <w:p>
-      <w:pPr>
-        <w:pStyle w:val="NoSpacing"/>
-      </w:pPr>
-      <w:r>
-        <w:t>D:\Maizsim07\CreateSoils\CreateSoilFiles.exe "D:\MAIZSIM07\AgMipEt\Iowa06\Iowa06.lyr" /GN Iowa06 /SN Harps</w:t>
-      </w:r>
-    </w:p>
-    <w:p>
-      <w:pPr>
-        <w:pStyle w:val="NoSpacing"/>
-      </w:pPr>
-      <w:r>
-        <w:t>del output</w:t>
-      </w:r>
-    </w:p>
-    <w:p>
-      <w:pPr>
-        <w:pStyle w:val="NoSpacing"/>
-      </w:pPr>
-      <w:r>
-        <w:t>del element_elm</w:t>
-      </w:r>
-    </w:p>
-    <w:p>
-      <w:pPr>
-        <w:pStyle w:val="NoSpacing"/>
-      </w:pPr>
-      <w:r>
-        <w:t>del grid_bnd</w:t>
-      </w:r>
-    </w:p>
-    <w:p>
-      <w:pPr>
-        <w:pStyle w:val="NoSpacing"/>
-      </w:pPr>
-      <w:r>
-        <w:t>del datagen2.dat</w:t>
-      </w:r>
-    </w:p>
-    <w:p>
-      <w:pPr>
-        <w:pStyle w:val="NoSpacing"/>
-      </w:pPr>
-      <w:r>
-        <w:t>Dir  *.*  &gt;dir.txt</w:t>
-      </w:r>
-    </w:p>
-    <w:p>
-      <w:pPr>
-        <w:pStyle w:val="NoSpacing"/>
-      </w:pPr>
-    </w:p>
-    <w:p>
-      <w:pPr>
-        <w:pStyle w:val="NoSpacing"/>
-      </w:pPr>
-      <w:r>
-        <w:t>To use CreateSoilFiles.exe on its own</w:t>
-      </w:r>
-      <w:r>
-        <w:t>:</w:t>
-      </w:r>
-    </w:p>
-    <w:p>
-      <w:pPr>
-        <w:pStyle w:val="NoSpacing"/>
-      </w:pPr>
-      <w:r>
-        <w:t xml:space="preserve">The command </w:t>
-      </w:r>
-      <w:r>
-        <w:t xml:space="preserve">(see above) </w:t>
-      </w:r>
-      <w:r>
-        <w:t xml:space="preserve">is called from the path where soil and grid files should be stored. The command line requires a fully formed path </w:t>
-      </w:r>
-      <w:r>
-        <w:t>to t</w:t>
-      </w:r>
-      <w:r>
-        <w:t xml:space="preserve">he executable’s source because the executable is in a different folder than the one where the files are created. The  input file (…lyr) also needs a fully formed path. </w:t>
-      </w:r>
-      <w:r>
-        <w:t xml:space="preserve">This makes the location of the layer file and location of the program independent of where it is run from. </w:t>
-      </w:r>
-      <w:r>
-        <w:t>The arguments GN and SN are the grid name and soil name.</w:t>
-      </w:r>
-    </w:p>
-    <w:p>
-      <w:pPr>
-        <w:pStyle w:val="NoSpacing"/>
-      </w:pPr>
-    </w:p>
-    <w:p>
-      <w:pPr>
-        <w:pStyle w:val="NoSpacing"/>
-      </w:pPr>
-      <w:r>
-        <w:t>Once the grid1.bat files are created in all the subdirectories</w:t>
-      </w:r>
-      <w:r>
-        <w:t>, you can iterate through the subdirectories and call all the grid files with this script:</w:t>
-      </w:r>
-    </w:p>
-    <w:p>
-      <w:pPr>
-        <w:pStyle w:val="NoSpacing"/>
-      </w:pPr>
-    </w:p>
-    <w:p>
-      <w:pPr>
-        <w:pStyle w:val="NoSpacing"/>
-        <w:rPr>
-          <w:i/>
-        </w:rPr>
-      </w:pPr>
-      <w:r>
-        <w:rPr>
-          <w:i/>
-        </w:rPr>
-        <w:t>for /R "d:\maizsim07\AgMipLowInputC" %%g in (.) do (</w:t>
-      </w:r>
-    </w:p>
-    <w:p>
-      <w:pPr>
-        <w:pStyle w:val="NoSpacing"/>
-        <w:rPr>
-          <w:i/>
-        </w:rPr>
-      </w:pPr>
-      <w:r>
-        <w:rPr>
-          <w:i/>
-        </w:rPr>
-        <w:t>pushd %%g</w:t>
-      </w:r>
-    </w:p>
-    <w:p>
-      <w:pPr>
-        <w:pStyle w:val="NoSpacing"/>
-        <w:rPr>
-          <w:i/>
-        </w:rPr>
-      </w:pPr>
-      <w:r>
-        <w:rPr>
-          <w:i/>
-        </w:rPr>
-        <w:t>echo now in %%g</w:t>
-      </w:r>
-    </w:p>
-    <w:p>
-      <w:pPr>
-        <w:pStyle w:val="NoSpacing"/>
-        <w:rPr>
-          <w:i/>
-        </w:rPr>
-      </w:pPr>
-      <w:r>
-        <w:rPr>
-          <w:i/>
-        </w:rPr>
-        <w:t>grid1.bat</w:t>
-      </w:r>
-    </w:p>
-    <w:p>
-      <w:pPr>
-        <w:pStyle w:val="NoSpacing"/>
-        <w:rPr>
-          <w:i/>
-        </w:rPr>
-      </w:pPr>
-      <w:r>
-        <w:rPr>
-          <w:i/>
-        </w:rPr>
-        <w:t>popd</w:t>
-      </w:r>
-    </w:p>
-    <w:p>
-      <w:pPr>
-        <w:pStyle w:val="NoSpacing"/>
-        <w:rPr>
-          <w:i/>
-        </w:rPr>
-      </w:pPr>
-      <w:r>
-        <w:rPr>
-          <w:i/>
-        </w:rPr>
-        <w:t>)</w:t>
-      </w:r>
-    </w:p>
-    <w:p>
-      <w:pPr>
-        <w:pStyle w:val="NoSpacing"/>
-      </w:pPr>
-    </w:p>
-    <w:p>
-      <w:pPr>
-        <w:pStyle w:val="NoSpacing"/>
-      </w:pPr>
-      <w:r>
-        <w:t>Save this into a file called</w:t>
-      </w:r>
-      <w:r>
-        <w:t>,</w:t>
-      </w:r>
-      <w:r>
-        <w:t xml:space="preserve"> for example, RunGridBatchFiles.bat</w:t>
-      </w:r>
-    </w:p>
-    <w:p>
-      <w:r>
-        <w:t>Substitute your file structure for “D:\maizsim07\AgMipLowInputC”</w:t>
-      </w:r>
-    </w:p>
-    <w:p>
-      <w:r>
-        <w:t>Run the batch file from the root directory (D:\maizsim07 \AgmipLowInputC) in this case).</w:t>
-      </w:r>
-    </w:p>
-    <w:p/>
-    <w:p>
-      <w:r>
-        <w:t>Excel file sheets (tables)</w:t>
-      </w:r>
-    </w:p>
-    <w:p>
-      <w:r>
-        <w:t>The first sheet</w:t>
-      </w:r>
-      <w:r>
-        <w:t xml:space="preserve"> is the Description. This sheet contains the id’s that link the various tables and are used for lookup. </w:t>
-      </w:r>
-      <w:r>
-        <w:t xml:space="preserve">The number of rows in this table has to be equal to the number of simulations to be carried out. </w:t>
-      </w:r>
-      <w:r>
-        <w:t xml:space="preserve">Also, the filenames for the </w:t>
-      </w:r>
-      <w:r>
-        <w:t>maizsim input</w:t>
-      </w:r>
-      <w:r>
-        <w:t xml:space="preserve"> files </w:t>
-      </w:r>
-      <w:r>
-        <w:t xml:space="preserve">(output by the excel interface) </w:t>
-      </w:r>
-      <w:r>
-        <w:t>can be spe</w:t>
-      </w:r>
-      <w:r>
-        <w:t>ci</w:t>
-      </w:r>
-      <w:r>
-        <w:t xml:space="preserve">fied here. </w:t>
-      </w:r>
-    </w:p>
-    <w:p>
-      <w:r>
-        <w:t xml:space="preserve">The ID is the main </w:t>
-      </w:r>
-      <w:r>
-        <w:t xml:space="preserve">identifier and there is one for each simulation. There is no requirement other than each is unique. </w:t>
-      </w:r>
-    </w:p>
-    <w:p/>
-    <w:p>
-      <w:r>
-        <w:t xml:space="preserve">The linkages </w:t>
-      </w:r>
-      <w:r>
-        <w:t xml:space="preserve">among the rows of data in the sheets </w:t>
-      </w:r>
-      <w:r>
-        <w:t>are as follows</w:t>
-      </w:r>
-      <w:r>
-        <w:t>:</w:t>
-      </w:r>
-    </w:p>
-    <w:p>
-      <w:r>
-        <w:t xml:space="preserve"> </w:t>
-      </w:r>
-      <w:r>
-        <w:t>[Description]</w:t>
-      </w:r>
-      <w:r>
-        <w:t>WeatherID</w:t>
-      </w:r>
-      <w:r>
-        <w:tab/>
-      </w:r>
-    </w:p>
-    <w:p>
-      <w:r>
-        <w:lastRenderedPageBreak/>
-        <w:t>[Description]</w:t>
-      </w:r>
-      <w:r>
-        <w:t>ClimateID</w:t>
-      </w:r>
-      <w:r>
-        <w:tab/>
-        <w:t>[Climate]ClimateID</w:t>
-      </w:r>
-    </w:p>
-    <w:p>
-      <w:r>
-        <w:t>[Description]</w:t>
-      </w:r>
-      <w:r>
-        <w:t>SoilFIle</w:t>
-      </w:r>
-      <w:r>
-        <w:tab/>
-        <w:t xml:space="preserve"> [Soil]SoilName</w:t>
-      </w:r>
+        <w:t xml:space="preserve"> [Soil]</w:t>
+      </w:r>
+      <w:proofErr w:type="spellStart"/>
+      <w:r>
+        <w:t>SoilName</w:t>
+      </w:r>
+      <w:proofErr w:type="spellEnd"/>
     </w:p>
     <w:p>
       <w:r>
@@ -1981,8 +2725,13 @@
       </w:r>
       <w:r>
         <w:tab/>
-        <w:t>[Biology]BiologyID</w:t>
-      </w:r>
+        <w:t>[Biology]</w:t>
+      </w:r>
+      <w:proofErr w:type="spellStart"/>
+      <w:r>
+        <w:t>BiologyID</w:t>
+      </w:r>
+      <w:proofErr w:type="spellEnd"/>
     </w:p>
     <w:p>
       <w:r>
@@ -2145,7 +2894,23 @@
                 <w:rFonts w:ascii="Calibri" w:eastAsia="Times New Roman" w:hAnsi="Calibri" w:cs="Times New Roman"/>
                 <w:color w:val="000000"/>
               </w:rPr>
-              <w:t>Main Identifyer – a key to relate to variables in other tables</w:t>
+              <w:t xml:space="preserve">Main </w:t>
+            </w:r>
+            <w:proofErr w:type="spellStart"/>
+            <w:r>
+              <w:rPr>
+                <w:rFonts w:ascii="Calibri" w:eastAsia="Times New Roman" w:hAnsi="Calibri" w:cs="Times New Roman"/>
+                <w:color w:val="000000"/>
+              </w:rPr>
+              <w:t>Identifyer</w:t>
+            </w:r>
+            <w:proofErr w:type="spellEnd"/>
+            <w:r>
+              <w:rPr>
+                <w:rFonts w:ascii="Calibri" w:eastAsia="Times New Roman" w:hAnsi="Calibri" w:cs="Times New Roman"/>
+                <w:color w:val="000000"/>
+              </w:rPr>
+              <w:t xml:space="preserve"> – a key to relate to variables in other tables</w:t>
             </w:r>
           </w:p>
         </w:tc>
@@ -2176,6 +2941,7 @@
                 <w:color w:val="000000"/>
               </w:rPr>
             </w:pPr>
+            <w:proofErr w:type="spellStart"/>
             <w:r>
               <w:rPr>
                 <w:rFonts w:ascii="Calibri" w:eastAsia="Times New Roman" w:hAnsi="Calibri" w:cs="Times New Roman"/>
@@ -2183,6 +2949,7 @@
               </w:rPr>
               <w:t>WeatherID</w:t>
             </w:r>
+            <w:proofErr w:type="spellEnd"/>
           </w:p>
         </w:tc>
         <w:tc>
@@ -2302,6 +3069,7 @@
                 <w:color w:val="000000"/>
               </w:rPr>
             </w:pPr>
+            <w:proofErr w:type="spellStart"/>
             <w:r>
               <w:rPr>
                 <w:rFonts w:ascii="Calibri" w:eastAsia="Times New Roman" w:hAnsi="Calibri" w:cs="Times New Roman"/>
@@ -2309,6 +3077,7 @@
               </w:rPr>
               <w:t>VarietyFIle</w:t>
             </w:r>
+            <w:proofErr w:type="spellEnd"/>
           </w:p>
         </w:tc>
         <w:tc>
@@ -2365,6 +3134,7 @@
                 <w:color w:val="000000"/>
               </w:rPr>
             </w:pPr>
+            <w:proofErr w:type="spellStart"/>
             <w:r>
               <w:rPr>
                 <w:rFonts w:ascii="Calibri" w:eastAsia="Times New Roman" w:hAnsi="Calibri" w:cs="Times New Roman"/>
@@ -2372,6 +3142,7 @@
               </w:rPr>
               <w:t>SOilName</w:t>
             </w:r>
+            <w:proofErr w:type="spellEnd"/>
           </w:p>
         </w:tc>
         <w:tc>
@@ -2428,6 +3199,7 @@
                 <w:color w:val="000000"/>
               </w:rPr>
             </w:pPr>
+            <w:proofErr w:type="spellStart"/>
             <w:r>
               <w:rPr>
                 <w:rFonts w:ascii="Calibri" w:eastAsia="Times New Roman" w:hAnsi="Calibri" w:cs="Times New Roman"/>
@@ -2435,6 +3207,7 @@
               </w:rPr>
               <w:t>SOilFile</w:t>
             </w:r>
+            <w:proofErr w:type="spellEnd"/>
           </w:p>
         </w:tc>
         <w:tc>
@@ -2491,13 +3264,16 @@
                 <w:color w:val="000000"/>
               </w:rPr>
             </w:pPr>
-            <w:r>
-              <w:rPr>
-                <w:rFonts w:ascii="Calibri" w:eastAsia="Times New Roman" w:hAnsi="Calibri" w:cs="Times New Roman"/>
-                <w:color w:val="000000"/>
-              </w:rPr>
+            <w:proofErr w:type="spellStart"/>
+            <w:r>
+              <w:rPr>
+                <w:rFonts w:ascii="Calibri" w:eastAsia="Times New Roman" w:hAnsi="Calibri" w:cs="Times New Roman"/>
+                <w:color w:val="000000"/>
+              </w:rPr>
+              <w:lastRenderedPageBreak/>
               <w:t>weatherfilename</w:t>
             </w:r>
+            <w:proofErr w:type="spellEnd"/>
           </w:p>
         </w:tc>
         <w:tc>
@@ -2554,6 +3330,7 @@
                 <w:color w:val="000000"/>
               </w:rPr>
             </w:pPr>
+            <w:proofErr w:type="spellStart"/>
             <w:r>
               <w:rPr>
                 <w:rFonts w:ascii="Calibri" w:eastAsia="Times New Roman" w:hAnsi="Calibri" w:cs="Times New Roman"/>
@@ -2561,6 +3338,7 @@
               </w:rPr>
               <w:t>climatefile</w:t>
             </w:r>
+            <w:proofErr w:type="spellEnd"/>
           </w:p>
         </w:tc>
         <w:tc>
@@ -2617,6 +3395,7 @@
                 <w:color w:val="000000"/>
               </w:rPr>
             </w:pPr>
+            <w:proofErr w:type="spellStart"/>
             <w:r>
               <w:rPr>
                 <w:rFonts w:ascii="Calibri" w:eastAsia="Times New Roman" w:hAnsi="Calibri" w:cs="Times New Roman"/>
@@ -2624,6 +3403,7 @@
               </w:rPr>
               <w:t>climateID</w:t>
             </w:r>
+            <w:proofErr w:type="spellEnd"/>
           </w:p>
         </w:tc>
         <w:tc>
@@ -2649,7 +3429,23 @@
                 <w:rFonts w:ascii="Calibri" w:eastAsia="Times New Roman" w:hAnsi="Calibri" w:cs="Times New Roman"/>
                 <w:color w:val="000000"/>
               </w:rPr>
-              <w:t>Row in climate file with data – one site can have different climateID’s if the climate data are different.</w:t>
+              <w:t xml:space="preserve">Row in climate file with data – one site can have different </w:t>
+            </w:r>
+            <w:proofErr w:type="spellStart"/>
+            <w:r>
+              <w:rPr>
+                <w:rFonts w:ascii="Calibri" w:eastAsia="Times New Roman" w:hAnsi="Calibri" w:cs="Times New Roman"/>
+                <w:color w:val="000000"/>
+              </w:rPr>
+              <w:t>climateID’s</w:t>
+            </w:r>
+            <w:proofErr w:type="spellEnd"/>
+            <w:r>
+              <w:rPr>
+                <w:rFonts w:ascii="Calibri" w:eastAsia="Times New Roman" w:hAnsi="Calibri" w:cs="Times New Roman"/>
+                <w:color w:val="000000"/>
+              </w:rPr>
+              <w:t xml:space="preserve"> if the climate data are different.</w:t>
             </w:r>
           </w:p>
         </w:tc>
@@ -2712,7 +3508,39 @@
                 <w:rFonts w:ascii="Calibri" w:eastAsia="Times New Roman" w:hAnsi="Calibri" w:cs="Times New Roman"/>
                 <w:color w:val="000000"/>
               </w:rPr>
-              <w:t>Same as site – a name for a location with a lat – lon value</w:t>
+              <w:t xml:space="preserve">Same as site – a name for a location with a </w:t>
+            </w:r>
+            <w:proofErr w:type="spellStart"/>
+            <w:r>
+              <w:rPr>
+                <w:rFonts w:ascii="Calibri" w:eastAsia="Times New Roman" w:hAnsi="Calibri" w:cs="Times New Roman"/>
+                <w:color w:val="000000"/>
+              </w:rPr>
+              <w:t>lat</w:t>
+            </w:r>
+            <w:proofErr w:type="spellEnd"/>
+            <w:r>
+              <w:rPr>
+                <w:rFonts w:ascii="Calibri" w:eastAsia="Times New Roman" w:hAnsi="Calibri" w:cs="Times New Roman"/>
+                <w:color w:val="000000"/>
+              </w:rPr>
+              <w:t xml:space="preserve"> – </w:t>
+            </w:r>
+            <w:proofErr w:type="spellStart"/>
+            <w:r>
+              <w:rPr>
+                <w:rFonts w:ascii="Calibri" w:eastAsia="Times New Roman" w:hAnsi="Calibri" w:cs="Times New Roman"/>
+                <w:color w:val="000000"/>
+              </w:rPr>
+              <w:t>lon</w:t>
+            </w:r>
+            <w:proofErr w:type="spellEnd"/>
+            <w:r>
+              <w:rPr>
+                <w:rFonts w:ascii="Calibri" w:eastAsia="Times New Roman" w:hAnsi="Calibri" w:cs="Times New Roman"/>
+                <w:color w:val="000000"/>
+              </w:rPr>
+              <w:t xml:space="preserve"> value</w:t>
             </w:r>
           </w:p>
         </w:tc>
@@ -2743,6 +3571,7 @@
                 <w:color w:val="000000"/>
               </w:rPr>
             </w:pPr>
+            <w:proofErr w:type="spellStart"/>
             <w:r>
               <w:rPr>
                 <w:rFonts w:ascii="Calibri" w:eastAsia="Times New Roman" w:hAnsi="Calibri" w:cs="Times New Roman"/>
@@ -2750,6 +3579,7 @@
               </w:rPr>
               <w:t>NitrogenFIle</w:t>
             </w:r>
+            <w:proofErr w:type="spellEnd"/>
           </w:p>
         </w:tc>
         <w:tc>
@@ -2995,6 +3825,7 @@
                 <w:color w:val="000000"/>
               </w:rPr>
             </w:pPr>
+            <w:proofErr w:type="spellStart"/>
             <w:r>
               <w:rPr>
                 <w:rFonts w:ascii="Calibri" w:eastAsia="Times New Roman" w:hAnsi="Calibri" w:cs="Times New Roman"/>
@@ -3002,6 +3833,7 @@
               </w:rPr>
               <w:t>longName</w:t>
             </w:r>
+            <w:proofErr w:type="spellEnd"/>
           </w:p>
         </w:tc>
         <w:tc>
@@ -3027,8 +3859,17 @@
                 <w:rFonts w:ascii="Calibri" w:eastAsia="Times New Roman" w:hAnsi="Calibri" w:cs="Times New Roman"/>
                 <w:color w:val="000000"/>
               </w:rPr>
-              <w:t>Optional – used by external progams</w:t>
-            </w:r>
+              <w:t xml:space="preserve">Optional – used by external </w:t>
+            </w:r>
+            <w:proofErr w:type="spellStart"/>
+            <w:r>
+              <w:rPr>
+                <w:rFonts w:ascii="Calibri" w:eastAsia="Times New Roman" w:hAnsi="Calibri" w:cs="Times New Roman"/>
+                <w:color w:val="000000"/>
+              </w:rPr>
+              <w:t>progams</w:t>
+            </w:r>
+            <w:proofErr w:type="spellEnd"/>
           </w:p>
         </w:tc>
       </w:tr>
@@ -3164,6 +4005,7 @@
                 <w:color w:val="000000"/>
               </w:rPr>
             </w:pPr>
+            <w:proofErr w:type="spellStart"/>
             <w:r>
               <w:rPr>
                 <w:rFonts w:ascii="Calibri" w:eastAsia="Times New Roman" w:hAnsi="Calibri" w:cs="Times New Roman"/>
@@ -3171,6 +4013,7 @@
               </w:rPr>
               <w:t>ClimateID</w:t>
             </w:r>
+            <w:proofErr w:type="spellEnd"/>
           </w:p>
         </w:tc>
         <w:tc>
@@ -3371,12 +4214,21 @@
                 <w:color w:val="000000"/>
               </w:rPr>
             </w:pPr>
-            <w:r>
-              <w:rPr>
-                <w:rFonts w:ascii="Calibri" w:eastAsia="Times New Roman" w:hAnsi="Calibri" w:cs="Times New Roman"/>
-                <w:color w:val="000000"/>
-              </w:rPr>
-              <w:t>Latitute (degree, minute)</w:t>
+            <w:proofErr w:type="spellStart"/>
+            <w:r>
+              <w:rPr>
+                <w:rFonts w:ascii="Calibri" w:eastAsia="Times New Roman" w:hAnsi="Calibri" w:cs="Times New Roman"/>
+                <w:color w:val="000000"/>
+              </w:rPr>
+              <w:t>Latitute</w:t>
+            </w:r>
+            <w:proofErr w:type="spellEnd"/>
+            <w:r>
+              <w:rPr>
+                <w:rFonts w:ascii="Calibri" w:eastAsia="Times New Roman" w:hAnsi="Calibri" w:cs="Times New Roman"/>
+                <w:color w:val="000000"/>
+              </w:rPr>
+              <w:t xml:space="preserve"> (degree, minute)</w:t>
             </w:r>
           </w:p>
         </w:tc>
@@ -3524,6 +4376,7 @@
                 <w:color w:val="000000"/>
               </w:rPr>
             </w:pPr>
+            <w:proofErr w:type="spellStart"/>
             <w:r>
               <w:rPr>
                 <w:rFonts w:ascii="Calibri" w:eastAsia="Times New Roman" w:hAnsi="Calibri" w:cs="Times New Roman"/>
@@ -3531,6 +4384,7 @@
               </w:rPr>
               <w:t>DailyBulb</w:t>
             </w:r>
+            <w:proofErr w:type="spellEnd"/>
           </w:p>
         </w:tc>
         <w:tc>
@@ -3628,6 +4482,7 @@
                 <w:color w:val="000000"/>
               </w:rPr>
             </w:pPr>
+            <w:proofErr w:type="spellStart"/>
             <w:r>
               <w:rPr>
                 <w:rFonts w:ascii="Calibri" w:eastAsia="Times New Roman" w:hAnsi="Calibri" w:cs="Times New Roman"/>
@@ -3635,6 +4490,7 @@
               </w:rPr>
               <w:t>DailyWInd</w:t>
             </w:r>
+            <w:proofErr w:type="spellEnd"/>
           </w:p>
         </w:tc>
         <w:tc>
@@ -3732,6 +4588,7 @@
                 <w:color w:val="000000"/>
               </w:rPr>
             </w:pPr>
+            <w:proofErr w:type="spellStart"/>
             <w:r>
               <w:rPr>
                 <w:rFonts w:ascii="Calibri" w:eastAsia="Times New Roman" w:hAnsi="Calibri" w:cs="Times New Roman"/>
@@ -3739,6 +4596,7 @@
               </w:rPr>
               <w:t>RainIntensity</w:t>
             </w:r>
+            <w:proofErr w:type="spellEnd"/>
           </w:p>
         </w:tc>
         <w:tc>
@@ -3822,6 +4680,7 @@
                 <w:color w:val="000000"/>
               </w:rPr>
             </w:pPr>
+            <w:proofErr w:type="spellStart"/>
             <w:r>
               <w:rPr>
                 <w:rFonts w:ascii="Calibri" w:eastAsia="Times New Roman" w:hAnsi="Calibri" w:cs="Times New Roman"/>
@@ -3829,6 +4688,7 @@
               </w:rPr>
               <w:t>DailyConc</w:t>
             </w:r>
+            <w:proofErr w:type="spellEnd"/>
           </w:p>
         </w:tc>
         <w:tc>
@@ -4009,6 +4869,7 @@
                 <w:color w:val="000000"/>
               </w:rPr>
             </w:pPr>
+            <w:proofErr w:type="spellStart"/>
             <w:r>
               <w:rPr>
                 <w:rFonts w:ascii="Calibri" w:eastAsia="Times New Roman" w:hAnsi="Calibri" w:cs="Times New Roman"/>
@@ -4016,6 +4877,7 @@
               </w:rPr>
               <w:t>RelHumid</w:t>
             </w:r>
+            <w:proofErr w:type="spellEnd"/>
           </w:p>
         </w:tc>
         <w:tc>
@@ -4175,6 +5037,7 @@
                 <w:color w:val="000000"/>
               </w:rPr>
             </w:pPr>
+            <w:proofErr w:type="spellStart"/>
             <w:r>
               <w:rPr>
                 <w:rFonts w:ascii="Calibri" w:eastAsia="Times New Roman" w:hAnsi="Calibri" w:cs="Times New Roman"/>
@@ -4182,6 +5045,7 @@
               </w:rPr>
               <w:t>Bsolar</w:t>
             </w:r>
+            <w:proofErr w:type="spellEnd"/>
           </w:p>
         </w:tc>
         <w:tc>
@@ -4279,6 +5143,7 @@
                 <w:color w:val="000000"/>
               </w:rPr>
             </w:pPr>
+            <w:proofErr w:type="spellStart"/>
             <w:r>
               <w:rPr>
                 <w:rFonts w:ascii="Calibri" w:eastAsia="Times New Roman" w:hAnsi="Calibri" w:cs="Times New Roman"/>
@@ -4286,6 +5151,7 @@
               </w:rPr>
               <w:t>Btemp</w:t>
             </w:r>
+            <w:proofErr w:type="spellEnd"/>
           </w:p>
         </w:tc>
         <w:tc>
@@ -4369,6 +5235,7 @@
                 <w:color w:val="000000"/>
               </w:rPr>
             </w:pPr>
+            <w:proofErr w:type="spellStart"/>
             <w:r>
               <w:rPr>
                 <w:rFonts w:ascii="Calibri" w:eastAsia="Times New Roman" w:hAnsi="Calibri" w:cs="Times New Roman"/>
@@ -4376,6 +5243,7 @@
               </w:rPr>
               <w:t>Atemp</w:t>
             </w:r>
+            <w:proofErr w:type="spellEnd"/>
           </w:p>
         </w:tc>
         <w:tc>
@@ -4459,6 +5327,7 @@
                 <w:color w:val="000000"/>
               </w:rPr>
             </w:pPr>
+            <w:proofErr w:type="spellStart"/>
             <w:r>
               <w:rPr>
                 <w:rFonts w:ascii="Calibri" w:eastAsia="Times New Roman" w:hAnsi="Calibri" w:cs="Times New Roman"/>
@@ -4466,6 +5335,7 @@
               </w:rPr>
               <w:t>Erain</w:t>
             </w:r>
+            <w:proofErr w:type="spellEnd"/>
           </w:p>
         </w:tc>
         <w:tc>
@@ -4491,7 +5361,23 @@
                 <w:rFonts w:ascii="Calibri" w:eastAsia="Times New Roman" w:hAnsi="Calibri" w:cs="Times New Roman"/>
                 <w:color w:val="000000"/>
               </w:rPr>
-              <w:t>Conversion of rain values to cm (if rain is input as mm then Erain is 0.1)</w:t>
+              <w:t xml:space="preserve">Conversion of rain values to cm (if rain is input as mm then </w:t>
+            </w:r>
+            <w:proofErr w:type="spellStart"/>
+            <w:r>
+              <w:rPr>
+                <w:rFonts w:ascii="Calibri" w:eastAsia="Times New Roman" w:hAnsi="Calibri" w:cs="Times New Roman"/>
+                <w:color w:val="000000"/>
+              </w:rPr>
+              <w:t>Erain</w:t>
+            </w:r>
+            <w:proofErr w:type="spellEnd"/>
+            <w:r>
+              <w:rPr>
+                <w:rFonts w:ascii="Calibri" w:eastAsia="Times New Roman" w:hAnsi="Calibri" w:cs="Times New Roman"/>
+                <w:color w:val="000000"/>
+              </w:rPr>
+              <w:t xml:space="preserve"> is 0.1)</w:t>
             </w:r>
           </w:p>
         </w:tc>
@@ -4549,6 +5435,7 @@
                 <w:color w:val="000000"/>
               </w:rPr>
             </w:pPr>
+            <w:proofErr w:type="spellStart"/>
             <w:r>
               <w:rPr>
                 <w:rFonts w:ascii="Calibri" w:eastAsia="Times New Roman" w:hAnsi="Calibri" w:cs="Times New Roman"/>
@@ -4556,6 +5443,7 @@
               </w:rPr>
               <w:t>BWInd</w:t>
             </w:r>
+            <w:proofErr w:type="spellEnd"/>
           </w:p>
         </w:tc>
         <w:tc>
@@ -4595,8 +5483,17 @@
                 <w:rFonts w:ascii="Calibri" w:eastAsia="Times New Roman" w:hAnsi="Calibri" w:cs="Times New Roman"/>
                 <w:color w:val="000000"/>
               </w:rPr>
-              <w:t xml:space="preserve">  km/hr</w:t>
-            </w:r>
+              <w:t xml:space="preserve">  km/</w:t>
+            </w:r>
+            <w:proofErr w:type="spellStart"/>
+            <w:r>
+              <w:rPr>
+                <w:rFonts w:ascii="Calibri" w:eastAsia="Times New Roman" w:hAnsi="Calibri" w:cs="Times New Roman"/>
+                <w:color w:val="000000"/>
+              </w:rPr>
+              <w:t>hr</w:t>
+            </w:r>
+            <w:proofErr w:type="spellEnd"/>
           </w:p>
         </w:tc>
         <w:tc>
@@ -4685,7 +5582,39 @@
                 <w:rFonts w:ascii="Calibri" w:eastAsia="Times New Roman" w:hAnsi="Calibri" w:cs="Times New Roman"/>
                 <w:color w:val="000000"/>
               </w:rPr>
-              <w:t>Conversion factor for verage rainfall intensity rate (cm/hr) – keep as 1</w:t>
+              <w:t xml:space="preserve">Conversion factor for </w:t>
+            </w:r>
+            <w:proofErr w:type="spellStart"/>
+            <w:r>
+              <w:rPr>
+                <w:rFonts w:ascii="Calibri" w:eastAsia="Times New Roman" w:hAnsi="Calibri" w:cs="Times New Roman"/>
+                <w:color w:val="000000"/>
+              </w:rPr>
+              <w:t>verage</w:t>
+            </w:r>
+            <w:proofErr w:type="spellEnd"/>
+            <w:r>
+              <w:rPr>
+                <w:rFonts w:ascii="Calibri" w:eastAsia="Times New Roman" w:hAnsi="Calibri" w:cs="Times New Roman"/>
+                <w:color w:val="000000"/>
+              </w:rPr>
+              <w:t xml:space="preserve"> rainfall intensity rate (cm/</w:t>
+            </w:r>
+            <w:proofErr w:type="spellStart"/>
+            <w:r>
+              <w:rPr>
+                <w:rFonts w:ascii="Calibri" w:eastAsia="Times New Roman" w:hAnsi="Calibri" w:cs="Times New Roman"/>
+                <w:color w:val="000000"/>
+              </w:rPr>
+              <w:t>hr</w:t>
+            </w:r>
+            <w:proofErr w:type="spellEnd"/>
+            <w:r>
+              <w:rPr>
+                <w:rFonts w:ascii="Calibri" w:eastAsia="Times New Roman" w:hAnsi="Calibri" w:cs="Times New Roman"/>
+                <w:color w:val="000000"/>
+              </w:rPr>
+              <w:t>) – keep as 1</w:t>
             </w:r>
           </w:p>
         </w:tc>
@@ -4743,6 +5672,7 @@
                 <w:color w:val="000000"/>
               </w:rPr>
             </w:pPr>
+            <w:proofErr w:type="spellStart"/>
             <w:r>
               <w:rPr>
                 <w:rFonts w:ascii="Calibri" w:eastAsia="Times New Roman" w:hAnsi="Calibri" w:cs="Times New Roman"/>
@@ -4750,6 +5680,7 @@
               </w:rPr>
               <w:t>AvgWind</w:t>
             </w:r>
+            <w:proofErr w:type="spellEnd"/>
           </w:p>
         </w:tc>
         <w:tc>
@@ -4775,7 +5706,23 @@
                 <w:rFonts w:ascii="Calibri" w:eastAsia="Times New Roman" w:hAnsi="Calibri" w:cs="Times New Roman"/>
                 <w:color w:val="000000"/>
               </w:rPr>
-              <w:t>Average wind (Km/hr)</w:t>
+              <w:t>Average wind (Km/</w:t>
+            </w:r>
+            <w:proofErr w:type="spellStart"/>
+            <w:r>
+              <w:rPr>
+                <w:rFonts w:ascii="Calibri" w:eastAsia="Times New Roman" w:hAnsi="Calibri" w:cs="Times New Roman"/>
+                <w:color w:val="000000"/>
+              </w:rPr>
+              <w:t>hr</w:t>
+            </w:r>
+            <w:proofErr w:type="spellEnd"/>
+            <w:r>
+              <w:rPr>
+                <w:rFonts w:ascii="Calibri" w:eastAsia="Times New Roman" w:hAnsi="Calibri" w:cs="Times New Roman"/>
+                <w:color w:val="000000"/>
+              </w:rPr>
+              <w:t>)</w:t>
             </w:r>
           </w:p>
         </w:tc>
@@ -4833,6 +5780,7 @@
                 <w:color w:val="000000"/>
               </w:rPr>
             </w:pPr>
+            <w:proofErr w:type="spellStart"/>
             <w:r>
               <w:rPr>
                 <w:rFonts w:ascii="Calibri" w:eastAsia="Times New Roman" w:hAnsi="Calibri" w:cs="Times New Roman"/>
@@ -4840,6 +5788,7 @@
               </w:rPr>
               <w:t>AvgRainRate</w:t>
             </w:r>
+            <w:proofErr w:type="spellEnd"/>
           </w:p>
         </w:tc>
         <w:tc>
@@ -4865,8 +5814,17 @@
                 <w:rFonts w:ascii="Calibri" w:eastAsia="Times New Roman" w:hAnsi="Calibri" w:cs="Times New Roman"/>
                 <w:color w:val="000000"/>
               </w:rPr>
-              <w:t>Average rainfall rate (used for daily data) cm/hr</w:t>
-            </w:r>
+              <w:t>Average rainfall rate (used for daily data) cm/</w:t>
+            </w:r>
+            <w:proofErr w:type="spellStart"/>
+            <w:r>
+              <w:rPr>
+                <w:rFonts w:ascii="Calibri" w:eastAsia="Times New Roman" w:hAnsi="Calibri" w:cs="Times New Roman"/>
+                <w:color w:val="000000"/>
+              </w:rPr>
+              <w:t>hr</w:t>
+            </w:r>
+            <w:proofErr w:type="spellEnd"/>
           </w:p>
         </w:tc>
         <w:tc>
@@ -4923,6 +5881,7 @@
                 <w:color w:val="000000"/>
               </w:rPr>
             </w:pPr>
+            <w:proofErr w:type="spellStart"/>
             <w:r>
               <w:rPr>
                 <w:rFonts w:ascii="Calibri" w:eastAsia="Times New Roman" w:hAnsi="Calibri" w:cs="Times New Roman"/>
@@ -4930,6 +5889,7 @@
               </w:rPr>
               <w:t>ChemCOnc</w:t>
             </w:r>
+            <w:proofErr w:type="spellEnd"/>
           </w:p>
         </w:tc>
         <w:tc>
@@ -5197,25 +6157,65 @@
     </w:p>
     <w:p>
       <w:r>
-        <w:t>The maizsim path is the path where the 2dsoil.exe file exists, usually the same as the root path</w:t>
-      </w:r>
-    </w:p>
-    <w:p>
-      <w:r>
         <w:lastRenderedPageBreak/>
-        <w:t>Create soils and Excel interface are the locations of the CreateSoilFiles.exe and the excel interface file (read plant filesV4.xlsm).</w:t>
+        <w:t xml:space="preserve">The </w:t>
+      </w:r>
+      <w:proofErr w:type="spellStart"/>
+      <w:r>
+        <w:t>maizsim</w:t>
+      </w:r>
+      <w:proofErr w:type="spellEnd"/>
+      <w:r>
+        <w:t xml:space="preserve"> path is the path where the 2</w:t>
+      </w:r>
+      <w:r>
+        <w:t>DMAIZSIM</w:t>
+      </w:r>
+      <w:r>
+        <w:t xml:space="preserve">.exe </w:t>
+      </w:r>
+      <w:r>
+        <w:t xml:space="preserve"> and MAIZSIM.dll </w:t>
+      </w:r>
+      <w:r>
+        <w:t>file</w:t>
+      </w:r>
+      <w:r>
+        <w:t>s</w:t>
+      </w:r>
+      <w:r>
+        <w:t xml:space="preserve"> exist, usually the same as the root path</w:t>
+      </w:r>
+    </w:p>
+    <w:p>
+      <w:r>
+        <w:t>Create soils and Excel interface are the locations of the CreateSoilFiles.exe and the excel interface file (read plant filesV</w:t>
+      </w:r>
+      <w:r>
+        <w:t>6</w:t>
+      </w:r>
+      <w:r>
+        <w:t>.xlsm</w:t>
+      </w:r>
+      <w:r>
+        <w:t xml:space="preserve"> or read plant FilesV8.xlsm</w:t>
+      </w:r>
+      <w:r>
+        <w:t>).</w:t>
+      </w:r>
+      <w:r>
+        <w:t xml:space="preserve"> the V8 version works with the mulch version of 2DMAIZSIM. The input excel file works with both versions of the macros. </w:t>
+      </w:r>
+    </w:p>
+    <w:p>
+      <w:r>
+        <w:t>The Weather CSV File Folder is the folder that contains the CSV file with weather data. The format of this file is below. The same format is used for daily and hourly data.</w:t>
       </w:r>
     </w:p>
     <w:p>
       <w:r>
         <w:t xml:space="preserve">If you click the select ID’s and run macros button, the column C will fill with ID’s and a selection window will open allowing you to select one or more of the sims to run. </w:t>
       </w:r>
-      <w:r>
-        <w:t>The ‘Run Macros for all ID’s’ is not fully functional yet.</w:t>
-      </w:r>
-      <w:r>
-        <w:t xml:space="preserve">  </w:t>
-      </w:r>
     </w:p>
     <w:p/>
     <w:p>
@@ -5224,22 +6224,21 @@
           <w:noProof/>
         </w:rPr>
         <w:drawing>
-          <wp:inline distT="0" distB="0" distL="0" distR="0" wp14:anchorId="14E45762" wp14:editId="419102BB">
-            <wp:extent cx="5943600" cy="2499995"/>
+          <wp:inline distT="114300" distB="114300" distL="114300" distR="114300" wp14:anchorId="273CA68E" wp14:editId="5CCE55A6">
+            <wp:extent cx="5876925" cy="2130722"/>
             <wp:effectExtent l="0" t="0" r="0" b="0"/>
-            <wp:docPr id="1" name="Picture 1"/>
-            <wp:cNvGraphicFramePr>
-              <a:graphicFrameLocks xmlns:a="http://schemas.openxmlformats.org/drawingml/2006/main" noChangeAspect="1"/>
-            </wp:cNvGraphicFramePr>
+            <wp:docPr id="12" name="image8.png"/>
+            <wp:cNvGraphicFramePr/>
             <a:graphic xmlns:a="http://schemas.openxmlformats.org/drawingml/2006/main">
               <a:graphicData uri="http://schemas.openxmlformats.org/drawingml/2006/picture">
                 <pic:pic xmlns:pic="http://schemas.openxmlformats.org/drawingml/2006/picture">
                   <pic:nvPicPr>
-                    <pic:cNvPr id="1" name=""/>
-                    <pic:cNvPicPr/>
+                    <pic:cNvPr id="0" name="image8.png"/>
+                    <pic:cNvPicPr preferRelativeResize="0"/>
                   </pic:nvPicPr>
                   <pic:blipFill>
                     <a:blip r:embed="rId10"/>
+                    <a:srcRect/>
                     <a:stretch>
                       <a:fillRect/>
                     </a:stretch>
@@ -5247,11 +6246,12 @@
                   <pic:spPr>
                     <a:xfrm>
                       <a:off x="0" y="0"/>
-                      <a:ext cx="5943600" cy="2499995"/>
+                      <a:ext cx="5876925" cy="2130722"/>
                     </a:xfrm>
                     <a:prstGeom prst="rect">
                       <a:avLst/>
                     </a:prstGeom>
+                    <a:ln/>
                   </pic:spPr>
                 </pic:pic>
               </a:graphicData>
@@ -5261,10 +6261,21 @@
       </w:r>
     </w:p>
     <w:p/>
-    <w:p/>
-    <w:p>
-      <w:r>
-        <w:t>Here the base folder is D:\maizsim07\AgmipLowInputC_2 and the interface created the paths BEOU1401, etc and filled them with the input files.</w:t>
+    <w:p>
+      <w:pPr>
+        <w:rPr>
+          <w:b/>
+          <w:sz w:val="24"/>
+          <w:szCs w:val="24"/>
+        </w:rPr>
+      </w:pPr>
+      <w:r>
+        <w:rPr>
+          <w:b/>
+          <w:sz w:val="24"/>
+          <w:szCs w:val="24"/>
+        </w:rPr>
+        <w:t>Weather data format:</w:t>
       </w:r>
     </w:p>
     <w:p>
@@ -5273,10 +6284,10 @@
           <w:noProof/>
         </w:rPr>
         <w:drawing>
-          <wp:inline distT="0" distB="0" distL="0" distR="0" wp14:anchorId="4847AE38" wp14:editId="0DE70BDD">
-            <wp:extent cx="2953989" cy="2211705"/>
-            <wp:effectExtent l="0" t="0" r="0" b="0"/>
-            <wp:docPr id="4" name="Picture 4"/>
+          <wp:inline distT="0" distB="0" distL="0" distR="0" wp14:anchorId="22D3BFB2" wp14:editId="21D0641E">
+            <wp:extent cx="5943600" cy="1218565"/>
+            <wp:effectExtent l="0" t="0" r="0" b="635"/>
+            <wp:docPr id="1" name="Picture 1"/>
             <wp:cNvGraphicFramePr>
               <a:graphicFrameLocks xmlns:a="http://schemas.openxmlformats.org/drawingml/2006/main" noChangeAspect="1"/>
             </wp:cNvGraphicFramePr>
@@ -5296,6 +6307,264 @@
                   <pic:spPr>
                     <a:xfrm>
                       <a:off x="0" y="0"/>
+                      <a:ext cx="5943600" cy="1218565"/>
+                    </a:xfrm>
+                    <a:prstGeom prst="rect">
+                      <a:avLst/>
+                    </a:prstGeom>
+                  </pic:spPr>
+                </pic:pic>
+              </a:graphicData>
+            </a:graphic>
+          </wp:inline>
+        </w:drawing>
+      </w:r>
+    </w:p>
+    <w:p>
+      <w:r>
+        <w:t xml:space="preserve">All the headings must be in the weather file no matter what data are available. wind, RH and CO2 can be blank for daily or hourly data. for hourly data, hour and temperature are required. the CSV extension is also  required. The file name is entered into the filename column in the Weather sheet. </w:t>
+      </w:r>
+      <w:r>
+        <w:t xml:space="preserve"> Not that the first two values of rain and first value of </w:t>
+      </w:r>
+      <w:proofErr w:type="spellStart"/>
+      <w:r>
+        <w:t>Srad</w:t>
+      </w:r>
+      <w:proofErr w:type="spellEnd"/>
+      <w:r>
+        <w:t xml:space="preserve"> are 0.0001, small floats. This is to prevent the SQL engine from inferring these columns to be integers. </w:t>
+      </w:r>
+    </w:p>
+    <w:p>
+      <w:r>
+        <w:t xml:space="preserve">for Daily, </w:t>
+      </w:r>
+      <w:proofErr w:type="spellStart"/>
+      <w:r>
+        <w:t>tmax</w:t>
+      </w:r>
+      <w:proofErr w:type="spellEnd"/>
+      <w:r>
+        <w:t xml:space="preserve"> and </w:t>
+      </w:r>
+      <w:proofErr w:type="spellStart"/>
+      <w:r>
+        <w:t>tmin</w:t>
+      </w:r>
+      <w:proofErr w:type="spellEnd"/>
+      <w:r>
+        <w:t xml:space="preserve"> are required. The Column for </w:t>
+      </w:r>
+      <w:proofErr w:type="spellStart"/>
+      <w:r>
+        <w:t>WeatherID</w:t>
+      </w:r>
+      <w:proofErr w:type="spellEnd"/>
+      <w:r>
+        <w:t xml:space="preserve"> is used if there are different values of temperature and or rainfall for any one site. </w:t>
+      </w:r>
+    </w:p>
+    <w:p>
+      <w:r>
+        <w:t xml:space="preserve">in the climate sheet you have </w:t>
+      </w:r>
+    </w:p>
+    <w:p>
+      <w:r>
+        <w:rPr>
+          <w:noProof/>
+        </w:rPr>
+        <w:lastRenderedPageBreak/>
+        <w:drawing>
+          <wp:inline distT="114300" distB="114300" distL="114300" distR="114300" wp14:anchorId="5CC49300" wp14:editId="7C48451B">
+            <wp:extent cx="1847850" cy="1390650"/>
+            <wp:effectExtent l="0" t="0" r="0" b="0"/>
+            <wp:docPr id="10" name="image7.png"/>
+            <wp:cNvGraphicFramePr/>
+            <a:graphic xmlns:a="http://schemas.openxmlformats.org/drawingml/2006/main">
+              <a:graphicData uri="http://schemas.openxmlformats.org/drawingml/2006/picture">
+                <pic:pic xmlns:pic="http://schemas.openxmlformats.org/drawingml/2006/picture">
+                  <pic:nvPicPr>
+                    <pic:cNvPr id="0" name="image7.png"/>
+                    <pic:cNvPicPr preferRelativeResize="0"/>
+                  </pic:nvPicPr>
+                  <pic:blipFill>
+                    <a:blip r:embed="rId12"/>
+                    <a:srcRect/>
+                    <a:stretch>
+                      <a:fillRect/>
+                    </a:stretch>
+                  </pic:blipFill>
+                  <pic:spPr>
+                    <a:xfrm>
+                      <a:off x="0" y="0"/>
+                      <a:ext cx="1847850" cy="1390650"/>
+                    </a:xfrm>
+                    <a:prstGeom prst="rect">
+                      <a:avLst/>
+                    </a:prstGeom>
+                    <a:ln/>
+                  </pic:spPr>
+                </pic:pic>
+              </a:graphicData>
+            </a:graphic>
+          </wp:inline>
+        </w:drawing>
+      </w:r>
+    </w:p>
+    <w:p/>
+    <w:p>
+      <w:r>
+        <w:t xml:space="preserve">This </w:t>
+      </w:r>
+      <w:proofErr w:type="spellStart"/>
+      <w:r>
+        <w:t>ClimateID</w:t>
+      </w:r>
+      <w:proofErr w:type="spellEnd"/>
+      <w:r>
+        <w:t xml:space="preserve"> is the first column in the weather file.  There is a sheet called ‘Weather’ in the excel file, this is where you specify the </w:t>
+      </w:r>
+      <w:proofErr w:type="spellStart"/>
+      <w:r>
+        <w:t>WeatherID</w:t>
+      </w:r>
+      <w:proofErr w:type="spellEnd"/>
+      <w:r>
+        <w:t>. The weather and climate ID’s are also specified in the ‘Description’ sheet. In this case the Mead site has two weather ID’s. for this case they have different date ranges.</w:t>
+      </w:r>
+    </w:p>
+    <w:p>
+      <w:r>
+        <w:rPr>
+          <w:noProof/>
+        </w:rPr>
+        <w:drawing>
+          <wp:inline distT="114300" distB="114300" distL="114300" distR="114300" wp14:anchorId="7B902267" wp14:editId="6384C486">
+            <wp:extent cx="5943600" cy="711200"/>
+            <wp:effectExtent l="0" t="0" r="0" b="0"/>
+            <wp:docPr id="11" name="image3.png"/>
+            <wp:cNvGraphicFramePr/>
+            <a:graphic xmlns:a="http://schemas.openxmlformats.org/drawingml/2006/main">
+              <a:graphicData uri="http://schemas.openxmlformats.org/drawingml/2006/picture">
+                <pic:pic xmlns:pic="http://schemas.openxmlformats.org/drawingml/2006/picture">
+                  <pic:nvPicPr>
+                    <pic:cNvPr id="0" name="image3.png"/>
+                    <pic:cNvPicPr preferRelativeResize="0"/>
+                  </pic:nvPicPr>
+                  <pic:blipFill>
+                    <a:blip r:embed="rId13"/>
+                    <a:srcRect/>
+                    <a:stretch>
+                      <a:fillRect/>
+                    </a:stretch>
+                  </pic:blipFill>
+                  <pic:spPr>
+                    <a:xfrm>
+                      <a:off x="0" y="0"/>
+                      <a:ext cx="5943600" cy="711200"/>
+                    </a:xfrm>
+                    <a:prstGeom prst="rect">
+                      <a:avLst/>
+                    </a:prstGeom>
+                    <a:ln/>
+                  </pic:spPr>
+                </pic:pic>
+              </a:graphicData>
+            </a:graphic>
+          </wp:inline>
+        </w:drawing>
+      </w:r>
+    </w:p>
+    <w:p/>
+    <w:p>
+      <w:r>
+        <w:rPr>
+          <w:noProof/>
+        </w:rPr>
+        <w:drawing>
+          <wp:inline distT="114300" distB="114300" distL="114300" distR="114300" wp14:anchorId="7774334D" wp14:editId="3FE0FD05">
+            <wp:extent cx="5943600" cy="1930400"/>
+            <wp:effectExtent l="0" t="0" r="0" b="0"/>
+            <wp:docPr id="3" name="image4.png"/>
+            <wp:cNvGraphicFramePr/>
+            <a:graphic xmlns:a="http://schemas.openxmlformats.org/drawingml/2006/main">
+              <a:graphicData uri="http://schemas.openxmlformats.org/drawingml/2006/picture">
+                <pic:pic xmlns:pic="http://schemas.openxmlformats.org/drawingml/2006/picture">
+                  <pic:nvPicPr>
+                    <pic:cNvPr id="0" name="image4.png"/>
+                    <pic:cNvPicPr preferRelativeResize="0"/>
+                  </pic:nvPicPr>
+                  <pic:blipFill>
+                    <a:blip r:embed="rId14"/>
+                    <a:srcRect/>
+                    <a:stretch>
+                      <a:fillRect/>
+                    </a:stretch>
+                  </pic:blipFill>
+                  <pic:spPr>
+                    <a:xfrm>
+                      <a:off x="0" y="0"/>
+                      <a:ext cx="5943600" cy="1930400"/>
+                    </a:xfrm>
+                    <a:prstGeom prst="rect">
+                      <a:avLst/>
+                    </a:prstGeom>
+                    <a:ln/>
+                  </pic:spPr>
+                </pic:pic>
+              </a:graphicData>
+            </a:graphic>
+          </wp:inline>
+        </w:drawing>
+      </w:r>
+    </w:p>
+    <w:p/>
+    <w:p/>
+    <w:p>
+      <w:r>
+        <w:t xml:space="preserve">Here the base folder is D:\maizsim07\AgmipLowInputC_2 and the interface created the paths BEOU1401, </w:t>
+      </w:r>
+      <w:proofErr w:type="spellStart"/>
+      <w:r>
+        <w:t>etc</w:t>
+      </w:r>
+      <w:proofErr w:type="spellEnd"/>
+      <w:r>
+        <w:t xml:space="preserve"> and filled them with the input files.</w:t>
+      </w:r>
+    </w:p>
+    <w:p>
+      <w:r>
+        <w:rPr>
+          <w:noProof/>
+        </w:rPr>
+        <w:lastRenderedPageBreak/>
+        <w:drawing>
+          <wp:inline distT="0" distB="0" distL="0" distR="0" wp14:anchorId="4847AE38" wp14:editId="0DE70BDD">
+            <wp:extent cx="2953989" cy="2211705"/>
+            <wp:effectExtent l="0" t="0" r="0" b="0"/>
+            <wp:docPr id="4" name="Picture 4"/>
+            <wp:cNvGraphicFramePr>
+              <a:graphicFrameLocks xmlns:a="http://schemas.openxmlformats.org/drawingml/2006/main" noChangeAspect="1"/>
+            </wp:cNvGraphicFramePr>
+            <a:graphic xmlns:a="http://schemas.openxmlformats.org/drawingml/2006/main">
+              <a:graphicData uri="http://schemas.openxmlformats.org/drawingml/2006/picture">
+                <pic:pic xmlns:pic="http://schemas.openxmlformats.org/drawingml/2006/picture">
+                  <pic:nvPicPr>
+                    <pic:cNvPr id="1" name=""/>
+                    <pic:cNvPicPr/>
+                  </pic:nvPicPr>
+                  <pic:blipFill>
+                    <a:blip r:embed="rId15"/>
+                    <a:stretch>
+                      <a:fillRect/>
+                    </a:stretch>
+                  </pic:blipFill>
+                  <pic:spPr>
+                    <a:xfrm>
+                      <a:off x="0" y="0"/>
                       <a:ext cx="2971440" cy="2224771"/>
                     </a:xfrm>
                     <a:prstGeom prst="rect">
@@ -5365,7 +6634,7 @@
                     <pic:cNvPicPr/>
                   </pic:nvPicPr>
                   <pic:blipFill>
-                    <a:blip r:embed="rId12"/>
+                    <a:blip r:embed="rId16"/>
                     <a:stretch>
                       <a:fillRect/>
                     </a:stretch>
@@ -5794,6 +7063,7 @@
   <w:style w:type="paragraph" w:default="1" w:styleId="Normal">
     <w:name w:val="Normal"/>
     <w:qFormat/>
+    <w:rsid w:val="00E4059F"/>
   </w:style>
   <w:style w:type="character" w:default="1" w:styleId="DefaultParagraphFont">
     <w:name w:val="Default Paragraph Font"/>

</xml_diff>